<commit_message>
Lab 05: finish autotest
</commit_message>
<xml_diff>
--- a/lab5/Report.docx
+++ b/lab5/Report.docx
@@ -50,7 +50,7 @@
           <v:shape id="_x0000_i1025" type="#_x0000_t75" style="width:287.6pt;height:69.2pt" o:ole="">
             <v:imagedata r:id="rId9" o:title=""/>
           </v:shape>
-          <o:OLEObject Type="Embed" ProgID="PBrush" ShapeID="_x0000_i1025" DrawAspect="Content" ObjectID="_1655230426" r:id="rId10"/>
+          <o:OLEObject Type="Embed" ProgID="PBrush" ShapeID="_x0000_i1025" DrawAspect="Content" ObjectID="_1655238668" r:id="rId10"/>
         </w:object>
       </w:r>
     </w:p>
@@ -170,7 +170,7 @@
       <w:pPr>
         <w:jc w:val="center"/>
         <w:rPr>
-          <w:rFonts w:ascii="楷体_GB2312" w:eastAsia="楷体_GB2312" w:hint="eastAsia"/>
+          <w:rFonts w:ascii="楷体_GB2312" w:eastAsia="楷体_GB2312"/>
           <w:sz w:val="40"/>
           <w:szCs w:val="22"/>
         </w:rPr>
@@ -329,19 +329,8 @@
           <w:szCs w:val="32"/>
           <w:u w:val="single"/>
         </w:rPr>
-        <w:t>林江</w:t>
-      </w:r>
-      <w:proofErr w:type="gramStart"/>
-      <w:r>
-        <w:rPr>
-          <w:rFonts w:eastAsia="楷体_GB2312" w:hint="eastAsia"/>
-          <w:sz w:val="32"/>
-          <w:szCs w:val="32"/>
-          <w:u w:val="single"/>
-        </w:rPr>
-        <w:t>浩</w:t>
-      </w:r>
-      <w:proofErr w:type="gramEnd"/>
+        <w:t>林江浩</w:t>
+      </w:r>
       <w:r>
         <w:rPr>
           <w:rFonts w:eastAsia="楷体_GB2312" w:hint="eastAsia"/>
@@ -793,7 +782,6 @@
         <w:widowControl/>
         <w:jc w:val="left"/>
         <w:rPr>
-          <w:rFonts w:hint="eastAsia"/>
           <w:sz w:val="22"/>
           <w:szCs w:val="28"/>
         </w:rPr>
@@ -882,7 +870,7 @@
             </w:rPr>
             <w:fldChar w:fldCharType="separate"/>
           </w:r>
-          <w:hyperlink w:anchor="_Toc44610456" w:history="1">
+          <w:hyperlink w:anchor="_Toc44624517" w:history="1">
             <w:r>
               <w:rPr>
                 <w:rStyle w:val="a8"/>
@@ -908,7 +896,7 @@
               <w:rPr>
                 <w:noProof/>
               </w:rPr>
-              <w:instrText xml:space="preserve"> PAGEREF _Toc44610456 \h </w:instrText>
+              <w:instrText xml:space="preserve"> PAGEREF _Toc44624517 \h </w:instrText>
             </w:r>
             <w:r>
               <w:rPr>
@@ -946,7 +934,7 @@
               <w:szCs w:val="22"/>
             </w:rPr>
           </w:pPr>
-          <w:hyperlink w:anchor="_Toc44610457" w:history="1">
+          <w:hyperlink w:anchor="_Toc44624518" w:history="1">
             <w:r>
               <w:rPr>
                 <w:rStyle w:val="a8"/>
@@ -972,7 +960,7 @@
               <w:rPr>
                 <w:noProof/>
               </w:rPr>
-              <w:instrText xml:space="preserve"> PAGEREF _Toc44610457 \h </w:instrText>
+              <w:instrText xml:space="preserve"> PAGEREF _Toc44624518 \h </w:instrText>
             </w:r>
             <w:r>
               <w:rPr>
@@ -1010,7 +998,7 @@
               <w:szCs w:val="22"/>
             </w:rPr>
           </w:pPr>
-          <w:hyperlink w:anchor="_Toc44610458" w:history="1">
+          <w:hyperlink w:anchor="_Toc44624519" w:history="1">
             <w:r>
               <w:rPr>
                 <w:rStyle w:val="a8"/>
@@ -1036,7 +1024,7 @@
               <w:rPr>
                 <w:noProof/>
               </w:rPr>
-              <w:instrText xml:space="preserve"> PAGEREF _Toc44610458 \h </w:instrText>
+              <w:instrText xml:space="preserve"> PAGEREF _Toc44624519 \h </w:instrText>
             </w:r>
             <w:r>
               <w:rPr>
@@ -1075,7 +1063,7 @@
               <w:szCs w:val="22"/>
             </w:rPr>
           </w:pPr>
-          <w:hyperlink w:anchor="_Toc44610459" w:history="1">
+          <w:hyperlink w:anchor="_Toc44624520" w:history="1">
             <w:r>
               <w:rPr>
                 <w:rStyle w:val="a8"/>
@@ -1126,7 +1114,7 @@
               <w:rPr>
                 <w:noProof/>
               </w:rPr>
-              <w:instrText xml:space="preserve"> PAGEREF _Toc44610459 \h </w:instrText>
+              <w:instrText xml:space="preserve"> PAGEREF _Toc44624520 \h </w:instrText>
             </w:r>
             <w:r>
               <w:rPr>
@@ -1165,7 +1153,7 @@
               <w:szCs w:val="22"/>
             </w:rPr>
           </w:pPr>
-          <w:hyperlink w:anchor="_Toc44610460" w:history="1">
+          <w:hyperlink w:anchor="_Toc44624521" w:history="1">
             <w:r>
               <w:rPr>
                 <w:rStyle w:val="a8"/>
@@ -1207,7 +1195,7 @@
               <w:rPr>
                 <w:noProof/>
               </w:rPr>
-              <w:instrText xml:space="preserve"> PAGEREF _Toc44610460 \h </w:instrText>
+              <w:instrText xml:space="preserve"> PAGEREF _Toc44624521 \h </w:instrText>
             </w:r>
             <w:r>
               <w:rPr>
@@ -1246,7 +1234,7 @@
               <w:szCs w:val="22"/>
             </w:rPr>
           </w:pPr>
-          <w:hyperlink w:anchor="_Toc44610461" w:history="1">
+          <w:hyperlink w:anchor="_Toc44624522" w:history="1">
             <w:r>
               <w:rPr>
                 <w:rStyle w:val="a8"/>
@@ -1288,7 +1276,7 @@
               <w:rPr>
                 <w:noProof/>
               </w:rPr>
-              <w:instrText xml:space="preserve"> PAGEREF _Toc44610461 \h </w:instrText>
+              <w:instrText xml:space="preserve"> PAGEREF _Toc44624522 \h </w:instrText>
             </w:r>
             <w:r>
               <w:rPr>
@@ -1327,7 +1315,7 @@
               <w:szCs w:val="22"/>
             </w:rPr>
           </w:pPr>
-          <w:hyperlink w:anchor="_Toc44610462" w:history="1">
+          <w:hyperlink w:anchor="_Toc44624523" w:history="1">
             <w:r>
               <w:rPr>
                 <w:rStyle w:val="a8"/>
@@ -1351,34 +1339,25 @@
                 <w:bCs/>
                 <w:noProof/>
               </w:rPr>
-              <w:t>持久化存</w:t>
-            </w:r>
-            <w:r>
-              <w:rPr>
-                <w:rStyle w:val="a8"/>
-                <w:rFonts w:ascii="黑体" w:hAnsi="黑体"/>
-                <w:bCs/>
+              <w:t>持久化存储</w:t>
+            </w:r>
+            <w:r>
+              <w:rPr>
                 <w:noProof/>
               </w:rPr>
-              <w:t>储</w:t>
+              <w:tab/>
             </w:r>
             <w:r>
               <w:rPr>
                 <w:noProof/>
               </w:rPr>
-              <w:tab/>
+              <w:fldChar w:fldCharType="begin"/>
             </w:r>
             <w:r>
               <w:rPr>
                 <w:noProof/>
               </w:rPr>
-              <w:fldChar w:fldCharType="begin"/>
-            </w:r>
-            <w:r>
-              <w:rPr>
-                <w:noProof/>
-              </w:rPr>
-              <w:instrText xml:space="preserve"> PAGEREF _Toc44610462 \h </w:instrText>
+              <w:instrText xml:space="preserve"> PAGEREF _Toc44624523 \h </w:instrText>
             </w:r>
             <w:r>
               <w:rPr>
@@ -1417,7 +1396,7 @@
               <w:szCs w:val="22"/>
             </w:rPr>
           </w:pPr>
-          <w:hyperlink w:anchor="_Toc44610463" w:history="1">
+          <w:hyperlink w:anchor="_Toc44624524" w:history="1">
             <w:r>
               <w:rPr>
                 <w:rStyle w:val="a8"/>
@@ -1459,7 +1438,7 @@
               <w:rPr>
                 <w:noProof/>
               </w:rPr>
-              <w:instrText xml:space="preserve"> PAGEREF _Toc44610463 \h </w:instrText>
+              <w:instrText xml:space="preserve"> PAGEREF _Toc44624524 \h </w:instrText>
             </w:r>
             <w:r>
               <w:rPr>
@@ -1498,7 +1477,7 @@
               <w:szCs w:val="22"/>
             </w:rPr>
           </w:pPr>
-          <w:hyperlink w:anchor="_Toc44610464" w:history="1">
+          <w:hyperlink w:anchor="_Toc44624525" w:history="1">
             <w:r>
               <w:rPr>
                 <w:rStyle w:val="a8"/>
@@ -1549,7 +1528,7 @@
               <w:rPr>
                 <w:noProof/>
               </w:rPr>
-              <w:instrText xml:space="preserve"> PAGEREF _Toc44610464 \h </w:instrText>
+              <w:instrText xml:space="preserve"> PAGEREF _Toc44624525 \h </w:instrText>
             </w:r>
             <w:r>
               <w:rPr>
@@ -1588,7 +1567,7 @@
               <w:szCs w:val="22"/>
             </w:rPr>
           </w:pPr>
-          <w:hyperlink w:anchor="_Toc44610465" w:history="1">
+          <w:hyperlink w:anchor="_Toc44624526" w:history="1">
             <w:r>
               <w:rPr>
                 <w:rStyle w:val="a8"/>
@@ -1639,7 +1618,7 @@
               <w:rPr>
                 <w:noProof/>
               </w:rPr>
-              <w:instrText xml:space="preserve"> PAGEREF _Toc44610465 \h </w:instrText>
+              <w:instrText xml:space="preserve"> PAGEREF _Toc44624526 \h </w:instrText>
             </w:r>
             <w:r>
               <w:rPr>
@@ -1678,7 +1657,7 @@
               <w:szCs w:val="22"/>
             </w:rPr>
           </w:pPr>
-          <w:hyperlink w:anchor="_Toc44610466" w:history="1">
+          <w:hyperlink w:anchor="_Toc44624527" w:history="1">
             <w:r>
               <w:rPr>
                 <w:rStyle w:val="a8"/>
@@ -1729,7 +1708,7 @@
               <w:rPr>
                 <w:noProof/>
               </w:rPr>
-              <w:instrText xml:space="preserve"> PAGEREF _Toc44610466 \h </w:instrText>
+              <w:instrText xml:space="preserve"> PAGEREF _Toc44624527 \h </w:instrText>
             </w:r>
             <w:r>
               <w:rPr>
@@ -1768,7 +1747,7 @@
               <w:szCs w:val="22"/>
             </w:rPr>
           </w:pPr>
-          <w:hyperlink w:anchor="_Toc44610467" w:history="1">
+          <w:hyperlink w:anchor="_Toc44624528" w:history="1">
             <w:r>
               <w:rPr>
                 <w:rStyle w:val="a8"/>
@@ -1819,7 +1798,7 @@
               <w:rPr>
                 <w:noProof/>
               </w:rPr>
-              <w:instrText xml:space="preserve"> PAGEREF _Toc44610467 \h </w:instrText>
+              <w:instrText xml:space="preserve"> PAGEREF _Toc44624528 \h </w:instrText>
             </w:r>
             <w:r>
               <w:rPr>
@@ -1858,7 +1837,7 @@
               <w:szCs w:val="22"/>
             </w:rPr>
           </w:pPr>
-          <w:hyperlink w:anchor="_Toc44610468" w:history="1">
+          <w:hyperlink w:anchor="_Toc44624529" w:history="1">
             <w:r>
               <w:rPr>
                 <w:rStyle w:val="a8"/>
@@ -1900,7 +1879,7 @@
               <w:rPr>
                 <w:noProof/>
               </w:rPr>
-              <w:instrText xml:space="preserve"> PAGEREF _Toc44610468 \h </w:instrText>
+              <w:instrText xml:space="preserve"> PAGEREF _Toc44624529 \h </w:instrText>
             </w:r>
             <w:r>
               <w:rPr>
@@ -1938,7 +1917,7 @@
               <w:szCs w:val="22"/>
             </w:rPr>
           </w:pPr>
-          <w:hyperlink w:anchor="_Toc44610469" w:history="1">
+          <w:hyperlink w:anchor="_Toc44624530" w:history="1">
             <w:r>
               <w:rPr>
                 <w:rStyle w:val="a8"/>
@@ -1964,7 +1943,7 @@
               <w:rPr>
                 <w:noProof/>
               </w:rPr>
-              <w:instrText xml:space="preserve"> PAGEREF _Toc44610469 \h </w:instrText>
+              <w:instrText xml:space="preserve"> PAGEREF _Toc44624530 \h </w:instrText>
             </w:r>
             <w:r>
               <w:rPr>
@@ -1982,6 +1961,70 @@
                 <w:noProof/>
               </w:rPr>
               <w:t>10</w:t>
+            </w:r>
+            <w:r>
+              <w:rPr>
+                <w:noProof/>
+              </w:rPr>
+              <w:fldChar w:fldCharType="end"/>
+            </w:r>
+          </w:hyperlink>
+        </w:p>
+        <w:p>
+          <w:pPr>
+            <w:pStyle w:val="TOC1"/>
+            <w:tabs>
+              <w:tab w:val="right" w:leader="dot" w:pos="8296"/>
+            </w:tabs>
+            <w:rPr>
+              <w:noProof/>
+              <w:szCs w:val="22"/>
+            </w:rPr>
+          </w:pPr>
+          <w:hyperlink w:anchor="_Toc44624531" w:history="1">
+            <w:r>
+              <w:rPr>
+                <w:rStyle w:val="a8"/>
+                <w:rFonts w:ascii="黑体" w:eastAsia="黑体" w:hAnsi="黑体" w:cs="Times New Roman"/>
+                <w:bCs/>
+                <w:noProof/>
+              </w:rPr>
+              <w:t>5. 总结</w:t>
+            </w:r>
+            <w:r>
+              <w:rPr>
+                <w:noProof/>
+              </w:rPr>
+              <w:tab/>
+            </w:r>
+            <w:r>
+              <w:rPr>
+                <w:noProof/>
+              </w:rPr>
+              <w:fldChar w:fldCharType="begin"/>
+            </w:r>
+            <w:r>
+              <w:rPr>
+                <w:noProof/>
+              </w:rPr>
+              <w:instrText xml:space="preserve"> PAGEREF _Toc44624531 \h </w:instrText>
+            </w:r>
+            <w:r>
+              <w:rPr>
+                <w:noProof/>
+              </w:rPr>
+            </w:r>
+            <w:r>
+              <w:rPr>
+                <w:noProof/>
+              </w:rPr>
+              <w:fldChar w:fldCharType="separate"/>
+            </w:r>
+            <w:r>
+              <w:rPr>
+                <w:noProof/>
+              </w:rPr>
+              <w:t>11</w:t>
             </w:r>
             <w:r>
               <w:rPr>
@@ -2120,8 +2163,8 @@
           <w:szCs w:val="28"/>
         </w:rPr>
       </w:pPr>
-      <w:bookmarkStart w:id="0" w:name="_Toc25530"/>
-      <w:bookmarkStart w:id="1" w:name="_Toc44610456"/>
+      <w:bookmarkStart w:id="0" w:name="_Toc44624517"/>
+      <w:bookmarkStart w:id="1" w:name="_Toc25530"/>
       <w:r>
         <w:rPr>
           <w:rFonts w:ascii="黑体" w:eastAsia="黑体" w:hAnsi="黑体" w:cs="Times New Roman" w:hint="eastAsia"/>
@@ -2149,15 +2192,12 @@
         </w:rPr>
         <w:t>软硬件环境</w:t>
       </w:r>
-      <w:bookmarkEnd w:id="1"/>
+      <w:bookmarkEnd w:id="0"/>
     </w:p>
     <w:p>
       <w:pPr>
         <w:spacing w:before="25" w:after="25" w:line="300" w:lineRule="auto"/>
         <w:ind w:firstLineChars="200" w:firstLine="420"/>
-        <w:rPr>
-          <w:rFonts w:hint="eastAsia"/>
-        </w:rPr>
       </w:pPr>
       <w:r>
         <w:rPr>
@@ -2178,21 +2218,7 @@
         <w:rPr>
           <w:rFonts w:hint="eastAsia"/>
         </w:rPr>
-        <w:t>集群服务，实现了一个分布式的键值对存储系统。这个系统面向用户满足强一致性要求，并且通过一个进程模拟一台</w:t>
-      </w:r>
-      <w:proofErr w:type="gramStart"/>
-      <w:r>
-        <w:rPr>
-          <w:rFonts w:hint="eastAsia"/>
-        </w:rPr>
-        <w:t>物理机</w:t>
-      </w:r>
-      <w:proofErr w:type="gramEnd"/>
-      <w:r>
-        <w:rPr>
-          <w:rFonts w:hint="eastAsia"/>
-        </w:rPr>
-        <w:t>的单机模型构建分布式运行环境。以下为本次实验的软硬件环境情况：</w:t>
+        <w:t>集群服务，实现了一个分布式的键值对存储系统。这个系统面向用户满足强一致性要求，并且通过一个进程模拟一台物理机的单机模型构建分布式运行环境。以下为本次实验的软硬件环境情况：</w:t>
       </w:r>
     </w:p>
     <w:p>
@@ -2386,9 +2412,6 @@
         </w:numPr>
         <w:spacing w:before="25" w:after="25" w:line="300" w:lineRule="auto"/>
         <w:ind w:firstLineChars="0"/>
-        <w:rPr>
-          <w:rFonts w:hint="eastAsia"/>
-        </w:rPr>
       </w:pPr>
       <w:r>
         <w:rPr>
@@ -2417,8 +2440,8 @@
           <w:szCs w:val="28"/>
         </w:rPr>
       </w:pPr>
-      <w:bookmarkStart w:id="2" w:name="_Toc44610457"/>
-      <w:bookmarkEnd w:id="0"/>
+      <w:bookmarkStart w:id="2" w:name="_Toc44624518"/>
+      <w:bookmarkEnd w:id="1"/>
       <w:r>
         <w:rPr>
           <w:rFonts w:ascii="黑体" w:eastAsia="黑体" w:hAnsi="黑体" w:cs="Times New Roman"/>
@@ -2588,7 +2611,7 @@
         <w:ind w:left="840" w:firstLineChars="0" w:firstLine="0"/>
         <w:jc w:val="left"/>
         <w:rPr>
-          <w:rFonts w:ascii="Times New Roman" w:eastAsia="宋体" w:hAnsi="Times New Roman" w:cs="Times New Roman" w:hint="eastAsia"/>
+          <w:rFonts w:ascii="Times New Roman" w:eastAsia="宋体" w:hAnsi="Times New Roman" w:cs="Times New Roman"/>
           <w:szCs w:val="21"/>
         </w:rPr>
       </w:pPr>
@@ -2599,7 +2622,6 @@
         </w:rPr>
         <w:t>从</w:t>
       </w:r>
-      <w:proofErr w:type="gramStart"/>
       <w:r>
         <w:rPr>
           <w:rFonts w:ascii="Times New Roman" w:eastAsia="宋体" w:hAnsi="Times New Roman" w:cs="Times New Roman"/>
@@ -2613,12 +2635,6 @@
           <w:szCs w:val="21"/>
         </w:rPr>
         <w:instrText xml:space="preserve"> HYPERLINK "https://zookeeper.apache.org/releases.html" </w:instrText>
-      </w:r>
-      <w:r>
-        <w:rPr>
-          <w:rFonts w:ascii="Times New Roman" w:eastAsia="宋体" w:hAnsi="Times New Roman" w:cs="Times New Roman"/>
-          <w:szCs w:val="21"/>
-        </w:rPr>
       </w:r>
       <w:r>
         <w:rPr>
@@ -2641,40 +2657,23 @@
           <w:rFonts w:ascii="Times New Roman" w:eastAsia="宋体" w:hAnsi="Times New Roman" w:cs="Times New Roman"/>
           <w:szCs w:val="21"/>
         </w:rPr>
-        <w:t>ooke</w:t>
+        <w:t>ookeeper</w:t>
       </w:r>
       <w:r>
         <w:rPr>
           <w:rStyle w:val="a8"/>
+          <w:rFonts w:ascii="Times New Roman" w:eastAsia="宋体" w:hAnsi="Times New Roman" w:cs="Times New Roman" w:hint="eastAsia"/>
+          <w:szCs w:val="21"/>
+        </w:rPr>
+        <w:t>官网</w:t>
+      </w:r>
+      <w:r>
+        <w:rPr>
           <w:rFonts w:ascii="Times New Roman" w:eastAsia="宋体" w:hAnsi="Times New Roman" w:cs="Times New Roman"/>
           <w:szCs w:val="21"/>
         </w:rPr>
-        <w:t>e</w:t>
-      </w:r>
-      <w:r>
-        <w:rPr>
-          <w:rStyle w:val="a8"/>
-          <w:rFonts w:ascii="Times New Roman" w:eastAsia="宋体" w:hAnsi="Times New Roman" w:cs="Times New Roman"/>
-          <w:szCs w:val="21"/>
-        </w:rPr>
-        <w:t>per</w:t>
-      </w:r>
-      <w:r>
-        <w:rPr>
-          <w:rStyle w:val="a8"/>
-          <w:rFonts w:ascii="Times New Roman" w:eastAsia="宋体" w:hAnsi="Times New Roman" w:cs="Times New Roman" w:hint="eastAsia"/>
-          <w:szCs w:val="21"/>
-        </w:rPr>
-        <w:t>官网</w:t>
-      </w:r>
-      <w:r>
-        <w:rPr>
-          <w:rFonts w:ascii="Times New Roman" w:eastAsia="宋体" w:hAnsi="Times New Roman" w:cs="Times New Roman"/>
-          <w:szCs w:val="21"/>
-        </w:rPr>
         <w:fldChar w:fldCharType="end"/>
       </w:r>
-      <w:proofErr w:type="gramEnd"/>
       <w:r>
         <w:rPr>
           <w:rFonts w:ascii="Times New Roman" w:eastAsia="宋体" w:hAnsi="Times New Roman" w:cs="Times New Roman" w:hint="eastAsia"/>
@@ -3281,7 +3280,7 @@
         <w:spacing w:beforeLines="25" w:before="78" w:afterLines="25" w:after="78" w:line="300" w:lineRule="auto"/>
         <w:jc w:val="center"/>
         <w:rPr>
-          <w:rFonts w:ascii="Times New Roman" w:eastAsia="宋体" w:hAnsi="Times New Roman" w:cs="Times New Roman" w:hint="eastAsia"/>
+          <w:rFonts w:ascii="Times New Roman" w:eastAsia="宋体" w:hAnsi="Times New Roman" w:cs="Times New Roman"/>
           <w:b/>
           <w:bCs/>
           <w:szCs w:val="21"/>
@@ -3387,7 +3386,7 @@
         <w:ind w:left="840" w:firstLineChars="0" w:firstLine="0"/>
         <w:jc w:val="left"/>
         <w:rPr>
-          <w:rFonts w:ascii="Times New Roman" w:eastAsia="宋体" w:hAnsi="Times New Roman" w:cs="Times New Roman" w:hint="eastAsia"/>
+          <w:rFonts w:ascii="Times New Roman" w:eastAsia="宋体" w:hAnsi="Times New Roman" w:cs="Times New Roman"/>
           <w:szCs w:val="21"/>
         </w:rPr>
       </w:pPr>
@@ -3863,7 +3862,7 @@
           </mc:Choice>
           <mc:Fallback>
             <w:pict>
-              <v:rect w14:anchorId="66398D06" id="矩形 8" o:spid="_x0000_s1026" style="position:absolute;left:0;text-align:left;margin-left:113.15pt;margin-top:33.4pt;width:91.3pt;height:9.85pt;z-index:251661312;visibility:visible;mso-wrap-style:square;mso-width-percent:0;mso-height-percent:0;mso-wrap-distance-left:9pt;mso-wrap-distance-top:0;mso-wrap-distance-right:9pt;mso-wrap-distance-bottom:0;mso-position-horizontal:absolute;mso-position-horizontal-relative:text;mso-position-vertical:absolute;mso-position-vertical-relative:text;mso-width-percent:0;mso-height-percent:0;mso-width-relative:margin;mso-height-relative:margin;v-text-anchor:middle" o:gfxdata="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" filled="f" strokecolor="red" strokeweight="1.5pt"/>
+              <v:rect w14:anchorId="080573AD" id="矩形 8" o:spid="_x0000_s1026" style="position:absolute;left:0;text-align:left;margin-left:113.15pt;margin-top:33.4pt;width:91.3pt;height:9.85pt;z-index:251661312;visibility:visible;mso-wrap-style:square;mso-width-percent:0;mso-height-percent:0;mso-wrap-distance-left:9pt;mso-wrap-distance-top:0;mso-wrap-distance-right:9pt;mso-wrap-distance-bottom:0;mso-position-horizontal:absolute;mso-position-horizontal-relative:text;mso-position-vertical:absolute;mso-position-vertical-relative:text;mso-width-percent:0;mso-height-percent:0;mso-width-relative:margin;mso-height-relative:margin;v-text-anchor:middle" o:gfxdata="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" filled="f" strokecolor="red" strokeweight="1.5pt"/>
             </w:pict>
           </mc:Fallback>
         </mc:AlternateContent>
@@ -4035,18 +4034,9 @@
           <w:rFonts w:ascii="Times New Roman" w:eastAsia="宋体" w:hAnsi="Times New Roman" w:cs="Times New Roman" w:hint="eastAsia"/>
           <w:szCs w:val="21"/>
         </w:rPr>
-        <w:t>集群服务。作为验证，</w:t>
-      </w:r>
-      <w:proofErr w:type="gramStart"/>
-      <w:r>
-        <w:rPr>
-          <w:rFonts w:ascii="Times New Roman" w:eastAsia="宋体" w:hAnsi="Times New Roman" w:cs="Times New Roman" w:hint="eastAsia"/>
-          <w:szCs w:val="21"/>
-        </w:rPr>
-        <w:t>另启一个</w:t>
+        <w:t>集群服务。作为验证，另启一个</w:t>
       </w:r>
       <w:proofErr w:type="spellStart"/>
-      <w:proofErr w:type="gramEnd"/>
       <w:r>
         <w:rPr>
           <w:rFonts w:ascii="Times New Roman" w:eastAsia="宋体" w:hAnsi="Times New Roman" w:cs="Times New Roman" w:hint="eastAsia"/>
@@ -4228,7 +4218,7 @@
         <w:spacing w:beforeLines="25" w:before="78" w:afterLines="25" w:after="78" w:line="300" w:lineRule="auto"/>
         <w:ind w:firstLineChars="200" w:firstLine="420"/>
         <w:rPr>
-          <w:rFonts w:ascii="Times New Roman" w:eastAsia="宋体" w:hAnsi="Times New Roman" w:cs="Times New Roman" w:hint="eastAsia"/>
+          <w:rFonts w:ascii="Times New Roman" w:eastAsia="宋体" w:hAnsi="Times New Roman" w:cs="Times New Roman"/>
           <w:szCs w:val="21"/>
         </w:rPr>
       </w:pPr>
@@ -4279,17 +4269,8 @@
           <w:rFonts w:ascii="Times New Roman" w:eastAsia="宋体" w:hAnsi="Times New Roman" w:cs="Times New Roman" w:hint="eastAsia"/>
           <w:szCs w:val="21"/>
         </w:rPr>
-        <w:t>集群服务的连接和使用通过</w:t>
-      </w:r>
-      <w:proofErr w:type="gramStart"/>
-      <w:r>
-        <w:rPr>
-          <w:rFonts w:ascii="Times New Roman" w:eastAsia="宋体" w:hAnsi="Times New Roman" w:cs="Times New Roman" w:hint="eastAsia"/>
-          <w:szCs w:val="21"/>
-        </w:rPr>
-        <w:t>第三方库</w:t>
-      </w:r>
-      <w:proofErr w:type="gramEnd"/>
+        <w:t>集群服务的连接和使用通过第三方库</w:t>
+      </w:r>
       <w:r>
         <w:rPr>
           <w:rFonts w:ascii="Times New Roman" w:eastAsia="宋体" w:hAnsi="Times New Roman" w:cs="Times New Roman" w:hint="eastAsia"/>
@@ -4316,7 +4297,7 @@
           <w:szCs w:val="28"/>
         </w:rPr>
       </w:pPr>
-      <w:bookmarkStart w:id="3" w:name="_Toc44610458"/>
+      <w:bookmarkStart w:id="3" w:name="_Toc44624519"/>
       <w:r>
         <w:rPr>
           <w:rFonts w:ascii="黑体" w:eastAsia="黑体" w:hAnsi="黑体" w:cs="Times New Roman"/>
@@ -4411,23 +4392,7 @@
           <w:rFonts w:ascii="Times New Roman" w:eastAsia="宋体" w:hAnsi="Times New Roman" w:cs="Times New Roman" w:hint="eastAsia"/>
           <w:szCs w:val="21"/>
         </w:rPr>
-        <w:t>）向服务</w:t>
-      </w:r>
-      <w:proofErr w:type="gramStart"/>
-      <w:r>
-        <w:rPr>
-          <w:rFonts w:ascii="Times New Roman" w:eastAsia="宋体" w:hAnsi="Times New Roman" w:cs="Times New Roman" w:hint="eastAsia"/>
-          <w:szCs w:val="21"/>
-        </w:rPr>
-        <w:t>端发出</w:t>
-      </w:r>
-      <w:proofErr w:type="gramEnd"/>
-      <w:r>
-        <w:rPr>
-          <w:rFonts w:ascii="Times New Roman" w:eastAsia="宋体" w:hAnsi="Times New Roman" w:cs="Times New Roman" w:hint="eastAsia"/>
-          <w:szCs w:val="21"/>
-        </w:rPr>
-        <w:t>请求</w:t>
+        <w:t>）向服务端发出请求</w:t>
       </w:r>
       <w:r>
         <w:rPr>
@@ -4736,37 +4701,37 @@
         <w:spacing w:beforeLines="25" w:before="78" w:afterLines="25" w:after="78" w:line="300" w:lineRule="auto"/>
         <w:jc w:val="center"/>
         <w:rPr>
-          <w:rFonts w:ascii="Times New Roman" w:eastAsia="宋体" w:hAnsi="Times New Roman" w:cs="Times New Roman" w:hint="eastAsia"/>
-          <w:b/>
-          <w:bCs/>
-          <w:szCs w:val="21"/>
-        </w:rPr>
-      </w:pPr>
-      <w:r>
-        <w:rPr>
-          <w:rFonts w:ascii="Times New Roman" w:eastAsia="宋体" w:hAnsi="Times New Roman" w:cs="Times New Roman" w:hint="eastAsia"/>
-          <w:b/>
-          <w:bCs/>
-          <w:szCs w:val="21"/>
-        </w:rPr>
-        <w:t>图</w:t>
-      </w:r>
-      <w:r>
-        <w:rPr>
-          <w:rFonts w:ascii="Times New Roman" w:eastAsia="宋体" w:hAnsi="Times New Roman" w:cs="Times New Roman" w:hint="eastAsia"/>
-          <w:b/>
-          <w:bCs/>
-          <w:szCs w:val="21"/>
-        </w:rPr>
-        <w:t>3</w:t>
-      </w:r>
-      <w:r>
-        <w:rPr>
           <w:rFonts w:ascii="Times New Roman" w:eastAsia="宋体" w:hAnsi="Times New Roman" w:cs="Times New Roman"/>
           <w:b/>
           <w:bCs/>
           <w:szCs w:val="21"/>
         </w:rPr>
+      </w:pPr>
+      <w:r>
+        <w:rPr>
+          <w:rFonts w:ascii="Times New Roman" w:eastAsia="宋体" w:hAnsi="Times New Roman" w:cs="Times New Roman" w:hint="eastAsia"/>
+          <w:b/>
+          <w:bCs/>
+          <w:szCs w:val="21"/>
+        </w:rPr>
+        <w:t>图</w:t>
+      </w:r>
+      <w:r>
+        <w:rPr>
+          <w:rFonts w:ascii="Times New Roman" w:eastAsia="宋体" w:hAnsi="Times New Roman" w:cs="Times New Roman" w:hint="eastAsia"/>
+          <w:b/>
+          <w:bCs/>
+          <w:szCs w:val="21"/>
+        </w:rPr>
+        <w:t>3</w:t>
+      </w:r>
+      <w:r>
+        <w:rPr>
+          <w:rFonts w:ascii="Times New Roman" w:eastAsia="宋体" w:hAnsi="Times New Roman" w:cs="Times New Roman"/>
+          <w:b/>
+          <w:bCs/>
+          <w:szCs w:val="21"/>
+        </w:rPr>
         <w:t xml:space="preserve">.1 </w:t>
       </w:r>
       <w:r>
@@ -4784,7 +4749,7 @@
         <w:spacing w:beforeLines="25" w:before="78" w:afterLines="25" w:after="78" w:line="300" w:lineRule="auto"/>
         <w:ind w:firstLineChars="200" w:firstLine="420"/>
         <w:rPr>
-          <w:rFonts w:ascii="Times New Roman" w:eastAsia="宋体" w:hAnsi="Times New Roman" w:cs="Times New Roman" w:hint="eastAsia"/>
+          <w:rFonts w:ascii="Times New Roman" w:eastAsia="宋体" w:hAnsi="Times New Roman" w:cs="Times New Roman"/>
           <w:szCs w:val="21"/>
         </w:rPr>
       </w:pPr>
@@ -5162,21 +5127,7 @@
         <w:rPr>
           <w:rFonts w:hint="eastAsia"/>
         </w:rPr>
-        <w:t>节点的主备容错、如何用分布式</w:t>
-      </w:r>
-      <w:proofErr w:type="gramStart"/>
-      <w:r>
-        <w:rPr>
-          <w:rFonts w:hint="eastAsia"/>
-        </w:rPr>
-        <w:t>锁处理</w:t>
-      </w:r>
-      <w:proofErr w:type="gramEnd"/>
-      <w:r>
-        <w:rPr>
-          <w:rFonts w:hint="eastAsia"/>
-        </w:rPr>
-        <w:t>读写并发、如何提供持久化操作等等。接下来，我将根据不同的功能需求进行分块讲解，描述我的设计以及实现过程中的问题与反思。</w:t>
+        <w:t>节点的主备容错、如何用分布式锁处理读写并发、如何提供持久化操作等等。接下来，我将根据不同的功能需求进行分块讲解，描述我的设计以及实现过程中的问题与反思。</w:t>
       </w:r>
     </w:p>
     <w:p>
@@ -5200,21 +5151,7 @@
         <w:rPr>
           <w:rFonts w:hint="eastAsia"/>
         </w:rPr>
-        <w:t>但因为我加入了很多自己思考的过程，因此可能这部分的实验报告会有些冗长，如果老师和助教不感兴趣，可以直接移步本节的最后</w:t>
-      </w:r>
-      <w:proofErr w:type="gramStart"/>
-      <w:r>
-        <w:rPr>
-          <w:rFonts w:hint="eastAsia"/>
-        </w:rPr>
-        <w:t>一</w:t>
-      </w:r>
-      <w:proofErr w:type="gramEnd"/>
-      <w:r>
-        <w:rPr>
-          <w:rFonts w:hint="eastAsia"/>
-        </w:rPr>
-        <w:t>小节，我在那里对需求功能的实现进行了一个设计小结。</w:t>
+        <w:t>但因为我加入了很多自己思考的过程，因此可能这部分的实验报告会有些冗长，如果老师和助教不感兴趣，可以直接移步本节的最后一小节，我在那里对需求功能的实现进行了一个设计小结。</w:t>
       </w:r>
     </w:p>
     <w:p>
@@ -5232,7 +5169,7 @@
           <w:sz w:val="24"/>
         </w:rPr>
       </w:pPr>
-      <w:bookmarkStart w:id="4" w:name="_Toc44610459"/>
+      <w:bookmarkStart w:id="4" w:name="_Toc44624520"/>
       <w:r>
         <w:rPr>
           <w:rFonts w:ascii="黑体" w:hAnsi="黑体" w:hint="eastAsia"/>
@@ -5553,7 +5490,6 @@
         <w:spacing w:beforeLines="25" w:before="78" w:afterLines="25" w:after="78" w:line="300" w:lineRule="auto"/>
         <w:jc w:val="center"/>
         <w:rPr>
-          <w:rFonts w:hint="eastAsia"/>
           <w:b/>
           <w:bCs/>
         </w:rPr>
@@ -5622,7 +5558,7 @@
           <w:sz w:val="24"/>
         </w:rPr>
       </w:pPr>
-      <w:bookmarkStart w:id="5" w:name="_Toc44610460"/>
+      <w:bookmarkStart w:id="5" w:name="_Toc44624521"/>
       <w:r>
         <w:rPr>
           <w:rFonts w:ascii="黑体" w:hAnsi="黑体" w:hint="eastAsia"/>
@@ -5797,9 +5733,6 @@
       <w:pPr>
         <w:spacing w:beforeLines="25" w:before="78" w:afterLines="25" w:after="78" w:line="300" w:lineRule="auto"/>
         <w:ind w:firstLineChars="200" w:firstLine="420"/>
-        <w:rPr>
-          <w:rFonts w:hint="eastAsia"/>
-        </w:rPr>
       </w:pPr>
       <w:r>
         <w:rPr>
@@ -5868,21 +5801,7 @@
         <w:rPr>
           <w:rFonts w:hint="eastAsia"/>
         </w:rPr>
-        <w:t>）方法，通过阻塞执行、</w:t>
-      </w:r>
-      <w:proofErr w:type="gramStart"/>
-      <w:r>
-        <w:rPr>
-          <w:rFonts w:hint="eastAsia"/>
-        </w:rPr>
-        <w:t>失败回滚</w:t>
-      </w:r>
-      <w:proofErr w:type="gramEnd"/>
-      <w:r>
-        <w:rPr>
-          <w:rFonts w:hint="eastAsia"/>
-        </w:rPr>
-        <w:t>的方式确保数据平面在用户视角下的强一致性。</w:t>
+        <w:t>）方法，通过阻塞执行、失败回滚的方式确保数据平面在用户视角下的强一致性。</w:t>
       </w:r>
       <w:r>
         <w:rPr>
@@ -5991,9 +5910,6 @@
       <w:pPr>
         <w:spacing w:beforeLines="25" w:before="78" w:afterLines="25" w:after="78" w:line="300" w:lineRule="auto"/>
         <w:ind w:firstLineChars="200" w:firstLine="420"/>
-        <w:rPr>
-          <w:rFonts w:hint="eastAsia"/>
-        </w:rPr>
       </w:pPr>
       <w:r>
         <w:rPr>
@@ -6022,19 +5938,11 @@
       <w:r>
         <w:t>PC</w:t>
       </w:r>
-      <w:proofErr w:type="gramStart"/>
-      <w:r>
-        <w:rPr>
-          <w:rFonts w:hint="eastAsia"/>
-        </w:rPr>
-        <w:t>的回滚日志</w:t>
-      </w:r>
-      <w:proofErr w:type="gramEnd"/>
-      <w:r>
-        <w:rPr>
-          <w:rFonts w:hint="eastAsia"/>
-        </w:rPr>
-        <w:t>其实没有被持久化，日志的地位和更新数据是一样的。所以</w:t>
+      <w:r>
+        <w:rPr>
+          <w:rFonts w:hint="eastAsia"/>
+        </w:rPr>
+        <w:t>的回滚日志其实没有被持久化，日志的地位和更新数据是一样的。所以</w:t>
       </w:r>
       <w:r>
         <w:rPr>
@@ -6184,7 +6092,7 @@
           <w:sz w:val="24"/>
         </w:rPr>
       </w:pPr>
-      <w:bookmarkStart w:id="6" w:name="_Toc44610461"/>
+      <w:bookmarkStart w:id="6" w:name="_Toc44624522"/>
       <w:r>
         <w:rPr>
           <w:rFonts w:ascii="黑体" w:hAnsi="黑体" w:hint="eastAsia"/>
@@ -6397,21 +6305,7 @@
         <w:rPr>
           <w:rFonts w:hint="eastAsia"/>
         </w:rPr>
-        <w:t>节点可以接受多个读操作的并发或者一个写操作的独占，如此</w:t>
-      </w:r>
-      <w:proofErr w:type="gramStart"/>
-      <w:r>
-        <w:rPr>
-          <w:rFonts w:hint="eastAsia"/>
-        </w:rPr>
-        <w:t>一来实现</w:t>
-      </w:r>
-      <w:proofErr w:type="gramEnd"/>
-      <w:r>
-        <w:rPr>
-          <w:rFonts w:hint="eastAsia"/>
-        </w:rPr>
-        <w:t>简单，甚至不用显式实现分布式锁就可以达到目的。</w:t>
+        <w:t>节点可以接受多个读操作的并发或者一个写操作的独占，如此一来实现简单，甚至不用显式实现分布式锁就可以达到目的。</w:t>
       </w:r>
     </w:p>
     <w:p>
@@ -6519,21 +6413,7 @@
         <w:rPr>
           <w:rFonts w:hint="eastAsia"/>
         </w:rPr>
-        <w:t>分布式读写锁</w:t>
-      </w:r>
-      <w:proofErr w:type="gramStart"/>
-      <w:r>
-        <w:rPr>
-          <w:rFonts w:hint="eastAsia"/>
-        </w:rPr>
-        <w:t>锁</w:t>
-      </w:r>
-      <w:proofErr w:type="gramEnd"/>
-      <w:r>
-        <w:rPr>
-          <w:rFonts w:hint="eastAsia"/>
-        </w:rPr>
-        <w:t>，基本思想就是所有想要使用资源（发起数据请求）的客户端需要在询问</w:t>
+        <w:t>分布式读写锁锁，基本思想就是所有想要使用资源（发起数据请求）的客户端需要在询问</w:t>
       </w:r>
       <w:r>
         <w:rPr>
@@ -6560,49 +6440,7 @@
         <w:rPr>
           <w:rFonts w:hint="eastAsia"/>
         </w:rPr>
-        <w:t>下创建一个读锁或写锁的顺序临时节点，前列的人</w:t>
-      </w:r>
-      <w:proofErr w:type="gramStart"/>
-      <w:r>
-        <w:rPr>
-          <w:rFonts w:hint="eastAsia"/>
-        </w:rPr>
-        <w:t>优先拿锁</w:t>
-      </w:r>
-      <w:proofErr w:type="gramEnd"/>
-      <w:r>
-        <w:rPr>
-          <w:rFonts w:hint="eastAsia"/>
-        </w:rPr>
-        <w:t>。而因为是临时节点，所以即使一个</w:t>
-      </w:r>
-      <w:proofErr w:type="gramStart"/>
-      <w:r>
-        <w:rPr>
-          <w:rFonts w:hint="eastAsia"/>
-        </w:rPr>
-        <w:t>客户端拿锁后</w:t>
-      </w:r>
-      <w:proofErr w:type="gramEnd"/>
-      <w:r>
-        <w:rPr>
-          <w:rFonts w:hint="eastAsia"/>
-        </w:rPr>
-        <w:t>发生崩溃，</w:t>
-      </w:r>
-      <w:proofErr w:type="gramStart"/>
-      <w:r>
-        <w:rPr>
-          <w:rFonts w:hint="eastAsia"/>
-        </w:rPr>
-        <w:t>锁资源</w:t>
-      </w:r>
-      <w:proofErr w:type="gramEnd"/>
-      <w:r>
-        <w:rPr>
-          <w:rFonts w:hint="eastAsia"/>
-        </w:rPr>
-        <w:t>也可以立即被释放，不会出现死锁。</w:t>
+        <w:t>下创建一个读锁或写锁的顺序临时节点，前列的人优先拿锁。而因为是临时节点，所以即使一个客户端拿锁后发生崩溃，锁资源也可以立即被释放，不会出现死锁。</w:t>
       </w:r>
     </w:p>
     <w:p>
@@ -6689,7 +6527,7 @@
           <w:sz w:val="24"/>
         </w:rPr>
       </w:pPr>
-      <w:bookmarkStart w:id="7" w:name="_Toc44610462"/>
+      <w:bookmarkStart w:id="7" w:name="_Toc44624523"/>
       <w:r>
         <w:rPr>
           <w:rFonts w:ascii="黑体" w:hAnsi="黑体" w:hint="eastAsia"/>
@@ -7060,30 +6898,13 @@
         <w:rPr>
           <w:rFonts w:hint="eastAsia"/>
         </w:rPr>
-        <w:t>中的设计就无效了，系统性能下降，并且</w:t>
-      </w:r>
-      <w:proofErr w:type="gramStart"/>
-      <w:r>
-        <w:rPr>
-          <w:rFonts w:hint="eastAsia"/>
-        </w:rPr>
-        <w:t>代码回滚代价</w:t>
-      </w:r>
-      <w:proofErr w:type="gramEnd"/>
-      <w:r>
-        <w:rPr>
-          <w:rFonts w:hint="eastAsia"/>
-        </w:rPr>
-        <w:t>高昂。</w:t>
+        <w:t>中的设计就无效了，系统性能下降，并且代码回滚代价高昂。</w:t>
       </w:r>
     </w:p>
     <w:p>
       <w:pPr>
         <w:spacing w:before="25" w:after="25" w:line="300" w:lineRule="auto"/>
         <w:ind w:firstLineChars="200" w:firstLine="420"/>
-        <w:rPr>
-          <w:rFonts w:hint="eastAsia"/>
-        </w:rPr>
       </w:pPr>
       <w:r>
         <w:rPr>
@@ -7128,21 +6949,7 @@
         <w:rPr>
           <w:rFonts w:hint="eastAsia"/>
         </w:rPr>
-        <w:t>的读写锁相互独立），持久化操作以写者的身份去独占这把</w:t>
-      </w:r>
-      <w:proofErr w:type="gramStart"/>
-      <w:r>
-        <w:rPr>
-          <w:rFonts w:hint="eastAsia"/>
-        </w:rPr>
-        <w:t>全局读</w:t>
-      </w:r>
-      <w:proofErr w:type="gramEnd"/>
-      <w:r>
-        <w:rPr>
-          <w:rFonts w:hint="eastAsia"/>
-        </w:rPr>
-        <w:t>写锁，而剩下的</w:t>
+        <w:t>的读写锁相互独立），持久化操作以写者的身份去独占这把全局读写锁，而剩下的</w:t>
       </w:r>
       <w:r>
         <w:rPr>
@@ -7169,35 +6976,7 @@
         <w:rPr>
           <w:rFonts w:hint="eastAsia"/>
         </w:rPr>
-        <w:t>发送指令前，客户端都会有两次阻塞式</w:t>
-      </w:r>
-      <w:proofErr w:type="gramStart"/>
-      <w:r>
-        <w:rPr>
-          <w:rFonts w:hint="eastAsia"/>
-        </w:rPr>
-        <w:t>的拿锁过程</w:t>
-      </w:r>
-      <w:proofErr w:type="gramEnd"/>
-      <w:r>
-        <w:rPr>
-          <w:rFonts w:hint="eastAsia"/>
-        </w:rPr>
-        <w:t>，先拿</w:t>
-      </w:r>
-      <w:proofErr w:type="gramStart"/>
-      <w:r>
-        <w:rPr>
-          <w:rFonts w:hint="eastAsia"/>
-        </w:rPr>
-        <w:t>全局读</w:t>
-      </w:r>
-      <w:proofErr w:type="gramEnd"/>
-      <w:r>
-        <w:rPr>
-          <w:rFonts w:hint="eastAsia"/>
-        </w:rPr>
-        <w:t>写锁，再拿</w:t>
+        <w:t>发送指令前，客户端都会有两次阻塞式的拿锁过程，先拿全局读写锁，再拿</w:t>
       </w:r>
       <w:r>
         <w:rPr>
@@ -7216,29 +6995,12 @@
       <w:pPr>
         <w:spacing w:before="25" w:after="25" w:line="300" w:lineRule="auto"/>
         <w:ind w:firstLineChars="200" w:firstLine="420"/>
-        <w:rPr>
-          <w:rFonts w:hint="eastAsia"/>
-        </w:rPr>
-      </w:pPr>
-      <w:r>
-        <w:rPr>
-          <w:rFonts w:hint="eastAsia"/>
-        </w:rPr>
-        <w:t>如此引入一把</w:t>
-      </w:r>
-      <w:proofErr w:type="gramStart"/>
-      <w:r>
-        <w:rPr>
-          <w:rFonts w:hint="eastAsia"/>
-        </w:rPr>
-        <w:t>全局读</w:t>
-      </w:r>
-      <w:proofErr w:type="gramEnd"/>
-      <w:r>
-        <w:rPr>
-          <w:rFonts w:hint="eastAsia"/>
-        </w:rPr>
-        <w:t>写锁，可以说是我为了实现持久化存储的一种妥协，当然我们可以假设客户端的</w:t>
+      </w:pPr>
+      <w:r>
+        <w:rPr>
+          <w:rFonts w:hint="eastAsia"/>
+        </w:rPr>
+        <w:t>如此引入一把全局读写锁，可以说是我为了实现持久化存储的一种妥协，当然我们可以假设客户端的</w:t>
       </w:r>
       <w:proofErr w:type="spellStart"/>
       <w:r>
@@ -7255,35 +7017,7 @@
         <w:rPr>
           <w:rFonts w:hint="eastAsia"/>
         </w:rPr>
-        <w:t>指令不会过于频繁。另一方面，在这里引入的</w:t>
-      </w:r>
-      <w:proofErr w:type="gramStart"/>
-      <w:r>
-        <w:rPr>
-          <w:rFonts w:hint="eastAsia"/>
-        </w:rPr>
-        <w:t>全局读</w:t>
-      </w:r>
-      <w:proofErr w:type="gramEnd"/>
-      <w:r>
-        <w:rPr>
-          <w:rFonts w:hint="eastAsia"/>
-        </w:rPr>
-        <w:t>写锁又为我后面实现容错性和</w:t>
-      </w:r>
-      <w:proofErr w:type="gramStart"/>
-      <w:r>
-        <w:rPr>
-          <w:rFonts w:hint="eastAsia"/>
-        </w:rPr>
-        <w:t>可</w:t>
-      </w:r>
-      <w:proofErr w:type="gramEnd"/>
-      <w:r>
-        <w:rPr>
-          <w:rFonts w:hint="eastAsia"/>
-        </w:rPr>
-        <w:t>扩展性提供了一定的便利，可以说是因祸得福吧</w:t>
+        <w:t>指令不会过于频繁。另一方面，在这里引入的全局读写锁又为我后面实现容错性和可扩展性提供了一定的便利，可以说是因祸得福吧</w:t>
       </w:r>
       <w:r>
         <w:rPr>
@@ -7307,7 +7041,7 @@
           <w:sz w:val="24"/>
         </w:rPr>
       </w:pPr>
-      <w:bookmarkStart w:id="8" w:name="_Toc44610463"/>
+      <w:bookmarkStart w:id="8" w:name="_Toc44624524"/>
       <w:r>
         <w:rPr>
           <w:rFonts w:ascii="黑体" w:hAnsi="黑体" w:hint="eastAsia"/>
@@ -7499,21 +7233,7 @@
         <w:rPr>
           <w:rFonts w:hint="eastAsia"/>
         </w:rPr>
-        <w:t>结点的部署环境和</w:t>
-      </w:r>
-      <w:proofErr w:type="gramStart"/>
-      <w:r>
-        <w:rPr>
-          <w:rFonts w:hint="eastAsia"/>
-        </w:rPr>
-        <w:t>可</w:t>
-      </w:r>
-      <w:proofErr w:type="gramEnd"/>
-      <w:r>
-        <w:rPr>
-          <w:rFonts w:hint="eastAsia"/>
-        </w:rPr>
-        <w:t>使用的物理资源是不一样的，即不同</w:t>
+        <w:t>结点的部署环境和可使用的物理资源是不一样的，即不同</w:t>
       </w:r>
       <w:r>
         <w:rPr>
@@ -7733,7 +7453,6 @@
         <w:spacing w:before="25" w:after="25" w:line="300" w:lineRule="auto"/>
         <w:jc w:val="center"/>
         <w:rPr>
-          <w:rFonts w:hint="eastAsia"/>
           <w:b/>
           <w:bCs/>
         </w:rPr>
@@ -7889,7 +7608,7 @@
           <w:sz w:val="24"/>
         </w:rPr>
       </w:pPr>
-      <w:bookmarkStart w:id="9" w:name="_Toc44610464"/>
+      <w:bookmarkStart w:id="9" w:name="_Toc44624525"/>
       <w:r>
         <w:rPr>
           <w:rFonts w:ascii="黑体" w:hAnsi="黑体" w:hint="eastAsia"/>
@@ -8150,7 +7869,6 @@
         <w:spacing w:before="25" w:after="25" w:line="300" w:lineRule="auto"/>
         <w:jc w:val="center"/>
         <w:rPr>
-          <w:rFonts w:hint="eastAsia"/>
           <w:b/>
           <w:bCs/>
         </w:rPr>
@@ -8445,7 +8163,7 @@
           <w:sz w:val="24"/>
         </w:rPr>
       </w:pPr>
-      <w:bookmarkStart w:id="10" w:name="_Toc44610465"/>
+      <w:bookmarkStart w:id="10" w:name="_Toc44624526"/>
       <w:r>
         <w:rPr>
           <w:rFonts w:ascii="黑体" w:hAnsi="黑体" w:hint="eastAsia"/>
@@ -8626,9 +8344,6 @@
       <w:pPr>
         <w:spacing w:before="25" w:after="25" w:line="300" w:lineRule="auto"/>
         <w:ind w:firstLineChars="200" w:firstLine="420"/>
-        <w:rPr>
-          <w:rFonts w:hint="eastAsia"/>
-        </w:rPr>
       </w:pPr>
       <w:r>
         <w:rPr>
@@ -8756,7 +8471,7 @@
           <w:sz w:val="24"/>
         </w:rPr>
       </w:pPr>
-      <w:bookmarkStart w:id="11" w:name="_Toc44610466"/>
+      <w:bookmarkStart w:id="11" w:name="_Toc44624527"/>
       <w:r>
         <w:rPr>
           <w:rFonts w:ascii="黑体" w:hAnsi="黑体" w:hint="eastAsia"/>
@@ -8813,21 +8528,7 @@
         <w:rPr>
           <w:rFonts w:hint="eastAsia"/>
         </w:rPr>
-        <w:t>为了应对更高的负载和请求，或者是为了重</w:t>
-      </w:r>
-      <w:proofErr w:type="gramStart"/>
-      <w:r>
-        <w:rPr>
-          <w:rFonts w:hint="eastAsia"/>
-        </w:rPr>
-        <w:t>启之前</w:t>
-      </w:r>
-      <w:proofErr w:type="gramEnd"/>
-      <w:r>
-        <w:rPr>
-          <w:rFonts w:hint="eastAsia"/>
-        </w:rPr>
-        <w:t>崩溃的服务器，我们可能需要在系统运行过程中，为某些</w:t>
+        <w:t>为了应对更高的负载和请求，或者是为了重启之前崩溃的服务器，我们可能需要在系统运行过程中，为某些</w:t>
       </w:r>
       <w:r>
         <w:rPr>
@@ -8956,9 +8657,6 @@
       <w:pPr>
         <w:spacing w:beforeLines="25" w:before="78" w:afterLines="25" w:after="78" w:line="300" w:lineRule="auto"/>
         <w:ind w:firstLineChars="200" w:firstLine="420"/>
-        <w:rPr>
-          <w:rFonts w:hint="eastAsia"/>
-        </w:rPr>
       </w:pPr>
       <w:r>
         <w:rPr>
@@ -9079,9 +8777,6 @@
       <w:pPr>
         <w:spacing w:beforeLines="25" w:before="78" w:afterLines="25" w:after="78" w:line="300" w:lineRule="auto"/>
         <w:ind w:firstLineChars="200" w:firstLine="420"/>
-        <w:rPr>
-          <w:rFonts w:hint="eastAsia"/>
-        </w:rPr>
       </w:pPr>
       <w:r>
         <w:rPr>
@@ -9251,21 +8946,7 @@
         <w:rPr>
           <w:rFonts w:hint="eastAsia"/>
         </w:rPr>
-        <w:t>的相应路径注册临时锁节点），</w:t>
-      </w:r>
-      <w:proofErr w:type="gramStart"/>
-      <w:r>
-        <w:rPr>
-          <w:rFonts w:hint="eastAsia"/>
-        </w:rPr>
-        <w:t>成功拿锁后</w:t>
-      </w:r>
-      <w:proofErr w:type="gramEnd"/>
-      <w:r>
-        <w:rPr>
-          <w:rFonts w:hint="eastAsia"/>
-        </w:rPr>
-        <w:t>，</w:t>
+        <w:t>的相应路径注册临时锁节点），成功拿锁后，</w:t>
       </w:r>
       <w:r>
         <w:rPr>
@@ -9396,7 +9077,7 @@
           <w:sz w:val="24"/>
         </w:rPr>
       </w:pPr>
-      <w:bookmarkStart w:id="12" w:name="_Toc44610467"/>
+      <w:bookmarkStart w:id="12" w:name="_Toc44624528"/>
       <w:r>
         <w:rPr>
           <w:rFonts w:ascii="黑体" w:hAnsi="黑体" w:hint="eastAsia"/>
@@ -9695,9 +9376,6 @@
       <w:pPr>
         <w:spacing w:beforeLines="25" w:before="78" w:afterLines="25" w:after="78" w:line="300" w:lineRule="auto"/>
         <w:ind w:firstLineChars="200" w:firstLine="420"/>
-        <w:rPr>
-          <w:rFonts w:hint="eastAsia"/>
-        </w:rPr>
       </w:pPr>
       <w:r>
         <w:rPr>
@@ -9810,21 +9488,7 @@
         <w:rPr>
           <w:rFonts w:hint="eastAsia"/>
         </w:rPr>
-        <w:t>的相应路径注册临时锁节点），</w:t>
-      </w:r>
-      <w:proofErr w:type="gramStart"/>
-      <w:r>
-        <w:rPr>
-          <w:rFonts w:hint="eastAsia"/>
-        </w:rPr>
-        <w:t>成功拿锁后</w:t>
-      </w:r>
-      <w:proofErr w:type="gramEnd"/>
-      <w:r>
-        <w:rPr>
-          <w:rFonts w:hint="eastAsia"/>
-        </w:rPr>
-        <w:t>，</w:t>
+        <w:t>的相应路径注册临时锁节点），成功拿锁后，</w:t>
       </w:r>
       <w:r>
         <w:rPr>
@@ -9832,19 +9496,11 @@
         </w:rPr>
         <w:t>Master</w:t>
       </w:r>
-      <w:proofErr w:type="gramStart"/>
-      <w:r>
-        <w:rPr>
-          <w:rFonts w:hint="eastAsia"/>
-        </w:rPr>
-        <w:t>遍历每</w:t>
-      </w:r>
-      <w:proofErr w:type="gramEnd"/>
-      <w:r>
-        <w:rPr>
-          <w:rFonts w:hint="eastAsia"/>
-        </w:rPr>
-        <w:t>一个</w:t>
+      <w:r>
+        <w:rPr>
+          <w:rFonts w:hint="eastAsia"/>
+        </w:rPr>
+        <w:t>遍历每一个</w:t>
       </w:r>
       <w:r>
         <w:rPr>
@@ -10005,7 +9661,7 @@
           <w:sz w:val="24"/>
         </w:rPr>
       </w:pPr>
-      <w:bookmarkStart w:id="13" w:name="_Toc44610468"/>
+      <w:bookmarkStart w:id="13" w:name="_Toc44624529"/>
       <w:r>
         <w:rPr>
           <w:rFonts w:ascii="黑体" w:hAnsi="黑体" w:hint="eastAsia"/>
@@ -10072,21 +9728,7 @@
         <w:rPr>
           <w:rFonts w:hint="eastAsia"/>
         </w:rPr>
-        <w:t>实现持久化存储（但是引入了</w:t>
-      </w:r>
-      <w:proofErr w:type="gramStart"/>
-      <w:r>
-        <w:rPr>
-          <w:rFonts w:hint="eastAsia"/>
-        </w:rPr>
-        <w:t>全局读</w:t>
-      </w:r>
-      <w:proofErr w:type="gramEnd"/>
-      <w:r>
-        <w:rPr>
-          <w:rFonts w:hint="eastAsia"/>
-        </w:rPr>
-        <w:t>写锁，性能堪忧）</w:t>
+        <w:t>实现持久化存储（但是引入了全局读写锁，性能堪忧）</w:t>
       </w:r>
     </w:p>
     <w:p>
@@ -10269,19 +9911,11 @@
       <w:r>
         <w:t>7</w:t>
       </w:r>
-      <w:proofErr w:type="gramStart"/>
-      <w:r>
-        <w:rPr>
-          <w:rFonts w:hint="eastAsia"/>
-        </w:rPr>
-        <w:t>三个</w:t>
-      </w:r>
-      <w:proofErr w:type="gramEnd"/>
-      <w:r>
-        <w:rPr>
-          <w:rFonts w:hint="eastAsia"/>
-        </w:rPr>
-        <w:t>扩展功能本质上由需要</w:t>
+      <w:r>
+        <w:rPr>
+          <w:rFonts w:hint="eastAsia"/>
+        </w:rPr>
+        <w:t>三个扩展功能本质上由需要</w:t>
       </w:r>
       <w:r>
         <w:rPr>
@@ -10395,7 +10029,6 @@
         <w:spacing w:beforeLines="25" w:before="78" w:afterLines="25" w:after="78" w:line="300" w:lineRule="auto"/>
         <w:jc w:val="center"/>
         <w:rPr>
-          <w:rFonts w:hint="eastAsia"/>
           <w:b/>
           <w:bCs/>
         </w:rPr>
@@ -10484,7 +10117,7 @@
           <w:szCs w:val="28"/>
         </w:rPr>
       </w:pPr>
-      <w:bookmarkStart w:id="14" w:name="_Toc44610469"/>
+      <w:bookmarkStart w:id="14" w:name="_Toc44624530"/>
       <w:r>
         <w:rPr>
           <w:rFonts w:ascii="黑体" w:eastAsia="黑体" w:hAnsi="黑体" w:cs="Times New Roman"/>
@@ -10528,7 +10161,7 @@
         <w:spacing w:beforeLines="25" w:before="78" w:afterLines="25" w:after="78" w:line="300" w:lineRule="auto"/>
         <w:ind w:firstLineChars="200" w:firstLine="420"/>
         <w:rPr>
-          <w:rFonts w:ascii="Times New Roman" w:eastAsia="宋体" w:hAnsi="Times New Roman" w:cs="Times New Roman" w:hint="eastAsia"/>
+          <w:rFonts w:ascii="Times New Roman" w:eastAsia="宋体" w:hAnsi="Times New Roman" w:cs="Times New Roman"/>
           <w:szCs w:val="21"/>
         </w:rPr>
       </w:pPr>
@@ -10805,37 +10438,37 @@
         <w:spacing w:beforeLines="25" w:before="78" w:afterLines="25" w:after="78" w:line="300" w:lineRule="auto"/>
         <w:jc w:val="center"/>
         <w:rPr>
-          <w:rFonts w:ascii="Times New Roman" w:eastAsia="宋体" w:hAnsi="Times New Roman" w:cs="Times New Roman" w:hint="eastAsia"/>
-          <w:b/>
-          <w:bCs/>
-          <w:szCs w:val="21"/>
-        </w:rPr>
-      </w:pPr>
-      <w:r>
-        <w:rPr>
-          <w:rFonts w:ascii="Times New Roman" w:eastAsia="宋体" w:hAnsi="Times New Roman" w:cs="Times New Roman" w:hint="eastAsia"/>
-          <w:b/>
-          <w:bCs/>
-          <w:szCs w:val="21"/>
-        </w:rPr>
-        <w:t>图</w:t>
-      </w:r>
-      <w:r>
-        <w:rPr>
-          <w:rFonts w:ascii="Times New Roman" w:eastAsia="宋体" w:hAnsi="Times New Roman" w:cs="Times New Roman" w:hint="eastAsia"/>
-          <w:b/>
-          <w:bCs/>
-          <w:szCs w:val="21"/>
-        </w:rPr>
-        <w:t>4</w:t>
-      </w:r>
-      <w:r>
-        <w:rPr>
           <w:rFonts w:ascii="Times New Roman" w:eastAsia="宋体" w:hAnsi="Times New Roman" w:cs="Times New Roman"/>
           <w:b/>
           <w:bCs/>
           <w:szCs w:val="21"/>
         </w:rPr>
+      </w:pPr>
+      <w:r>
+        <w:rPr>
+          <w:rFonts w:ascii="Times New Roman" w:eastAsia="宋体" w:hAnsi="Times New Roman" w:cs="Times New Roman" w:hint="eastAsia"/>
+          <w:b/>
+          <w:bCs/>
+          <w:szCs w:val="21"/>
+        </w:rPr>
+        <w:t>图</w:t>
+      </w:r>
+      <w:r>
+        <w:rPr>
+          <w:rFonts w:ascii="Times New Roman" w:eastAsia="宋体" w:hAnsi="Times New Roman" w:cs="Times New Roman" w:hint="eastAsia"/>
+          <w:b/>
+          <w:bCs/>
+          <w:szCs w:val="21"/>
+        </w:rPr>
+        <w:t>4</w:t>
+      </w:r>
+      <w:r>
+        <w:rPr>
+          <w:rFonts w:ascii="Times New Roman" w:eastAsia="宋体" w:hAnsi="Times New Roman" w:cs="Times New Roman"/>
+          <w:b/>
+          <w:bCs/>
+          <w:szCs w:val="21"/>
+        </w:rPr>
         <w:t xml:space="preserve">.1 </w:t>
       </w:r>
       <w:r>
@@ -10846,6 +10479,855 @@
           <w:szCs w:val="21"/>
         </w:rPr>
         <w:t>功能性演示结果截图</w:t>
+      </w:r>
+    </w:p>
+    <w:p>
+      <w:pPr>
+        <w:spacing w:beforeLines="25" w:before="78" w:afterLines="25" w:after="78" w:line="300" w:lineRule="auto"/>
+        <w:ind w:firstLineChars="200" w:firstLine="420"/>
+        <w:rPr>
+          <w:rFonts w:ascii="Times New Roman" w:eastAsia="宋体" w:hAnsi="Times New Roman" w:cs="Times New Roman"/>
+          <w:szCs w:val="21"/>
+        </w:rPr>
+      </w:pPr>
+      <w:r>
+        <w:rPr>
+          <w:rFonts w:ascii="Times New Roman" w:eastAsia="宋体" w:hAnsi="Times New Roman" w:cs="Times New Roman" w:hint="eastAsia"/>
+          <w:szCs w:val="21"/>
+        </w:rPr>
+        <w:t>除了手工演示之外，</w:t>
+      </w:r>
+      <w:r>
+        <w:rPr>
+          <w:rFonts w:ascii="Times New Roman" w:eastAsia="宋体" w:hAnsi="Times New Roman" w:cs="Times New Roman" w:hint="eastAsia"/>
+          <w:szCs w:val="21"/>
+        </w:rPr>
+        <w:t>我还在单机模式下进行了性能测试，并计算出相应的吞吐量。我设计的性能测试场景是，有</w:t>
+      </w:r>
+      <w:r>
+        <w:rPr>
+          <w:rFonts w:ascii="Times New Roman" w:eastAsia="宋体" w:hAnsi="Times New Roman" w:cs="Times New Roman" w:hint="eastAsia"/>
+          <w:szCs w:val="21"/>
+        </w:rPr>
+        <w:t>N</w:t>
+      </w:r>
+      <w:r>
+        <w:rPr>
+          <w:rFonts w:ascii="Times New Roman" w:eastAsia="宋体" w:hAnsi="Times New Roman" w:cs="Times New Roman" w:hint="eastAsia"/>
+          <w:szCs w:val="21"/>
+        </w:rPr>
+        <w:t>个客户端同时进行随机写操作，每个客户端会执行</w:t>
+      </w:r>
+      <w:r>
+        <w:rPr>
+          <w:rFonts w:ascii="Times New Roman" w:eastAsia="宋体" w:hAnsi="Times New Roman" w:cs="Times New Roman" w:hint="eastAsia"/>
+          <w:szCs w:val="21"/>
+        </w:rPr>
+        <w:t>1</w:t>
+      </w:r>
+      <w:r>
+        <w:rPr>
+          <w:rFonts w:ascii="Times New Roman" w:eastAsia="宋体" w:hAnsi="Times New Roman" w:cs="Times New Roman"/>
+          <w:szCs w:val="21"/>
+        </w:rPr>
+        <w:t>0</w:t>
+      </w:r>
+      <w:r>
+        <w:rPr>
+          <w:rFonts w:ascii="Times New Roman" w:eastAsia="宋体" w:hAnsi="Times New Roman" w:cs="Times New Roman" w:hint="eastAsia"/>
+          <w:szCs w:val="21"/>
+        </w:rPr>
+        <w:t>条</w:t>
+      </w:r>
+      <w:r>
+        <w:rPr>
+          <w:rFonts w:ascii="Times New Roman" w:eastAsia="宋体" w:hAnsi="Times New Roman" w:cs="Times New Roman" w:hint="eastAsia"/>
+          <w:szCs w:val="21"/>
+        </w:rPr>
+        <w:t>P</w:t>
+      </w:r>
+      <w:r>
+        <w:rPr>
+          <w:rFonts w:ascii="Times New Roman" w:eastAsia="宋体" w:hAnsi="Times New Roman" w:cs="Times New Roman"/>
+          <w:szCs w:val="21"/>
+        </w:rPr>
+        <w:t>UT</w:t>
+      </w:r>
+      <w:r>
+        <w:rPr>
+          <w:rFonts w:ascii="Times New Roman" w:eastAsia="宋体" w:hAnsi="Times New Roman" w:cs="Times New Roman" w:hint="eastAsia"/>
+          <w:szCs w:val="21"/>
+        </w:rPr>
+        <w:t>指令，我分别</w:t>
+      </w:r>
+      <w:r>
+        <w:rPr>
+          <w:rFonts w:ascii="Times New Roman" w:eastAsia="宋体" w:hAnsi="Times New Roman" w:cs="Times New Roman" w:hint="eastAsia"/>
+          <w:szCs w:val="21"/>
+        </w:rPr>
+        <w:t>取</w:t>
+      </w:r>
+      <w:r>
+        <w:rPr>
+          <w:rFonts w:ascii="Times New Roman" w:eastAsia="宋体" w:hAnsi="Times New Roman" w:cs="Times New Roman" w:hint="eastAsia"/>
+          <w:szCs w:val="21"/>
+        </w:rPr>
+        <w:t>N</w:t>
+      </w:r>
+      <w:r>
+        <w:rPr>
+          <w:rFonts w:ascii="Times New Roman" w:eastAsia="宋体" w:hAnsi="Times New Roman" w:cs="Times New Roman" w:hint="eastAsia"/>
+          <w:szCs w:val="21"/>
+        </w:rPr>
+        <w:t>为</w:t>
+      </w:r>
+      <w:r>
+        <w:rPr>
+          <w:rFonts w:ascii="Times New Roman" w:eastAsia="宋体" w:hAnsi="Times New Roman" w:cs="Times New Roman" w:hint="eastAsia"/>
+          <w:szCs w:val="21"/>
+        </w:rPr>
+        <w:t>1</w:t>
+      </w:r>
+      <w:r>
+        <w:rPr>
+          <w:rFonts w:ascii="Times New Roman" w:eastAsia="宋体" w:hAnsi="Times New Roman" w:cs="Times New Roman" w:hint="eastAsia"/>
+          <w:szCs w:val="21"/>
+        </w:rPr>
+        <w:t>、</w:t>
+      </w:r>
+      <w:r>
+        <w:rPr>
+          <w:rFonts w:ascii="Times New Roman" w:eastAsia="宋体" w:hAnsi="Times New Roman" w:cs="Times New Roman" w:hint="eastAsia"/>
+          <w:szCs w:val="21"/>
+        </w:rPr>
+        <w:t>1</w:t>
+      </w:r>
+      <w:r>
+        <w:rPr>
+          <w:rFonts w:ascii="Times New Roman" w:eastAsia="宋体" w:hAnsi="Times New Roman" w:cs="Times New Roman"/>
+          <w:szCs w:val="21"/>
+        </w:rPr>
+        <w:t>0</w:t>
+      </w:r>
+      <w:r>
+        <w:rPr>
+          <w:rFonts w:ascii="Times New Roman" w:eastAsia="宋体" w:hAnsi="Times New Roman" w:cs="Times New Roman" w:hint="eastAsia"/>
+          <w:szCs w:val="21"/>
+        </w:rPr>
+        <w:t>、</w:t>
+      </w:r>
+      <w:r>
+        <w:rPr>
+          <w:rFonts w:ascii="Times New Roman" w:eastAsia="宋体" w:hAnsi="Times New Roman" w:cs="Times New Roman" w:hint="eastAsia"/>
+          <w:szCs w:val="21"/>
+        </w:rPr>
+        <w:t>5</w:t>
+      </w:r>
+      <w:r>
+        <w:rPr>
+          <w:rFonts w:ascii="Times New Roman" w:eastAsia="宋体" w:hAnsi="Times New Roman" w:cs="Times New Roman"/>
+          <w:szCs w:val="21"/>
+        </w:rPr>
+        <w:t>0</w:t>
+      </w:r>
+      <w:r>
+        <w:rPr>
+          <w:rFonts w:ascii="Times New Roman" w:eastAsia="宋体" w:hAnsi="Times New Roman" w:cs="Times New Roman" w:hint="eastAsia"/>
+          <w:szCs w:val="21"/>
+        </w:rPr>
+        <w:t>、</w:t>
+      </w:r>
+      <w:r>
+        <w:rPr>
+          <w:rFonts w:ascii="Times New Roman" w:eastAsia="宋体" w:hAnsi="Times New Roman" w:cs="Times New Roman" w:hint="eastAsia"/>
+          <w:szCs w:val="21"/>
+        </w:rPr>
+        <w:t>7</w:t>
+      </w:r>
+      <w:r>
+        <w:rPr>
+          <w:rFonts w:ascii="Times New Roman" w:eastAsia="宋体" w:hAnsi="Times New Roman" w:cs="Times New Roman"/>
+          <w:szCs w:val="21"/>
+        </w:rPr>
+        <w:t>5</w:t>
+      </w:r>
+      <w:r>
+        <w:rPr>
+          <w:rFonts w:ascii="Times New Roman" w:eastAsia="宋体" w:hAnsi="Times New Roman" w:cs="Times New Roman" w:hint="eastAsia"/>
+          <w:szCs w:val="21"/>
+        </w:rPr>
+        <w:t>与</w:t>
+      </w:r>
+      <w:r>
+        <w:rPr>
+          <w:rFonts w:ascii="Times New Roman" w:eastAsia="宋体" w:hAnsi="Times New Roman" w:cs="Times New Roman" w:hint="eastAsia"/>
+          <w:szCs w:val="21"/>
+        </w:rPr>
+        <w:t>1</w:t>
+      </w:r>
+      <w:r>
+        <w:rPr>
+          <w:rFonts w:ascii="Times New Roman" w:eastAsia="宋体" w:hAnsi="Times New Roman" w:cs="Times New Roman"/>
+          <w:szCs w:val="21"/>
+        </w:rPr>
+        <w:t>00</w:t>
+      </w:r>
+      <w:r>
+        <w:rPr>
+          <w:rFonts w:ascii="Times New Roman" w:eastAsia="宋体" w:hAnsi="Times New Roman" w:cs="Times New Roman" w:hint="eastAsia"/>
+          <w:szCs w:val="21"/>
+        </w:rPr>
+        <w:t>，测试结果如下表所示：</w:t>
+      </w:r>
+    </w:p>
+    <w:tbl>
+      <w:tblPr>
+        <w:tblStyle w:val="ac"/>
+        <w:tblW w:w="0" w:type="auto"/>
+        <w:tblLook w:val="04A0" w:firstRow="1" w:lastRow="0" w:firstColumn="1" w:lastColumn="0" w:noHBand="0" w:noVBand="1"/>
+      </w:tblPr>
+      <w:tblGrid>
+        <w:gridCol w:w="1668"/>
+        <w:gridCol w:w="1370"/>
+        <w:gridCol w:w="1371"/>
+        <w:gridCol w:w="1371"/>
+        <w:gridCol w:w="1371"/>
+        <w:gridCol w:w="1371"/>
+      </w:tblGrid>
+      <w:tr>
+        <w:trPr>
+          <w:trHeight w:val="391"/>
+        </w:trPr>
+        <w:tc>
+          <w:tcPr>
+            <w:tcW w:w="1668" w:type="dxa"/>
+          </w:tcPr>
+          <w:p>
+            <w:pPr>
+              <w:spacing w:beforeLines="25" w:before="78" w:afterLines="25" w:after="78" w:line="300" w:lineRule="auto"/>
+              <w:jc w:val="center"/>
+              <w:rPr>
+                <w:rFonts w:ascii="Times New Roman" w:eastAsia="宋体" w:hAnsi="Times New Roman" w:cs="Times New Roman"/>
+                <w:szCs w:val="21"/>
+              </w:rPr>
+            </w:pPr>
+            <w:r>
+              <w:rPr>
+                <w:rFonts w:ascii="Times New Roman" w:eastAsia="宋体" w:hAnsi="Times New Roman" w:cs="Times New Roman" w:hint="eastAsia"/>
+                <w:szCs w:val="21"/>
+              </w:rPr>
+              <w:t>客户端并发量</w:t>
+            </w:r>
+          </w:p>
+        </w:tc>
+        <w:tc>
+          <w:tcPr>
+            <w:tcW w:w="1370" w:type="dxa"/>
+          </w:tcPr>
+          <w:p>
+            <w:pPr>
+              <w:spacing w:beforeLines="25" w:before="78" w:afterLines="25" w:after="78" w:line="300" w:lineRule="auto"/>
+              <w:jc w:val="center"/>
+              <w:rPr>
+                <w:rFonts w:ascii="Times New Roman" w:eastAsia="宋体" w:hAnsi="Times New Roman" w:cs="Times New Roman"/>
+                <w:szCs w:val="21"/>
+              </w:rPr>
+            </w:pPr>
+            <w:r>
+              <w:rPr>
+                <w:rFonts w:ascii="Times New Roman" w:eastAsia="宋体" w:hAnsi="Times New Roman" w:cs="Times New Roman" w:hint="eastAsia"/>
+                <w:szCs w:val="21"/>
+              </w:rPr>
+              <w:t>1</w:t>
+            </w:r>
+          </w:p>
+        </w:tc>
+        <w:tc>
+          <w:tcPr>
+            <w:tcW w:w="1371" w:type="dxa"/>
+          </w:tcPr>
+          <w:p>
+            <w:pPr>
+              <w:spacing w:beforeLines="25" w:before="78" w:afterLines="25" w:after="78" w:line="300" w:lineRule="auto"/>
+              <w:jc w:val="center"/>
+              <w:rPr>
+                <w:rFonts w:ascii="Times New Roman" w:eastAsia="宋体" w:hAnsi="Times New Roman" w:cs="Times New Roman"/>
+                <w:szCs w:val="21"/>
+              </w:rPr>
+            </w:pPr>
+            <w:r>
+              <w:rPr>
+                <w:rFonts w:ascii="Times New Roman" w:eastAsia="宋体" w:hAnsi="Times New Roman" w:cs="Times New Roman" w:hint="eastAsia"/>
+                <w:szCs w:val="21"/>
+              </w:rPr>
+              <w:t>1</w:t>
+            </w:r>
+            <w:r>
+              <w:rPr>
+                <w:rFonts w:ascii="Times New Roman" w:eastAsia="宋体" w:hAnsi="Times New Roman" w:cs="Times New Roman"/>
+                <w:szCs w:val="21"/>
+              </w:rPr>
+              <w:t>0</w:t>
+            </w:r>
+          </w:p>
+        </w:tc>
+        <w:tc>
+          <w:tcPr>
+            <w:tcW w:w="1371" w:type="dxa"/>
+          </w:tcPr>
+          <w:p>
+            <w:pPr>
+              <w:spacing w:beforeLines="25" w:before="78" w:afterLines="25" w:after="78" w:line="300" w:lineRule="auto"/>
+              <w:jc w:val="center"/>
+              <w:rPr>
+                <w:rFonts w:ascii="Times New Roman" w:eastAsia="宋体" w:hAnsi="Times New Roman" w:cs="Times New Roman"/>
+                <w:szCs w:val="21"/>
+              </w:rPr>
+            </w:pPr>
+            <w:r>
+              <w:rPr>
+                <w:rFonts w:ascii="Times New Roman" w:eastAsia="宋体" w:hAnsi="Times New Roman" w:cs="Times New Roman" w:hint="eastAsia"/>
+                <w:szCs w:val="21"/>
+              </w:rPr>
+              <w:t>5</w:t>
+            </w:r>
+            <w:r>
+              <w:rPr>
+                <w:rFonts w:ascii="Times New Roman" w:eastAsia="宋体" w:hAnsi="Times New Roman" w:cs="Times New Roman"/>
+                <w:szCs w:val="21"/>
+              </w:rPr>
+              <w:t>0</w:t>
+            </w:r>
+          </w:p>
+        </w:tc>
+        <w:tc>
+          <w:tcPr>
+            <w:tcW w:w="1371" w:type="dxa"/>
+          </w:tcPr>
+          <w:p>
+            <w:pPr>
+              <w:spacing w:beforeLines="25" w:before="78" w:afterLines="25" w:after="78" w:line="300" w:lineRule="auto"/>
+              <w:jc w:val="center"/>
+              <w:rPr>
+                <w:rFonts w:ascii="Times New Roman" w:eastAsia="宋体" w:hAnsi="Times New Roman" w:cs="Times New Roman"/>
+                <w:szCs w:val="21"/>
+              </w:rPr>
+            </w:pPr>
+            <w:r>
+              <w:rPr>
+                <w:rFonts w:ascii="Times New Roman" w:eastAsia="宋体" w:hAnsi="Times New Roman" w:cs="Times New Roman" w:hint="eastAsia"/>
+                <w:szCs w:val="21"/>
+              </w:rPr>
+              <w:t>7</w:t>
+            </w:r>
+            <w:r>
+              <w:rPr>
+                <w:rFonts w:ascii="Times New Roman" w:eastAsia="宋体" w:hAnsi="Times New Roman" w:cs="Times New Roman"/>
+                <w:szCs w:val="21"/>
+              </w:rPr>
+              <w:t>5</w:t>
+            </w:r>
+          </w:p>
+        </w:tc>
+        <w:tc>
+          <w:tcPr>
+            <w:tcW w:w="1371" w:type="dxa"/>
+          </w:tcPr>
+          <w:p>
+            <w:pPr>
+              <w:spacing w:beforeLines="25" w:before="78" w:afterLines="25" w:after="78" w:line="300" w:lineRule="auto"/>
+              <w:jc w:val="center"/>
+              <w:rPr>
+                <w:rFonts w:ascii="Times New Roman" w:eastAsia="宋体" w:hAnsi="Times New Roman" w:cs="Times New Roman"/>
+                <w:szCs w:val="21"/>
+              </w:rPr>
+            </w:pPr>
+            <w:r>
+              <w:rPr>
+                <w:rFonts w:ascii="Times New Roman" w:eastAsia="宋体" w:hAnsi="Times New Roman" w:cs="Times New Roman" w:hint="eastAsia"/>
+                <w:szCs w:val="21"/>
+              </w:rPr>
+              <w:t>1</w:t>
+            </w:r>
+            <w:r>
+              <w:rPr>
+                <w:rFonts w:ascii="Times New Roman" w:eastAsia="宋体" w:hAnsi="Times New Roman" w:cs="Times New Roman"/>
+                <w:szCs w:val="21"/>
+              </w:rPr>
+              <w:t>00</w:t>
+            </w:r>
+          </w:p>
+        </w:tc>
+      </w:tr>
+      <w:tr>
+        <w:tc>
+          <w:tcPr>
+            <w:tcW w:w="1668" w:type="dxa"/>
+          </w:tcPr>
+          <w:p>
+            <w:pPr>
+              <w:spacing w:beforeLines="25" w:before="78" w:afterLines="25" w:after="78" w:line="300" w:lineRule="auto"/>
+              <w:jc w:val="center"/>
+              <w:rPr>
+                <w:rFonts w:ascii="Times New Roman" w:eastAsia="宋体" w:hAnsi="Times New Roman" w:cs="Times New Roman"/>
+                <w:szCs w:val="21"/>
+              </w:rPr>
+            </w:pPr>
+            <w:r>
+              <w:rPr>
+                <w:rFonts w:ascii="Times New Roman" w:eastAsia="宋体" w:hAnsi="Times New Roman" w:cs="Times New Roman" w:hint="eastAsia"/>
+                <w:szCs w:val="21"/>
+              </w:rPr>
+              <w:t>总用时</w:t>
+            </w:r>
+          </w:p>
+        </w:tc>
+        <w:tc>
+          <w:tcPr>
+            <w:tcW w:w="1370" w:type="dxa"/>
+          </w:tcPr>
+          <w:p>
+            <w:pPr>
+              <w:spacing w:beforeLines="25" w:before="78" w:afterLines="25" w:after="78" w:line="300" w:lineRule="auto"/>
+              <w:jc w:val="center"/>
+              <w:rPr>
+                <w:rFonts w:ascii="Times New Roman" w:eastAsia="宋体" w:hAnsi="Times New Roman" w:cs="Times New Roman"/>
+                <w:szCs w:val="21"/>
+              </w:rPr>
+            </w:pPr>
+            <w:r>
+              <w:rPr>
+                <w:rFonts w:ascii="Times New Roman" w:eastAsia="宋体" w:hAnsi="Times New Roman" w:cs="Times New Roman" w:hint="eastAsia"/>
+                <w:szCs w:val="21"/>
+              </w:rPr>
+              <w:t>8</w:t>
+            </w:r>
+            <w:r>
+              <w:rPr>
+                <w:rFonts w:ascii="Times New Roman" w:eastAsia="宋体" w:hAnsi="Times New Roman" w:cs="Times New Roman"/>
+                <w:szCs w:val="21"/>
+              </w:rPr>
+              <w:t xml:space="preserve">9.11 </w:t>
+            </w:r>
+            <w:r>
+              <w:rPr>
+                <w:rFonts w:ascii="Times New Roman" w:eastAsia="宋体" w:hAnsi="Times New Roman" w:cs="Times New Roman" w:hint="eastAsia"/>
+                <w:szCs w:val="21"/>
+              </w:rPr>
+              <w:t>s</w:t>
+            </w:r>
+          </w:p>
+        </w:tc>
+        <w:tc>
+          <w:tcPr>
+            <w:tcW w:w="1371" w:type="dxa"/>
+          </w:tcPr>
+          <w:p>
+            <w:pPr>
+              <w:spacing w:beforeLines="25" w:before="78" w:afterLines="25" w:after="78" w:line="300" w:lineRule="auto"/>
+              <w:jc w:val="center"/>
+              <w:rPr>
+                <w:rFonts w:ascii="Times New Roman" w:eastAsia="宋体" w:hAnsi="Times New Roman" w:cs="Times New Roman"/>
+                <w:szCs w:val="21"/>
+              </w:rPr>
+            </w:pPr>
+            <w:r>
+              <w:rPr>
+                <w:rFonts w:ascii="Times New Roman" w:eastAsia="宋体" w:hAnsi="Times New Roman" w:cs="Times New Roman" w:hint="eastAsia"/>
+                <w:szCs w:val="21"/>
+              </w:rPr>
+              <w:t>9</w:t>
+            </w:r>
+            <w:r>
+              <w:rPr>
+                <w:rFonts w:ascii="Times New Roman" w:eastAsia="宋体" w:hAnsi="Times New Roman" w:cs="Times New Roman"/>
+                <w:szCs w:val="21"/>
+              </w:rPr>
+              <w:t>0.21 s</w:t>
+            </w:r>
+          </w:p>
+        </w:tc>
+        <w:tc>
+          <w:tcPr>
+            <w:tcW w:w="1371" w:type="dxa"/>
+          </w:tcPr>
+          <w:p>
+            <w:pPr>
+              <w:spacing w:beforeLines="25" w:before="78" w:afterLines="25" w:after="78" w:line="300" w:lineRule="auto"/>
+              <w:jc w:val="center"/>
+              <w:rPr>
+                <w:rFonts w:ascii="Times New Roman" w:eastAsia="宋体" w:hAnsi="Times New Roman" w:cs="Times New Roman"/>
+                <w:szCs w:val="21"/>
+              </w:rPr>
+            </w:pPr>
+            <w:r>
+              <w:rPr>
+                <w:rFonts w:ascii="Times New Roman" w:eastAsia="宋体" w:hAnsi="Times New Roman" w:cs="Times New Roman" w:hint="eastAsia"/>
+                <w:szCs w:val="21"/>
+              </w:rPr>
+              <w:t>9</w:t>
+            </w:r>
+            <w:r>
+              <w:rPr>
+                <w:rFonts w:ascii="Times New Roman" w:eastAsia="宋体" w:hAnsi="Times New Roman" w:cs="Times New Roman"/>
+                <w:szCs w:val="21"/>
+              </w:rPr>
+              <w:t>3.91 s</w:t>
+            </w:r>
+          </w:p>
+        </w:tc>
+        <w:tc>
+          <w:tcPr>
+            <w:tcW w:w="1371" w:type="dxa"/>
+          </w:tcPr>
+          <w:p>
+            <w:pPr>
+              <w:spacing w:beforeLines="25" w:before="78" w:afterLines="25" w:after="78" w:line="300" w:lineRule="auto"/>
+              <w:jc w:val="center"/>
+              <w:rPr>
+                <w:rFonts w:ascii="Times New Roman" w:eastAsia="宋体" w:hAnsi="Times New Roman" w:cs="Times New Roman"/>
+                <w:szCs w:val="21"/>
+              </w:rPr>
+            </w:pPr>
+            <w:r>
+              <w:rPr>
+                <w:rFonts w:ascii="Times New Roman" w:eastAsia="宋体" w:hAnsi="Times New Roman" w:cs="Times New Roman" w:hint="eastAsia"/>
+                <w:szCs w:val="21"/>
+              </w:rPr>
+              <w:t>9</w:t>
+            </w:r>
+            <w:r>
+              <w:rPr>
+                <w:rFonts w:ascii="Times New Roman" w:eastAsia="宋体" w:hAnsi="Times New Roman" w:cs="Times New Roman"/>
+                <w:szCs w:val="21"/>
+              </w:rPr>
+              <w:t>6.14 s</w:t>
+            </w:r>
+          </w:p>
+        </w:tc>
+        <w:tc>
+          <w:tcPr>
+            <w:tcW w:w="1371" w:type="dxa"/>
+          </w:tcPr>
+          <w:p>
+            <w:pPr>
+              <w:spacing w:beforeLines="25" w:before="78" w:afterLines="25" w:after="78" w:line="300" w:lineRule="auto"/>
+              <w:jc w:val="center"/>
+              <w:rPr>
+                <w:rFonts w:ascii="Times New Roman" w:eastAsia="宋体" w:hAnsi="Times New Roman" w:cs="Times New Roman"/>
+                <w:szCs w:val="21"/>
+              </w:rPr>
+            </w:pPr>
+            <w:r>
+              <w:rPr>
+                <w:rFonts w:ascii="Times New Roman" w:eastAsia="宋体" w:hAnsi="Times New Roman" w:cs="Times New Roman" w:hint="eastAsia"/>
+                <w:szCs w:val="21"/>
+              </w:rPr>
+              <w:t>1</w:t>
+            </w:r>
+            <w:r>
+              <w:rPr>
+                <w:rFonts w:ascii="Times New Roman" w:eastAsia="宋体" w:hAnsi="Times New Roman" w:cs="Times New Roman"/>
+                <w:szCs w:val="21"/>
+              </w:rPr>
+              <w:t>15.51 s</w:t>
+            </w:r>
+          </w:p>
+        </w:tc>
+      </w:tr>
+      <w:tr>
+        <w:tc>
+          <w:tcPr>
+            <w:tcW w:w="1668" w:type="dxa"/>
+          </w:tcPr>
+          <w:p>
+            <w:pPr>
+              <w:spacing w:beforeLines="25" w:before="78" w:afterLines="25" w:after="78" w:line="300" w:lineRule="auto"/>
+              <w:jc w:val="center"/>
+              <w:rPr>
+                <w:rFonts w:ascii="Times New Roman" w:eastAsia="宋体" w:hAnsi="Times New Roman" w:cs="Times New Roman"/>
+                <w:szCs w:val="21"/>
+              </w:rPr>
+            </w:pPr>
+            <w:r>
+              <w:rPr>
+                <w:rFonts w:ascii="Times New Roman" w:eastAsia="宋体" w:hAnsi="Times New Roman" w:cs="Times New Roman" w:hint="eastAsia"/>
+                <w:szCs w:val="21"/>
+              </w:rPr>
+              <w:t>吞吐量</w:t>
+            </w:r>
+          </w:p>
+        </w:tc>
+        <w:tc>
+          <w:tcPr>
+            <w:tcW w:w="1370" w:type="dxa"/>
+          </w:tcPr>
+          <w:p>
+            <w:pPr>
+              <w:spacing w:beforeLines="25" w:before="78" w:afterLines="25" w:after="78" w:line="300" w:lineRule="auto"/>
+              <w:jc w:val="center"/>
+              <w:rPr>
+                <w:rFonts w:ascii="Times New Roman" w:eastAsia="宋体" w:hAnsi="Times New Roman" w:cs="Times New Roman"/>
+                <w:szCs w:val="21"/>
+              </w:rPr>
+            </w:pPr>
+            <w:r>
+              <w:rPr>
+                <w:rFonts w:ascii="Times New Roman" w:eastAsia="宋体" w:hAnsi="Times New Roman" w:cs="Times New Roman" w:hint="eastAsia"/>
+                <w:szCs w:val="21"/>
+              </w:rPr>
+              <w:t>0</w:t>
+            </w:r>
+            <w:r>
+              <w:rPr>
+                <w:rFonts w:ascii="Times New Roman" w:eastAsia="宋体" w:hAnsi="Times New Roman" w:cs="Times New Roman"/>
+                <w:szCs w:val="21"/>
+              </w:rPr>
+              <w:t>.11 req/s</w:t>
+            </w:r>
+          </w:p>
+        </w:tc>
+        <w:tc>
+          <w:tcPr>
+            <w:tcW w:w="1371" w:type="dxa"/>
+          </w:tcPr>
+          <w:p>
+            <w:pPr>
+              <w:spacing w:beforeLines="25" w:before="78" w:afterLines="25" w:after="78" w:line="300" w:lineRule="auto"/>
+              <w:jc w:val="center"/>
+              <w:rPr>
+                <w:rFonts w:ascii="Times New Roman" w:eastAsia="宋体" w:hAnsi="Times New Roman" w:cs="Times New Roman"/>
+                <w:szCs w:val="21"/>
+              </w:rPr>
+            </w:pPr>
+            <w:r>
+              <w:rPr>
+                <w:rFonts w:ascii="Times New Roman" w:eastAsia="宋体" w:hAnsi="Times New Roman" w:cs="Times New Roman" w:hint="eastAsia"/>
+                <w:szCs w:val="21"/>
+              </w:rPr>
+              <w:t>1</w:t>
+            </w:r>
+            <w:r>
+              <w:rPr>
+                <w:rFonts w:ascii="Times New Roman" w:eastAsia="宋体" w:hAnsi="Times New Roman" w:cs="Times New Roman"/>
+                <w:szCs w:val="21"/>
+              </w:rPr>
+              <w:t>.11 req/s</w:t>
+            </w:r>
+          </w:p>
+        </w:tc>
+        <w:tc>
+          <w:tcPr>
+            <w:tcW w:w="1371" w:type="dxa"/>
+          </w:tcPr>
+          <w:p>
+            <w:pPr>
+              <w:spacing w:beforeLines="25" w:before="78" w:afterLines="25" w:after="78" w:line="300" w:lineRule="auto"/>
+              <w:jc w:val="center"/>
+              <w:rPr>
+                <w:rFonts w:ascii="Times New Roman" w:eastAsia="宋体" w:hAnsi="Times New Roman" w:cs="Times New Roman"/>
+                <w:szCs w:val="21"/>
+              </w:rPr>
+            </w:pPr>
+            <w:r>
+              <w:rPr>
+                <w:rFonts w:ascii="Times New Roman" w:eastAsia="宋体" w:hAnsi="Times New Roman" w:cs="Times New Roman" w:hint="eastAsia"/>
+                <w:szCs w:val="21"/>
+              </w:rPr>
+              <w:t>5</w:t>
+            </w:r>
+            <w:r>
+              <w:rPr>
+                <w:rFonts w:ascii="Times New Roman" w:eastAsia="宋体" w:hAnsi="Times New Roman" w:cs="Times New Roman"/>
+                <w:szCs w:val="21"/>
+              </w:rPr>
+              <w:t>.32 req/s</w:t>
+            </w:r>
+          </w:p>
+        </w:tc>
+        <w:tc>
+          <w:tcPr>
+            <w:tcW w:w="1371" w:type="dxa"/>
+          </w:tcPr>
+          <w:p>
+            <w:pPr>
+              <w:spacing w:beforeLines="25" w:before="78" w:afterLines="25" w:after="78" w:line="300" w:lineRule="auto"/>
+              <w:jc w:val="center"/>
+              <w:rPr>
+                <w:rFonts w:ascii="Times New Roman" w:eastAsia="宋体" w:hAnsi="Times New Roman" w:cs="Times New Roman"/>
+                <w:szCs w:val="21"/>
+              </w:rPr>
+            </w:pPr>
+            <w:r>
+              <w:rPr>
+                <w:rFonts w:ascii="Times New Roman" w:eastAsia="宋体" w:hAnsi="Times New Roman" w:cs="Times New Roman" w:hint="eastAsia"/>
+                <w:szCs w:val="21"/>
+              </w:rPr>
+              <w:t>7</w:t>
+            </w:r>
+            <w:r>
+              <w:rPr>
+                <w:rFonts w:ascii="Times New Roman" w:eastAsia="宋体" w:hAnsi="Times New Roman" w:cs="Times New Roman"/>
+                <w:szCs w:val="21"/>
+              </w:rPr>
+              <w:t>.80 req/s</w:t>
+            </w:r>
+          </w:p>
+        </w:tc>
+        <w:tc>
+          <w:tcPr>
+            <w:tcW w:w="1371" w:type="dxa"/>
+          </w:tcPr>
+          <w:p>
+            <w:pPr>
+              <w:spacing w:beforeLines="25" w:before="78" w:afterLines="25" w:after="78" w:line="300" w:lineRule="auto"/>
+              <w:jc w:val="center"/>
+              <w:rPr>
+                <w:rFonts w:ascii="Times New Roman" w:eastAsia="宋体" w:hAnsi="Times New Roman" w:cs="Times New Roman"/>
+                <w:szCs w:val="21"/>
+              </w:rPr>
+            </w:pPr>
+            <w:r>
+              <w:rPr>
+                <w:rFonts w:ascii="Times New Roman" w:eastAsia="宋体" w:hAnsi="Times New Roman" w:cs="Times New Roman" w:hint="eastAsia"/>
+                <w:szCs w:val="21"/>
+              </w:rPr>
+              <w:t>8</w:t>
+            </w:r>
+            <w:r>
+              <w:rPr>
+                <w:rFonts w:ascii="Times New Roman" w:eastAsia="宋体" w:hAnsi="Times New Roman" w:cs="Times New Roman"/>
+                <w:szCs w:val="21"/>
+              </w:rPr>
+              <w:t>.65 req/s</w:t>
+            </w:r>
+          </w:p>
+        </w:tc>
+      </w:tr>
+    </w:tbl>
+    <w:p>
+      <w:pPr>
+        <w:spacing w:beforeLines="25" w:before="78" w:afterLines="25" w:after="78" w:line="300" w:lineRule="auto"/>
+        <w:ind w:firstLineChars="200" w:firstLine="420"/>
+        <w:rPr>
+          <w:rFonts w:ascii="Times New Roman" w:eastAsia="宋体" w:hAnsi="Times New Roman" w:cs="Times New Roman"/>
+          <w:szCs w:val="21"/>
+        </w:rPr>
+      </w:pPr>
+      <w:r>
+        <w:rPr>
+          <w:rFonts w:ascii="Times New Roman" w:eastAsia="宋体" w:hAnsi="Times New Roman" w:cs="Times New Roman" w:hint="eastAsia"/>
+          <w:szCs w:val="21"/>
+        </w:rPr>
+        <w:t>通过上表我们可以清晰感受到分布式系统在面对并发请求时能够充分提高吞吐量。但是因为实验条件所限，我的部署和测试</w:t>
+      </w:r>
+      <w:r>
+        <w:rPr>
+          <w:rFonts w:ascii="Times New Roman" w:eastAsia="宋体" w:hAnsi="Times New Roman" w:cs="Times New Roman" w:hint="eastAsia"/>
+          <w:szCs w:val="21"/>
+        </w:rPr>
+        <w:t>均</w:t>
+      </w:r>
+      <w:r>
+        <w:rPr>
+          <w:rFonts w:ascii="Times New Roman" w:eastAsia="宋体" w:hAnsi="Times New Roman" w:cs="Times New Roman" w:hint="eastAsia"/>
+          <w:szCs w:val="21"/>
+        </w:rPr>
+        <w:t>只能在单机环境下进行，因此超过</w:t>
+      </w:r>
+      <w:r>
+        <w:rPr>
+          <w:rFonts w:ascii="Times New Roman" w:eastAsia="宋体" w:hAnsi="Times New Roman" w:cs="Times New Roman" w:hint="eastAsia"/>
+          <w:szCs w:val="21"/>
+        </w:rPr>
+        <w:t>1</w:t>
+      </w:r>
+      <w:r>
+        <w:rPr>
+          <w:rFonts w:ascii="Times New Roman" w:eastAsia="宋体" w:hAnsi="Times New Roman" w:cs="Times New Roman"/>
+          <w:szCs w:val="21"/>
+        </w:rPr>
+        <w:t>00</w:t>
+      </w:r>
+      <w:r>
+        <w:rPr>
+          <w:rFonts w:ascii="Times New Roman" w:eastAsia="宋体" w:hAnsi="Times New Roman" w:cs="Times New Roman" w:hint="eastAsia"/>
+          <w:szCs w:val="21"/>
+        </w:rPr>
+        <w:t>的并发量会导致系统不稳、造成部分请求丢失的情况，测试结果不具备可靠性，因此没有列出。</w:t>
+      </w:r>
+    </w:p>
+    <w:p>
+      <w:pPr>
+        <w:spacing w:beforeLines="25" w:before="78" w:afterLines="25" w:after="78" w:line="300" w:lineRule="auto"/>
+        <w:ind w:firstLineChars="200" w:firstLine="420"/>
+        <w:rPr>
+          <w:rFonts w:ascii="Times New Roman" w:eastAsia="宋体" w:hAnsi="Times New Roman" w:cs="Times New Roman"/>
+          <w:szCs w:val="21"/>
+        </w:rPr>
+      </w:pPr>
+      <w:r>
+        <w:rPr>
+          <w:rFonts w:ascii="Times New Roman" w:eastAsia="宋体" w:hAnsi="Times New Roman" w:cs="Times New Roman" w:hint="eastAsia"/>
+          <w:szCs w:val="21"/>
+        </w:rPr>
+        <w:t>可以合理推测，若将本系统部署至多机集群环境，</w:t>
+      </w:r>
+      <w:r>
+        <w:rPr>
+          <w:rFonts w:ascii="Times New Roman" w:eastAsia="宋体" w:hAnsi="Times New Roman" w:cs="Times New Roman" w:hint="eastAsia"/>
+          <w:szCs w:val="21"/>
+        </w:rPr>
+        <w:t>能满足的</w:t>
+      </w:r>
+      <w:r>
+        <w:rPr>
+          <w:rFonts w:ascii="Times New Roman" w:eastAsia="宋体" w:hAnsi="Times New Roman" w:cs="Times New Roman" w:hint="eastAsia"/>
+          <w:szCs w:val="21"/>
+        </w:rPr>
+        <w:t>并发量必然可以进一步上升</w:t>
+      </w:r>
+      <w:r>
+        <w:rPr>
+          <w:rFonts w:ascii="Times New Roman" w:eastAsia="宋体" w:hAnsi="Times New Roman" w:cs="Times New Roman" w:hint="eastAsia"/>
+          <w:szCs w:val="21"/>
+        </w:rPr>
+        <w:t>，然后远程网络通信相比于本地</w:t>
+      </w:r>
+      <w:r>
+        <w:rPr>
+          <w:rFonts w:ascii="Times New Roman" w:eastAsia="宋体" w:hAnsi="Times New Roman" w:cs="Times New Roman" w:hint="eastAsia"/>
+          <w:szCs w:val="21"/>
+        </w:rPr>
+        <w:t>R</w:t>
+      </w:r>
+      <w:r>
+        <w:rPr>
+          <w:rFonts w:ascii="Times New Roman" w:eastAsia="宋体" w:hAnsi="Times New Roman" w:cs="Times New Roman"/>
+          <w:szCs w:val="21"/>
+        </w:rPr>
+        <w:t>PC</w:t>
+      </w:r>
+      <w:r>
+        <w:rPr>
+          <w:rFonts w:ascii="Times New Roman" w:eastAsia="宋体" w:hAnsi="Times New Roman" w:cs="Times New Roman" w:hint="eastAsia"/>
+          <w:szCs w:val="21"/>
+        </w:rPr>
+        <w:t>也会带来更高的时延，这都是我们从单机到多机所需要</w:t>
+      </w:r>
+      <w:r>
+        <w:rPr>
+          <w:rFonts w:ascii="Times New Roman" w:eastAsia="宋体" w:hAnsi="Times New Roman" w:cs="Times New Roman" w:hint="eastAsia"/>
+          <w:szCs w:val="21"/>
+        </w:rPr>
+        <w:t>考虑</w:t>
+      </w:r>
+      <w:r>
+        <w:rPr>
+          <w:rFonts w:ascii="Times New Roman" w:eastAsia="宋体" w:hAnsi="Times New Roman" w:cs="Times New Roman" w:hint="eastAsia"/>
+          <w:szCs w:val="21"/>
+        </w:rPr>
+        <w:t>的问题。</w:t>
       </w:r>
     </w:p>
     <w:p>
@@ -10859,6 +11341,7 @@
           <w:szCs w:val="28"/>
         </w:rPr>
       </w:pPr>
+      <w:bookmarkStart w:id="15" w:name="_Toc44624531"/>
       <w:r>
         <w:rPr>
           <w:rFonts w:ascii="黑体" w:eastAsia="黑体" w:hAnsi="黑体" w:cs="Times New Roman"/>
@@ -10866,33 +11349,25 @@
           <w:sz w:val="28"/>
           <w:szCs w:val="28"/>
         </w:rPr>
-        <w:t>5</w:t>
-      </w:r>
-      <w:r>
-        <w:rPr>
-          <w:rFonts w:ascii="黑体" w:eastAsia="黑体" w:hAnsi="黑体" w:cs="Times New Roman"/>
+        <w:t xml:space="preserve">5. </w:t>
+      </w:r>
+      <w:r>
+        <w:rPr>
+          <w:rFonts w:ascii="黑体" w:eastAsia="黑体" w:hAnsi="黑体" w:cs="Times New Roman" w:hint="eastAsia"/>
           <w:bCs/>
           <w:sz w:val="28"/>
           <w:szCs w:val="28"/>
         </w:rPr>
-        <w:t xml:space="preserve">. </w:t>
-      </w:r>
-      <w:r>
-        <w:rPr>
-          <w:rFonts w:ascii="黑体" w:eastAsia="黑体" w:hAnsi="黑体" w:cs="Times New Roman" w:hint="eastAsia"/>
-          <w:bCs/>
-          <w:sz w:val="28"/>
-          <w:szCs w:val="28"/>
-        </w:rPr>
         <w:t>总结</w:t>
       </w:r>
+      <w:bookmarkEnd w:id="15"/>
     </w:p>
     <w:p>
       <w:pPr>
         <w:spacing w:beforeLines="25" w:before="78" w:afterLines="25" w:after="78" w:line="300" w:lineRule="auto"/>
         <w:ind w:firstLineChars="200" w:firstLine="420"/>
         <w:rPr>
-          <w:rFonts w:ascii="Times New Roman" w:eastAsia="宋体" w:hAnsi="Times New Roman" w:cs="Times New Roman" w:hint="eastAsia"/>
+          <w:rFonts w:ascii="Times New Roman" w:eastAsia="宋体" w:hAnsi="Times New Roman" w:cs="Times New Roman"/>
           <w:szCs w:val="21"/>
         </w:rPr>
       </w:pPr>

</xml_diff>

<commit_message>
Lab 05: update docs
</commit_message>
<xml_diff>
--- a/lab5/Report.docx
+++ b/lab5/Report.docx
@@ -50,7 +50,7 @@
           <v:shape id="_x0000_i1025" type="#_x0000_t75" style="width:287.6pt;height:69.2pt" o:ole="">
             <v:imagedata r:id="rId9" o:title=""/>
           </v:shape>
-          <o:OLEObject Type="Embed" ProgID="PBrush" ShapeID="_x0000_i1025" DrawAspect="Content" ObjectID="_1655230426" r:id="rId10"/>
+          <o:OLEObject Type="Embed" ProgID="PBrush" ShapeID="_x0000_i1025" DrawAspect="Content" ObjectID="_1655238668" r:id="rId10"/>
         </w:object>
       </w:r>
     </w:p>
@@ -170,7 +170,7 @@
       <w:pPr>
         <w:jc w:val="center"/>
         <w:rPr>
-          <w:rFonts w:ascii="楷体_GB2312" w:eastAsia="楷体_GB2312" w:hint="eastAsia"/>
+          <w:rFonts w:ascii="楷体_GB2312" w:eastAsia="楷体_GB2312"/>
           <w:sz w:val="40"/>
           <w:szCs w:val="22"/>
         </w:rPr>
@@ -329,19 +329,8 @@
           <w:szCs w:val="32"/>
           <w:u w:val="single"/>
         </w:rPr>
-        <w:t>林江</w:t>
-      </w:r>
-      <w:proofErr w:type="gramStart"/>
-      <w:r>
-        <w:rPr>
-          <w:rFonts w:eastAsia="楷体_GB2312" w:hint="eastAsia"/>
-          <w:sz w:val="32"/>
-          <w:szCs w:val="32"/>
-          <w:u w:val="single"/>
-        </w:rPr>
-        <w:t>浩</w:t>
-      </w:r>
-      <w:proofErr w:type="gramEnd"/>
+        <w:t>林江浩</w:t>
+      </w:r>
       <w:r>
         <w:rPr>
           <w:rFonts w:eastAsia="楷体_GB2312" w:hint="eastAsia"/>
@@ -793,7 +782,6 @@
         <w:widowControl/>
         <w:jc w:val="left"/>
         <w:rPr>
-          <w:rFonts w:hint="eastAsia"/>
           <w:sz w:val="22"/>
           <w:szCs w:val="28"/>
         </w:rPr>
@@ -882,7 +870,7 @@
             </w:rPr>
             <w:fldChar w:fldCharType="separate"/>
           </w:r>
-          <w:hyperlink w:anchor="_Toc44610456" w:history="1">
+          <w:hyperlink w:anchor="_Toc44624517" w:history="1">
             <w:r>
               <w:rPr>
                 <w:rStyle w:val="a8"/>
@@ -908,7 +896,7 @@
               <w:rPr>
                 <w:noProof/>
               </w:rPr>
-              <w:instrText xml:space="preserve"> PAGEREF _Toc44610456 \h </w:instrText>
+              <w:instrText xml:space="preserve"> PAGEREF _Toc44624517 \h </w:instrText>
             </w:r>
             <w:r>
               <w:rPr>
@@ -946,7 +934,7 @@
               <w:szCs w:val="22"/>
             </w:rPr>
           </w:pPr>
-          <w:hyperlink w:anchor="_Toc44610457" w:history="1">
+          <w:hyperlink w:anchor="_Toc44624518" w:history="1">
             <w:r>
               <w:rPr>
                 <w:rStyle w:val="a8"/>
@@ -972,7 +960,7 @@
               <w:rPr>
                 <w:noProof/>
               </w:rPr>
-              <w:instrText xml:space="preserve"> PAGEREF _Toc44610457 \h </w:instrText>
+              <w:instrText xml:space="preserve"> PAGEREF _Toc44624518 \h </w:instrText>
             </w:r>
             <w:r>
               <w:rPr>
@@ -1010,7 +998,7 @@
               <w:szCs w:val="22"/>
             </w:rPr>
           </w:pPr>
-          <w:hyperlink w:anchor="_Toc44610458" w:history="1">
+          <w:hyperlink w:anchor="_Toc44624519" w:history="1">
             <w:r>
               <w:rPr>
                 <w:rStyle w:val="a8"/>
@@ -1036,7 +1024,7 @@
               <w:rPr>
                 <w:noProof/>
               </w:rPr>
-              <w:instrText xml:space="preserve"> PAGEREF _Toc44610458 \h </w:instrText>
+              <w:instrText xml:space="preserve"> PAGEREF _Toc44624519 \h </w:instrText>
             </w:r>
             <w:r>
               <w:rPr>
@@ -1075,7 +1063,7 @@
               <w:szCs w:val="22"/>
             </w:rPr>
           </w:pPr>
-          <w:hyperlink w:anchor="_Toc44610459" w:history="1">
+          <w:hyperlink w:anchor="_Toc44624520" w:history="1">
             <w:r>
               <w:rPr>
                 <w:rStyle w:val="a8"/>
@@ -1126,7 +1114,7 @@
               <w:rPr>
                 <w:noProof/>
               </w:rPr>
-              <w:instrText xml:space="preserve"> PAGEREF _Toc44610459 \h </w:instrText>
+              <w:instrText xml:space="preserve"> PAGEREF _Toc44624520 \h </w:instrText>
             </w:r>
             <w:r>
               <w:rPr>
@@ -1165,7 +1153,7 @@
               <w:szCs w:val="22"/>
             </w:rPr>
           </w:pPr>
-          <w:hyperlink w:anchor="_Toc44610460" w:history="1">
+          <w:hyperlink w:anchor="_Toc44624521" w:history="1">
             <w:r>
               <w:rPr>
                 <w:rStyle w:val="a8"/>
@@ -1207,7 +1195,7 @@
               <w:rPr>
                 <w:noProof/>
               </w:rPr>
-              <w:instrText xml:space="preserve"> PAGEREF _Toc44610460 \h </w:instrText>
+              <w:instrText xml:space="preserve"> PAGEREF _Toc44624521 \h </w:instrText>
             </w:r>
             <w:r>
               <w:rPr>
@@ -1246,7 +1234,7 @@
               <w:szCs w:val="22"/>
             </w:rPr>
           </w:pPr>
-          <w:hyperlink w:anchor="_Toc44610461" w:history="1">
+          <w:hyperlink w:anchor="_Toc44624522" w:history="1">
             <w:r>
               <w:rPr>
                 <w:rStyle w:val="a8"/>
@@ -1288,7 +1276,7 @@
               <w:rPr>
                 <w:noProof/>
               </w:rPr>
-              <w:instrText xml:space="preserve"> PAGEREF _Toc44610461 \h </w:instrText>
+              <w:instrText xml:space="preserve"> PAGEREF _Toc44624522 \h </w:instrText>
             </w:r>
             <w:r>
               <w:rPr>
@@ -1327,7 +1315,7 @@
               <w:szCs w:val="22"/>
             </w:rPr>
           </w:pPr>
-          <w:hyperlink w:anchor="_Toc44610462" w:history="1">
+          <w:hyperlink w:anchor="_Toc44624523" w:history="1">
             <w:r>
               <w:rPr>
                 <w:rStyle w:val="a8"/>
@@ -1351,34 +1339,25 @@
                 <w:bCs/>
                 <w:noProof/>
               </w:rPr>
-              <w:t>持久化存</w:t>
-            </w:r>
-            <w:r>
-              <w:rPr>
-                <w:rStyle w:val="a8"/>
-                <w:rFonts w:ascii="黑体" w:hAnsi="黑体"/>
-                <w:bCs/>
+              <w:t>持久化存储</w:t>
+            </w:r>
+            <w:r>
+              <w:rPr>
                 <w:noProof/>
               </w:rPr>
-              <w:t>储</w:t>
+              <w:tab/>
             </w:r>
             <w:r>
               <w:rPr>
                 <w:noProof/>
               </w:rPr>
-              <w:tab/>
+              <w:fldChar w:fldCharType="begin"/>
             </w:r>
             <w:r>
               <w:rPr>
                 <w:noProof/>
               </w:rPr>
-              <w:fldChar w:fldCharType="begin"/>
-            </w:r>
-            <w:r>
-              <w:rPr>
-                <w:noProof/>
-              </w:rPr>
-              <w:instrText xml:space="preserve"> PAGEREF _Toc44610462 \h </w:instrText>
+              <w:instrText xml:space="preserve"> PAGEREF _Toc44624523 \h </w:instrText>
             </w:r>
             <w:r>
               <w:rPr>
@@ -1417,7 +1396,7 @@
               <w:szCs w:val="22"/>
             </w:rPr>
           </w:pPr>
-          <w:hyperlink w:anchor="_Toc44610463" w:history="1">
+          <w:hyperlink w:anchor="_Toc44624524" w:history="1">
             <w:r>
               <w:rPr>
                 <w:rStyle w:val="a8"/>
@@ -1459,7 +1438,7 @@
               <w:rPr>
                 <w:noProof/>
               </w:rPr>
-              <w:instrText xml:space="preserve"> PAGEREF _Toc44610463 \h </w:instrText>
+              <w:instrText xml:space="preserve"> PAGEREF _Toc44624524 \h </w:instrText>
             </w:r>
             <w:r>
               <w:rPr>
@@ -1498,7 +1477,7 @@
               <w:szCs w:val="22"/>
             </w:rPr>
           </w:pPr>
-          <w:hyperlink w:anchor="_Toc44610464" w:history="1">
+          <w:hyperlink w:anchor="_Toc44624525" w:history="1">
             <w:r>
               <w:rPr>
                 <w:rStyle w:val="a8"/>
@@ -1549,7 +1528,7 @@
               <w:rPr>
                 <w:noProof/>
               </w:rPr>
-              <w:instrText xml:space="preserve"> PAGEREF _Toc44610464 \h </w:instrText>
+              <w:instrText xml:space="preserve"> PAGEREF _Toc44624525 \h </w:instrText>
             </w:r>
             <w:r>
               <w:rPr>
@@ -1588,7 +1567,7 @@
               <w:szCs w:val="22"/>
             </w:rPr>
           </w:pPr>
-          <w:hyperlink w:anchor="_Toc44610465" w:history="1">
+          <w:hyperlink w:anchor="_Toc44624526" w:history="1">
             <w:r>
               <w:rPr>
                 <w:rStyle w:val="a8"/>
@@ -1639,7 +1618,7 @@
               <w:rPr>
                 <w:noProof/>
               </w:rPr>
-              <w:instrText xml:space="preserve"> PAGEREF _Toc44610465 \h </w:instrText>
+              <w:instrText xml:space="preserve"> PAGEREF _Toc44624526 \h </w:instrText>
             </w:r>
             <w:r>
               <w:rPr>
@@ -1678,7 +1657,7 @@
               <w:szCs w:val="22"/>
             </w:rPr>
           </w:pPr>
-          <w:hyperlink w:anchor="_Toc44610466" w:history="1">
+          <w:hyperlink w:anchor="_Toc44624527" w:history="1">
             <w:r>
               <w:rPr>
                 <w:rStyle w:val="a8"/>
@@ -1729,7 +1708,7 @@
               <w:rPr>
                 <w:noProof/>
               </w:rPr>
-              <w:instrText xml:space="preserve"> PAGEREF _Toc44610466 \h </w:instrText>
+              <w:instrText xml:space="preserve"> PAGEREF _Toc44624527 \h </w:instrText>
             </w:r>
             <w:r>
               <w:rPr>
@@ -1768,7 +1747,7 @@
               <w:szCs w:val="22"/>
             </w:rPr>
           </w:pPr>
-          <w:hyperlink w:anchor="_Toc44610467" w:history="1">
+          <w:hyperlink w:anchor="_Toc44624528" w:history="1">
             <w:r>
               <w:rPr>
                 <w:rStyle w:val="a8"/>
@@ -1819,7 +1798,7 @@
               <w:rPr>
                 <w:noProof/>
               </w:rPr>
-              <w:instrText xml:space="preserve"> PAGEREF _Toc44610467 \h </w:instrText>
+              <w:instrText xml:space="preserve"> PAGEREF _Toc44624528 \h </w:instrText>
             </w:r>
             <w:r>
               <w:rPr>
@@ -1858,7 +1837,7 @@
               <w:szCs w:val="22"/>
             </w:rPr>
           </w:pPr>
-          <w:hyperlink w:anchor="_Toc44610468" w:history="1">
+          <w:hyperlink w:anchor="_Toc44624529" w:history="1">
             <w:r>
               <w:rPr>
                 <w:rStyle w:val="a8"/>
@@ -1900,7 +1879,7 @@
               <w:rPr>
                 <w:noProof/>
               </w:rPr>
-              <w:instrText xml:space="preserve"> PAGEREF _Toc44610468 \h </w:instrText>
+              <w:instrText xml:space="preserve"> PAGEREF _Toc44624529 \h </w:instrText>
             </w:r>
             <w:r>
               <w:rPr>
@@ -1938,7 +1917,7 @@
               <w:szCs w:val="22"/>
             </w:rPr>
           </w:pPr>
-          <w:hyperlink w:anchor="_Toc44610469" w:history="1">
+          <w:hyperlink w:anchor="_Toc44624530" w:history="1">
             <w:r>
               <w:rPr>
                 <w:rStyle w:val="a8"/>
@@ -1964,7 +1943,7 @@
               <w:rPr>
                 <w:noProof/>
               </w:rPr>
-              <w:instrText xml:space="preserve"> PAGEREF _Toc44610469 \h </w:instrText>
+              <w:instrText xml:space="preserve"> PAGEREF _Toc44624530 \h </w:instrText>
             </w:r>
             <w:r>
               <w:rPr>
@@ -1982,6 +1961,70 @@
                 <w:noProof/>
               </w:rPr>
               <w:t>10</w:t>
+            </w:r>
+            <w:r>
+              <w:rPr>
+                <w:noProof/>
+              </w:rPr>
+              <w:fldChar w:fldCharType="end"/>
+            </w:r>
+          </w:hyperlink>
+        </w:p>
+        <w:p>
+          <w:pPr>
+            <w:pStyle w:val="TOC1"/>
+            <w:tabs>
+              <w:tab w:val="right" w:leader="dot" w:pos="8296"/>
+            </w:tabs>
+            <w:rPr>
+              <w:noProof/>
+              <w:szCs w:val="22"/>
+            </w:rPr>
+          </w:pPr>
+          <w:hyperlink w:anchor="_Toc44624531" w:history="1">
+            <w:r>
+              <w:rPr>
+                <w:rStyle w:val="a8"/>
+                <w:rFonts w:ascii="黑体" w:eastAsia="黑体" w:hAnsi="黑体" w:cs="Times New Roman"/>
+                <w:bCs/>
+                <w:noProof/>
+              </w:rPr>
+              <w:t>5. 总结</w:t>
+            </w:r>
+            <w:r>
+              <w:rPr>
+                <w:noProof/>
+              </w:rPr>
+              <w:tab/>
+            </w:r>
+            <w:r>
+              <w:rPr>
+                <w:noProof/>
+              </w:rPr>
+              <w:fldChar w:fldCharType="begin"/>
+            </w:r>
+            <w:r>
+              <w:rPr>
+                <w:noProof/>
+              </w:rPr>
+              <w:instrText xml:space="preserve"> PAGEREF _Toc44624531 \h </w:instrText>
+            </w:r>
+            <w:r>
+              <w:rPr>
+                <w:noProof/>
+              </w:rPr>
+            </w:r>
+            <w:r>
+              <w:rPr>
+                <w:noProof/>
+              </w:rPr>
+              <w:fldChar w:fldCharType="separate"/>
+            </w:r>
+            <w:r>
+              <w:rPr>
+                <w:noProof/>
+              </w:rPr>
+              <w:t>11</w:t>
             </w:r>
             <w:r>
               <w:rPr>
@@ -2120,8 +2163,8 @@
           <w:szCs w:val="28"/>
         </w:rPr>
       </w:pPr>
-      <w:bookmarkStart w:id="0" w:name="_Toc25530"/>
-      <w:bookmarkStart w:id="1" w:name="_Toc44610456"/>
+      <w:bookmarkStart w:id="0" w:name="_Toc44624517"/>
+      <w:bookmarkStart w:id="1" w:name="_Toc25530"/>
       <w:r>
         <w:rPr>
           <w:rFonts w:ascii="黑体" w:eastAsia="黑体" w:hAnsi="黑体" w:cs="Times New Roman" w:hint="eastAsia"/>
@@ -2149,15 +2192,12 @@
         </w:rPr>
         <w:t>软硬件环境</w:t>
       </w:r>
-      <w:bookmarkEnd w:id="1"/>
+      <w:bookmarkEnd w:id="0"/>
     </w:p>
     <w:p>
       <w:pPr>
         <w:spacing w:before="25" w:after="25" w:line="300" w:lineRule="auto"/>
         <w:ind w:firstLineChars="200" w:firstLine="420"/>
-        <w:rPr>
-          <w:rFonts w:hint="eastAsia"/>
-        </w:rPr>
       </w:pPr>
       <w:r>
         <w:rPr>
@@ -2178,21 +2218,7 @@
         <w:rPr>
           <w:rFonts w:hint="eastAsia"/>
         </w:rPr>
-        <w:t>集群服务，实现了一个分布式的键值对存储系统。这个系统面向用户满足强一致性要求，并且通过一个进程模拟一台</w:t>
-      </w:r>
-      <w:proofErr w:type="gramStart"/>
-      <w:r>
-        <w:rPr>
-          <w:rFonts w:hint="eastAsia"/>
-        </w:rPr>
-        <w:t>物理机</w:t>
-      </w:r>
-      <w:proofErr w:type="gramEnd"/>
-      <w:r>
-        <w:rPr>
-          <w:rFonts w:hint="eastAsia"/>
-        </w:rPr>
-        <w:t>的单机模型构建分布式运行环境。以下为本次实验的软硬件环境情况：</w:t>
+        <w:t>集群服务，实现了一个分布式的键值对存储系统。这个系统面向用户满足强一致性要求，并且通过一个进程模拟一台物理机的单机模型构建分布式运行环境。以下为本次实验的软硬件环境情况：</w:t>
       </w:r>
     </w:p>
     <w:p>
@@ -2386,9 +2412,6 @@
         </w:numPr>
         <w:spacing w:before="25" w:after="25" w:line="300" w:lineRule="auto"/>
         <w:ind w:firstLineChars="0"/>
-        <w:rPr>
-          <w:rFonts w:hint="eastAsia"/>
-        </w:rPr>
       </w:pPr>
       <w:r>
         <w:rPr>
@@ -2417,8 +2440,8 @@
           <w:szCs w:val="28"/>
         </w:rPr>
       </w:pPr>
-      <w:bookmarkStart w:id="2" w:name="_Toc44610457"/>
-      <w:bookmarkEnd w:id="0"/>
+      <w:bookmarkStart w:id="2" w:name="_Toc44624518"/>
+      <w:bookmarkEnd w:id="1"/>
       <w:r>
         <w:rPr>
           <w:rFonts w:ascii="黑体" w:eastAsia="黑体" w:hAnsi="黑体" w:cs="Times New Roman"/>
@@ -2588,7 +2611,7 @@
         <w:ind w:left="840" w:firstLineChars="0" w:firstLine="0"/>
         <w:jc w:val="left"/>
         <w:rPr>
-          <w:rFonts w:ascii="Times New Roman" w:eastAsia="宋体" w:hAnsi="Times New Roman" w:cs="Times New Roman" w:hint="eastAsia"/>
+          <w:rFonts w:ascii="Times New Roman" w:eastAsia="宋体" w:hAnsi="Times New Roman" w:cs="Times New Roman"/>
           <w:szCs w:val="21"/>
         </w:rPr>
       </w:pPr>
@@ -2599,7 +2622,6 @@
         </w:rPr>
         <w:t>从</w:t>
       </w:r>
-      <w:proofErr w:type="gramStart"/>
       <w:r>
         <w:rPr>
           <w:rFonts w:ascii="Times New Roman" w:eastAsia="宋体" w:hAnsi="Times New Roman" w:cs="Times New Roman"/>
@@ -2613,12 +2635,6 @@
           <w:szCs w:val="21"/>
         </w:rPr>
         <w:instrText xml:space="preserve"> HYPERLINK "https://zookeeper.apache.org/releases.html" </w:instrText>
-      </w:r>
-      <w:r>
-        <w:rPr>
-          <w:rFonts w:ascii="Times New Roman" w:eastAsia="宋体" w:hAnsi="Times New Roman" w:cs="Times New Roman"/>
-          <w:szCs w:val="21"/>
-        </w:rPr>
       </w:r>
       <w:r>
         <w:rPr>
@@ -2641,40 +2657,23 @@
           <w:rFonts w:ascii="Times New Roman" w:eastAsia="宋体" w:hAnsi="Times New Roman" w:cs="Times New Roman"/>
           <w:szCs w:val="21"/>
         </w:rPr>
-        <w:t>ooke</w:t>
+        <w:t>ookeeper</w:t>
       </w:r>
       <w:r>
         <w:rPr>
           <w:rStyle w:val="a8"/>
+          <w:rFonts w:ascii="Times New Roman" w:eastAsia="宋体" w:hAnsi="Times New Roman" w:cs="Times New Roman" w:hint="eastAsia"/>
+          <w:szCs w:val="21"/>
+        </w:rPr>
+        <w:t>官网</w:t>
+      </w:r>
+      <w:r>
+        <w:rPr>
           <w:rFonts w:ascii="Times New Roman" w:eastAsia="宋体" w:hAnsi="Times New Roman" w:cs="Times New Roman"/>
           <w:szCs w:val="21"/>
         </w:rPr>
-        <w:t>e</w:t>
-      </w:r>
-      <w:r>
-        <w:rPr>
-          <w:rStyle w:val="a8"/>
-          <w:rFonts w:ascii="Times New Roman" w:eastAsia="宋体" w:hAnsi="Times New Roman" w:cs="Times New Roman"/>
-          <w:szCs w:val="21"/>
-        </w:rPr>
-        <w:t>per</w:t>
-      </w:r>
-      <w:r>
-        <w:rPr>
-          <w:rStyle w:val="a8"/>
-          <w:rFonts w:ascii="Times New Roman" w:eastAsia="宋体" w:hAnsi="Times New Roman" w:cs="Times New Roman" w:hint="eastAsia"/>
-          <w:szCs w:val="21"/>
-        </w:rPr>
-        <w:t>官网</w:t>
-      </w:r>
-      <w:r>
-        <w:rPr>
-          <w:rFonts w:ascii="Times New Roman" w:eastAsia="宋体" w:hAnsi="Times New Roman" w:cs="Times New Roman"/>
-          <w:szCs w:val="21"/>
-        </w:rPr>
         <w:fldChar w:fldCharType="end"/>
       </w:r>
-      <w:proofErr w:type="gramEnd"/>
       <w:r>
         <w:rPr>
           <w:rFonts w:ascii="Times New Roman" w:eastAsia="宋体" w:hAnsi="Times New Roman" w:cs="Times New Roman" w:hint="eastAsia"/>
@@ -3281,7 +3280,7 @@
         <w:spacing w:beforeLines="25" w:before="78" w:afterLines="25" w:after="78" w:line="300" w:lineRule="auto"/>
         <w:jc w:val="center"/>
         <w:rPr>
-          <w:rFonts w:ascii="Times New Roman" w:eastAsia="宋体" w:hAnsi="Times New Roman" w:cs="Times New Roman" w:hint="eastAsia"/>
+          <w:rFonts w:ascii="Times New Roman" w:eastAsia="宋体" w:hAnsi="Times New Roman" w:cs="Times New Roman"/>
           <w:b/>
           <w:bCs/>
           <w:szCs w:val="21"/>
@@ -3387,7 +3386,7 @@
         <w:ind w:left="840" w:firstLineChars="0" w:firstLine="0"/>
         <w:jc w:val="left"/>
         <w:rPr>
-          <w:rFonts w:ascii="Times New Roman" w:eastAsia="宋体" w:hAnsi="Times New Roman" w:cs="Times New Roman" w:hint="eastAsia"/>
+          <w:rFonts w:ascii="Times New Roman" w:eastAsia="宋体" w:hAnsi="Times New Roman" w:cs="Times New Roman"/>
           <w:szCs w:val="21"/>
         </w:rPr>
       </w:pPr>
@@ -3863,7 +3862,7 @@
           </mc:Choice>
           <mc:Fallback>
             <w:pict>
-              <v:rect w14:anchorId="66398D06" id="矩形 8" o:spid="_x0000_s1026" style="position:absolute;left:0;text-align:left;margin-left:113.15pt;margin-top:33.4pt;width:91.3pt;height:9.85pt;z-index:251661312;visibility:visible;mso-wrap-style:square;mso-width-percent:0;mso-height-percent:0;mso-wrap-distance-left:9pt;mso-wrap-distance-top:0;mso-wrap-distance-right:9pt;mso-wrap-distance-bottom:0;mso-position-horizontal:absolute;mso-position-horizontal-relative:text;mso-position-vertical:absolute;mso-position-vertical-relative:text;mso-width-percent:0;mso-height-percent:0;mso-width-relative:margin;mso-height-relative:margin;v-text-anchor:middle" o:gfxdata="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" filled="f" strokecolor="red" strokeweight="1.5pt"/>
+              <v:rect w14:anchorId="080573AD" id="矩形 8" o:spid="_x0000_s1026" style="position:absolute;left:0;text-align:left;margin-left:113.15pt;margin-top:33.4pt;width:91.3pt;height:9.85pt;z-index:251661312;visibility:visible;mso-wrap-style:square;mso-width-percent:0;mso-height-percent:0;mso-wrap-distance-left:9pt;mso-wrap-distance-top:0;mso-wrap-distance-right:9pt;mso-wrap-distance-bottom:0;mso-position-horizontal:absolute;mso-position-horizontal-relative:text;mso-position-vertical:absolute;mso-position-vertical-relative:text;mso-width-percent:0;mso-height-percent:0;mso-width-relative:margin;mso-height-relative:margin;v-text-anchor:middle" o:gfxdata="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" filled="f" strokecolor="red" strokeweight="1.5pt"/>
             </w:pict>
           </mc:Fallback>
         </mc:AlternateContent>
@@ -4035,18 +4034,9 @@
           <w:rFonts w:ascii="Times New Roman" w:eastAsia="宋体" w:hAnsi="Times New Roman" w:cs="Times New Roman" w:hint="eastAsia"/>
           <w:szCs w:val="21"/>
         </w:rPr>
-        <w:t>集群服务。作为验证，</w:t>
-      </w:r>
-      <w:proofErr w:type="gramStart"/>
-      <w:r>
-        <w:rPr>
-          <w:rFonts w:ascii="Times New Roman" w:eastAsia="宋体" w:hAnsi="Times New Roman" w:cs="Times New Roman" w:hint="eastAsia"/>
-          <w:szCs w:val="21"/>
-        </w:rPr>
-        <w:t>另启一个</w:t>
+        <w:t>集群服务。作为验证，另启一个</w:t>
       </w:r>
       <w:proofErr w:type="spellStart"/>
-      <w:proofErr w:type="gramEnd"/>
       <w:r>
         <w:rPr>
           <w:rFonts w:ascii="Times New Roman" w:eastAsia="宋体" w:hAnsi="Times New Roman" w:cs="Times New Roman" w:hint="eastAsia"/>
@@ -4228,7 +4218,7 @@
         <w:spacing w:beforeLines="25" w:before="78" w:afterLines="25" w:after="78" w:line="300" w:lineRule="auto"/>
         <w:ind w:firstLineChars="200" w:firstLine="420"/>
         <w:rPr>
-          <w:rFonts w:ascii="Times New Roman" w:eastAsia="宋体" w:hAnsi="Times New Roman" w:cs="Times New Roman" w:hint="eastAsia"/>
+          <w:rFonts w:ascii="Times New Roman" w:eastAsia="宋体" w:hAnsi="Times New Roman" w:cs="Times New Roman"/>
           <w:szCs w:val="21"/>
         </w:rPr>
       </w:pPr>
@@ -4279,17 +4269,8 @@
           <w:rFonts w:ascii="Times New Roman" w:eastAsia="宋体" w:hAnsi="Times New Roman" w:cs="Times New Roman" w:hint="eastAsia"/>
           <w:szCs w:val="21"/>
         </w:rPr>
-        <w:t>集群服务的连接和使用通过</w:t>
-      </w:r>
-      <w:proofErr w:type="gramStart"/>
-      <w:r>
-        <w:rPr>
-          <w:rFonts w:ascii="Times New Roman" w:eastAsia="宋体" w:hAnsi="Times New Roman" w:cs="Times New Roman" w:hint="eastAsia"/>
-          <w:szCs w:val="21"/>
-        </w:rPr>
-        <w:t>第三方库</w:t>
-      </w:r>
-      <w:proofErr w:type="gramEnd"/>
+        <w:t>集群服务的连接和使用通过第三方库</w:t>
+      </w:r>
       <w:r>
         <w:rPr>
           <w:rFonts w:ascii="Times New Roman" w:eastAsia="宋体" w:hAnsi="Times New Roman" w:cs="Times New Roman" w:hint="eastAsia"/>
@@ -4316,7 +4297,7 @@
           <w:szCs w:val="28"/>
         </w:rPr>
       </w:pPr>
-      <w:bookmarkStart w:id="3" w:name="_Toc44610458"/>
+      <w:bookmarkStart w:id="3" w:name="_Toc44624519"/>
       <w:r>
         <w:rPr>
           <w:rFonts w:ascii="黑体" w:eastAsia="黑体" w:hAnsi="黑体" w:cs="Times New Roman"/>
@@ -4411,23 +4392,7 @@
           <w:rFonts w:ascii="Times New Roman" w:eastAsia="宋体" w:hAnsi="Times New Roman" w:cs="Times New Roman" w:hint="eastAsia"/>
           <w:szCs w:val="21"/>
         </w:rPr>
-        <w:t>）向服务</w:t>
-      </w:r>
-      <w:proofErr w:type="gramStart"/>
-      <w:r>
-        <w:rPr>
-          <w:rFonts w:ascii="Times New Roman" w:eastAsia="宋体" w:hAnsi="Times New Roman" w:cs="Times New Roman" w:hint="eastAsia"/>
-          <w:szCs w:val="21"/>
-        </w:rPr>
-        <w:t>端发出</w:t>
-      </w:r>
-      <w:proofErr w:type="gramEnd"/>
-      <w:r>
-        <w:rPr>
-          <w:rFonts w:ascii="Times New Roman" w:eastAsia="宋体" w:hAnsi="Times New Roman" w:cs="Times New Roman" w:hint="eastAsia"/>
-          <w:szCs w:val="21"/>
-        </w:rPr>
-        <w:t>请求</w:t>
+        <w:t>）向服务端发出请求</w:t>
       </w:r>
       <w:r>
         <w:rPr>
@@ -4736,37 +4701,37 @@
         <w:spacing w:beforeLines="25" w:before="78" w:afterLines="25" w:after="78" w:line="300" w:lineRule="auto"/>
         <w:jc w:val="center"/>
         <w:rPr>
-          <w:rFonts w:ascii="Times New Roman" w:eastAsia="宋体" w:hAnsi="Times New Roman" w:cs="Times New Roman" w:hint="eastAsia"/>
-          <w:b/>
-          <w:bCs/>
-          <w:szCs w:val="21"/>
-        </w:rPr>
-      </w:pPr>
-      <w:r>
-        <w:rPr>
-          <w:rFonts w:ascii="Times New Roman" w:eastAsia="宋体" w:hAnsi="Times New Roman" w:cs="Times New Roman" w:hint="eastAsia"/>
-          <w:b/>
-          <w:bCs/>
-          <w:szCs w:val="21"/>
-        </w:rPr>
-        <w:t>图</w:t>
-      </w:r>
-      <w:r>
-        <w:rPr>
-          <w:rFonts w:ascii="Times New Roman" w:eastAsia="宋体" w:hAnsi="Times New Roman" w:cs="Times New Roman" w:hint="eastAsia"/>
-          <w:b/>
-          <w:bCs/>
-          <w:szCs w:val="21"/>
-        </w:rPr>
-        <w:t>3</w:t>
-      </w:r>
-      <w:r>
-        <w:rPr>
           <w:rFonts w:ascii="Times New Roman" w:eastAsia="宋体" w:hAnsi="Times New Roman" w:cs="Times New Roman"/>
           <w:b/>
           <w:bCs/>
           <w:szCs w:val="21"/>
         </w:rPr>
+      </w:pPr>
+      <w:r>
+        <w:rPr>
+          <w:rFonts w:ascii="Times New Roman" w:eastAsia="宋体" w:hAnsi="Times New Roman" w:cs="Times New Roman" w:hint="eastAsia"/>
+          <w:b/>
+          <w:bCs/>
+          <w:szCs w:val="21"/>
+        </w:rPr>
+        <w:t>图</w:t>
+      </w:r>
+      <w:r>
+        <w:rPr>
+          <w:rFonts w:ascii="Times New Roman" w:eastAsia="宋体" w:hAnsi="Times New Roman" w:cs="Times New Roman" w:hint="eastAsia"/>
+          <w:b/>
+          <w:bCs/>
+          <w:szCs w:val="21"/>
+        </w:rPr>
+        <w:t>3</w:t>
+      </w:r>
+      <w:r>
+        <w:rPr>
+          <w:rFonts w:ascii="Times New Roman" w:eastAsia="宋体" w:hAnsi="Times New Roman" w:cs="Times New Roman"/>
+          <w:b/>
+          <w:bCs/>
+          <w:szCs w:val="21"/>
+        </w:rPr>
         <w:t xml:space="preserve">.1 </w:t>
       </w:r>
       <w:r>
@@ -4784,7 +4749,7 @@
         <w:spacing w:beforeLines="25" w:before="78" w:afterLines="25" w:after="78" w:line="300" w:lineRule="auto"/>
         <w:ind w:firstLineChars="200" w:firstLine="420"/>
         <w:rPr>
-          <w:rFonts w:ascii="Times New Roman" w:eastAsia="宋体" w:hAnsi="Times New Roman" w:cs="Times New Roman" w:hint="eastAsia"/>
+          <w:rFonts w:ascii="Times New Roman" w:eastAsia="宋体" w:hAnsi="Times New Roman" w:cs="Times New Roman"/>
           <w:szCs w:val="21"/>
         </w:rPr>
       </w:pPr>
@@ -5162,21 +5127,7 @@
         <w:rPr>
           <w:rFonts w:hint="eastAsia"/>
         </w:rPr>
-        <w:t>节点的主备容错、如何用分布式</w:t>
-      </w:r>
-      <w:proofErr w:type="gramStart"/>
-      <w:r>
-        <w:rPr>
-          <w:rFonts w:hint="eastAsia"/>
-        </w:rPr>
-        <w:t>锁处理</w:t>
-      </w:r>
-      <w:proofErr w:type="gramEnd"/>
-      <w:r>
-        <w:rPr>
-          <w:rFonts w:hint="eastAsia"/>
-        </w:rPr>
-        <w:t>读写并发、如何提供持久化操作等等。接下来，我将根据不同的功能需求进行分块讲解，描述我的设计以及实现过程中的问题与反思。</w:t>
+        <w:t>节点的主备容错、如何用分布式锁处理读写并发、如何提供持久化操作等等。接下来，我将根据不同的功能需求进行分块讲解，描述我的设计以及实现过程中的问题与反思。</w:t>
       </w:r>
     </w:p>
     <w:p>
@@ -5200,21 +5151,7 @@
         <w:rPr>
           <w:rFonts w:hint="eastAsia"/>
         </w:rPr>
-        <w:t>但因为我加入了很多自己思考的过程，因此可能这部分的实验报告会有些冗长，如果老师和助教不感兴趣，可以直接移步本节的最后</w:t>
-      </w:r>
-      <w:proofErr w:type="gramStart"/>
-      <w:r>
-        <w:rPr>
-          <w:rFonts w:hint="eastAsia"/>
-        </w:rPr>
-        <w:t>一</w:t>
-      </w:r>
-      <w:proofErr w:type="gramEnd"/>
-      <w:r>
-        <w:rPr>
-          <w:rFonts w:hint="eastAsia"/>
-        </w:rPr>
-        <w:t>小节，我在那里对需求功能的实现进行了一个设计小结。</w:t>
+        <w:t>但因为我加入了很多自己思考的过程，因此可能这部分的实验报告会有些冗长，如果老师和助教不感兴趣，可以直接移步本节的最后一小节，我在那里对需求功能的实现进行了一个设计小结。</w:t>
       </w:r>
     </w:p>
     <w:p>
@@ -5232,7 +5169,7 @@
           <w:sz w:val="24"/>
         </w:rPr>
       </w:pPr>
-      <w:bookmarkStart w:id="4" w:name="_Toc44610459"/>
+      <w:bookmarkStart w:id="4" w:name="_Toc44624520"/>
       <w:r>
         <w:rPr>
           <w:rFonts w:ascii="黑体" w:hAnsi="黑体" w:hint="eastAsia"/>
@@ -5553,7 +5490,6 @@
         <w:spacing w:beforeLines="25" w:before="78" w:afterLines="25" w:after="78" w:line="300" w:lineRule="auto"/>
         <w:jc w:val="center"/>
         <w:rPr>
-          <w:rFonts w:hint="eastAsia"/>
           <w:b/>
           <w:bCs/>
         </w:rPr>
@@ -5622,7 +5558,7 @@
           <w:sz w:val="24"/>
         </w:rPr>
       </w:pPr>
-      <w:bookmarkStart w:id="5" w:name="_Toc44610460"/>
+      <w:bookmarkStart w:id="5" w:name="_Toc44624521"/>
       <w:r>
         <w:rPr>
           <w:rFonts w:ascii="黑体" w:hAnsi="黑体" w:hint="eastAsia"/>
@@ -5797,9 +5733,6 @@
       <w:pPr>
         <w:spacing w:beforeLines="25" w:before="78" w:afterLines="25" w:after="78" w:line="300" w:lineRule="auto"/>
         <w:ind w:firstLineChars="200" w:firstLine="420"/>
-        <w:rPr>
-          <w:rFonts w:hint="eastAsia"/>
-        </w:rPr>
       </w:pPr>
       <w:r>
         <w:rPr>
@@ -5868,21 +5801,7 @@
         <w:rPr>
           <w:rFonts w:hint="eastAsia"/>
         </w:rPr>
-        <w:t>）方法，通过阻塞执行、</w:t>
-      </w:r>
-      <w:proofErr w:type="gramStart"/>
-      <w:r>
-        <w:rPr>
-          <w:rFonts w:hint="eastAsia"/>
-        </w:rPr>
-        <w:t>失败回滚</w:t>
-      </w:r>
-      <w:proofErr w:type="gramEnd"/>
-      <w:r>
-        <w:rPr>
-          <w:rFonts w:hint="eastAsia"/>
-        </w:rPr>
-        <w:t>的方式确保数据平面在用户视角下的强一致性。</w:t>
+        <w:t>）方法，通过阻塞执行、失败回滚的方式确保数据平面在用户视角下的强一致性。</w:t>
       </w:r>
       <w:r>
         <w:rPr>
@@ -5991,9 +5910,6 @@
       <w:pPr>
         <w:spacing w:beforeLines="25" w:before="78" w:afterLines="25" w:after="78" w:line="300" w:lineRule="auto"/>
         <w:ind w:firstLineChars="200" w:firstLine="420"/>
-        <w:rPr>
-          <w:rFonts w:hint="eastAsia"/>
-        </w:rPr>
       </w:pPr>
       <w:r>
         <w:rPr>
@@ -6022,19 +5938,11 @@
       <w:r>
         <w:t>PC</w:t>
       </w:r>
-      <w:proofErr w:type="gramStart"/>
-      <w:r>
-        <w:rPr>
-          <w:rFonts w:hint="eastAsia"/>
-        </w:rPr>
-        <w:t>的回滚日志</w:t>
-      </w:r>
-      <w:proofErr w:type="gramEnd"/>
-      <w:r>
-        <w:rPr>
-          <w:rFonts w:hint="eastAsia"/>
-        </w:rPr>
-        <w:t>其实没有被持久化，日志的地位和更新数据是一样的。所以</w:t>
+      <w:r>
+        <w:rPr>
+          <w:rFonts w:hint="eastAsia"/>
+        </w:rPr>
+        <w:t>的回滚日志其实没有被持久化，日志的地位和更新数据是一样的。所以</w:t>
       </w:r>
       <w:r>
         <w:rPr>
@@ -6184,7 +6092,7 @@
           <w:sz w:val="24"/>
         </w:rPr>
       </w:pPr>
-      <w:bookmarkStart w:id="6" w:name="_Toc44610461"/>
+      <w:bookmarkStart w:id="6" w:name="_Toc44624522"/>
       <w:r>
         <w:rPr>
           <w:rFonts w:ascii="黑体" w:hAnsi="黑体" w:hint="eastAsia"/>
@@ -6397,21 +6305,7 @@
         <w:rPr>
           <w:rFonts w:hint="eastAsia"/>
         </w:rPr>
-        <w:t>节点可以接受多个读操作的并发或者一个写操作的独占，如此</w:t>
-      </w:r>
-      <w:proofErr w:type="gramStart"/>
-      <w:r>
-        <w:rPr>
-          <w:rFonts w:hint="eastAsia"/>
-        </w:rPr>
-        <w:t>一来实现</w:t>
-      </w:r>
-      <w:proofErr w:type="gramEnd"/>
-      <w:r>
-        <w:rPr>
-          <w:rFonts w:hint="eastAsia"/>
-        </w:rPr>
-        <w:t>简单，甚至不用显式实现分布式锁就可以达到目的。</w:t>
+        <w:t>节点可以接受多个读操作的并发或者一个写操作的独占，如此一来实现简单，甚至不用显式实现分布式锁就可以达到目的。</w:t>
       </w:r>
     </w:p>
     <w:p>
@@ -6519,21 +6413,7 @@
         <w:rPr>
           <w:rFonts w:hint="eastAsia"/>
         </w:rPr>
-        <w:t>分布式读写锁</w:t>
-      </w:r>
-      <w:proofErr w:type="gramStart"/>
-      <w:r>
-        <w:rPr>
-          <w:rFonts w:hint="eastAsia"/>
-        </w:rPr>
-        <w:t>锁</w:t>
-      </w:r>
-      <w:proofErr w:type="gramEnd"/>
-      <w:r>
-        <w:rPr>
-          <w:rFonts w:hint="eastAsia"/>
-        </w:rPr>
-        <w:t>，基本思想就是所有想要使用资源（发起数据请求）的客户端需要在询问</w:t>
+        <w:t>分布式读写锁锁，基本思想就是所有想要使用资源（发起数据请求）的客户端需要在询问</w:t>
       </w:r>
       <w:r>
         <w:rPr>
@@ -6560,49 +6440,7 @@
         <w:rPr>
           <w:rFonts w:hint="eastAsia"/>
         </w:rPr>
-        <w:t>下创建一个读锁或写锁的顺序临时节点，前列的人</w:t>
-      </w:r>
-      <w:proofErr w:type="gramStart"/>
-      <w:r>
-        <w:rPr>
-          <w:rFonts w:hint="eastAsia"/>
-        </w:rPr>
-        <w:t>优先拿锁</w:t>
-      </w:r>
-      <w:proofErr w:type="gramEnd"/>
-      <w:r>
-        <w:rPr>
-          <w:rFonts w:hint="eastAsia"/>
-        </w:rPr>
-        <w:t>。而因为是临时节点，所以即使一个</w:t>
-      </w:r>
-      <w:proofErr w:type="gramStart"/>
-      <w:r>
-        <w:rPr>
-          <w:rFonts w:hint="eastAsia"/>
-        </w:rPr>
-        <w:t>客户端拿锁后</w:t>
-      </w:r>
-      <w:proofErr w:type="gramEnd"/>
-      <w:r>
-        <w:rPr>
-          <w:rFonts w:hint="eastAsia"/>
-        </w:rPr>
-        <w:t>发生崩溃，</w:t>
-      </w:r>
-      <w:proofErr w:type="gramStart"/>
-      <w:r>
-        <w:rPr>
-          <w:rFonts w:hint="eastAsia"/>
-        </w:rPr>
-        <w:t>锁资源</w:t>
-      </w:r>
-      <w:proofErr w:type="gramEnd"/>
-      <w:r>
-        <w:rPr>
-          <w:rFonts w:hint="eastAsia"/>
-        </w:rPr>
-        <w:t>也可以立即被释放，不会出现死锁。</w:t>
+        <w:t>下创建一个读锁或写锁的顺序临时节点，前列的人优先拿锁。而因为是临时节点，所以即使一个客户端拿锁后发生崩溃，锁资源也可以立即被释放，不会出现死锁。</w:t>
       </w:r>
     </w:p>
     <w:p>
@@ -6689,7 +6527,7 @@
           <w:sz w:val="24"/>
         </w:rPr>
       </w:pPr>
-      <w:bookmarkStart w:id="7" w:name="_Toc44610462"/>
+      <w:bookmarkStart w:id="7" w:name="_Toc44624523"/>
       <w:r>
         <w:rPr>
           <w:rFonts w:ascii="黑体" w:hAnsi="黑体" w:hint="eastAsia"/>
@@ -7060,30 +6898,13 @@
         <w:rPr>
           <w:rFonts w:hint="eastAsia"/>
         </w:rPr>
-        <w:t>中的设计就无效了，系统性能下降，并且</w:t>
-      </w:r>
-      <w:proofErr w:type="gramStart"/>
-      <w:r>
-        <w:rPr>
-          <w:rFonts w:hint="eastAsia"/>
-        </w:rPr>
-        <w:t>代码回滚代价</w:t>
-      </w:r>
-      <w:proofErr w:type="gramEnd"/>
-      <w:r>
-        <w:rPr>
-          <w:rFonts w:hint="eastAsia"/>
-        </w:rPr>
-        <w:t>高昂。</w:t>
+        <w:t>中的设计就无效了，系统性能下降，并且代码回滚代价高昂。</w:t>
       </w:r>
     </w:p>
     <w:p>
       <w:pPr>
         <w:spacing w:before="25" w:after="25" w:line="300" w:lineRule="auto"/>
         <w:ind w:firstLineChars="200" w:firstLine="420"/>
-        <w:rPr>
-          <w:rFonts w:hint="eastAsia"/>
-        </w:rPr>
       </w:pPr>
       <w:r>
         <w:rPr>
@@ -7128,21 +6949,7 @@
         <w:rPr>
           <w:rFonts w:hint="eastAsia"/>
         </w:rPr>
-        <w:t>的读写锁相互独立），持久化操作以写者的身份去独占这把</w:t>
-      </w:r>
-      <w:proofErr w:type="gramStart"/>
-      <w:r>
-        <w:rPr>
-          <w:rFonts w:hint="eastAsia"/>
-        </w:rPr>
-        <w:t>全局读</w:t>
-      </w:r>
-      <w:proofErr w:type="gramEnd"/>
-      <w:r>
-        <w:rPr>
-          <w:rFonts w:hint="eastAsia"/>
-        </w:rPr>
-        <w:t>写锁，而剩下的</w:t>
+        <w:t>的读写锁相互独立），持久化操作以写者的身份去独占这把全局读写锁，而剩下的</w:t>
       </w:r>
       <w:r>
         <w:rPr>
@@ -7169,35 +6976,7 @@
         <w:rPr>
           <w:rFonts w:hint="eastAsia"/>
         </w:rPr>
-        <w:t>发送指令前，客户端都会有两次阻塞式</w:t>
-      </w:r>
-      <w:proofErr w:type="gramStart"/>
-      <w:r>
-        <w:rPr>
-          <w:rFonts w:hint="eastAsia"/>
-        </w:rPr>
-        <w:t>的拿锁过程</w:t>
-      </w:r>
-      <w:proofErr w:type="gramEnd"/>
-      <w:r>
-        <w:rPr>
-          <w:rFonts w:hint="eastAsia"/>
-        </w:rPr>
-        <w:t>，先拿</w:t>
-      </w:r>
-      <w:proofErr w:type="gramStart"/>
-      <w:r>
-        <w:rPr>
-          <w:rFonts w:hint="eastAsia"/>
-        </w:rPr>
-        <w:t>全局读</w:t>
-      </w:r>
-      <w:proofErr w:type="gramEnd"/>
-      <w:r>
-        <w:rPr>
-          <w:rFonts w:hint="eastAsia"/>
-        </w:rPr>
-        <w:t>写锁，再拿</w:t>
+        <w:t>发送指令前，客户端都会有两次阻塞式的拿锁过程，先拿全局读写锁，再拿</w:t>
       </w:r>
       <w:r>
         <w:rPr>
@@ -7216,29 +6995,12 @@
       <w:pPr>
         <w:spacing w:before="25" w:after="25" w:line="300" w:lineRule="auto"/>
         <w:ind w:firstLineChars="200" w:firstLine="420"/>
-        <w:rPr>
-          <w:rFonts w:hint="eastAsia"/>
-        </w:rPr>
-      </w:pPr>
-      <w:r>
-        <w:rPr>
-          <w:rFonts w:hint="eastAsia"/>
-        </w:rPr>
-        <w:t>如此引入一把</w:t>
-      </w:r>
-      <w:proofErr w:type="gramStart"/>
-      <w:r>
-        <w:rPr>
-          <w:rFonts w:hint="eastAsia"/>
-        </w:rPr>
-        <w:t>全局读</w:t>
-      </w:r>
-      <w:proofErr w:type="gramEnd"/>
-      <w:r>
-        <w:rPr>
-          <w:rFonts w:hint="eastAsia"/>
-        </w:rPr>
-        <w:t>写锁，可以说是我为了实现持久化存储的一种妥协，当然我们可以假设客户端的</w:t>
+      </w:pPr>
+      <w:r>
+        <w:rPr>
+          <w:rFonts w:hint="eastAsia"/>
+        </w:rPr>
+        <w:t>如此引入一把全局读写锁，可以说是我为了实现持久化存储的一种妥协，当然我们可以假设客户端的</w:t>
       </w:r>
       <w:proofErr w:type="spellStart"/>
       <w:r>
@@ -7255,35 +7017,7 @@
         <w:rPr>
           <w:rFonts w:hint="eastAsia"/>
         </w:rPr>
-        <w:t>指令不会过于频繁。另一方面，在这里引入的</w:t>
-      </w:r>
-      <w:proofErr w:type="gramStart"/>
-      <w:r>
-        <w:rPr>
-          <w:rFonts w:hint="eastAsia"/>
-        </w:rPr>
-        <w:t>全局读</w:t>
-      </w:r>
-      <w:proofErr w:type="gramEnd"/>
-      <w:r>
-        <w:rPr>
-          <w:rFonts w:hint="eastAsia"/>
-        </w:rPr>
-        <w:t>写锁又为我后面实现容错性和</w:t>
-      </w:r>
-      <w:proofErr w:type="gramStart"/>
-      <w:r>
-        <w:rPr>
-          <w:rFonts w:hint="eastAsia"/>
-        </w:rPr>
-        <w:t>可</w:t>
-      </w:r>
-      <w:proofErr w:type="gramEnd"/>
-      <w:r>
-        <w:rPr>
-          <w:rFonts w:hint="eastAsia"/>
-        </w:rPr>
-        <w:t>扩展性提供了一定的便利，可以说是因祸得福吧</w:t>
+        <w:t>指令不会过于频繁。另一方面，在这里引入的全局读写锁又为我后面实现容错性和可扩展性提供了一定的便利，可以说是因祸得福吧</w:t>
       </w:r>
       <w:r>
         <w:rPr>
@@ -7307,7 +7041,7 @@
           <w:sz w:val="24"/>
         </w:rPr>
       </w:pPr>
-      <w:bookmarkStart w:id="8" w:name="_Toc44610463"/>
+      <w:bookmarkStart w:id="8" w:name="_Toc44624524"/>
       <w:r>
         <w:rPr>
           <w:rFonts w:ascii="黑体" w:hAnsi="黑体" w:hint="eastAsia"/>
@@ -7499,21 +7233,7 @@
         <w:rPr>
           <w:rFonts w:hint="eastAsia"/>
         </w:rPr>
-        <w:t>结点的部署环境和</w:t>
-      </w:r>
-      <w:proofErr w:type="gramStart"/>
-      <w:r>
-        <w:rPr>
-          <w:rFonts w:hint="eastAsia"/>
-        </w:rPr>
-        <w:t>可</w:t>
-      </w:r>
-      <w:proofErr w:type="gramEnd"/>
-      <w:r>
-        <w:rPr>
-          <w:rFonts w:hint="eastAsia"/>
-        </w:rPr>
-        <w:t>使用的物理资源是不一样的，即不同</w:t>
+        <w:t>结点的部署环境和可使用的物理资源是不一样的，即不同</w:t>
       </w:r>
       <w:r>
         <w:rPr>
@@ -7733,7 +7453,6 @@
         <w:spacing w:before="25" w:after="25" w:line="300" w:lineRule="auto"/>
         <w:jc w:val="center"/>
         <w:rPr>
-          <w:rFonts w:hint="eastAsia"/>
           <w:b/>
           <w:bCs/>
         </w:rPr>
@@ -7889,7 +7608,7 @@
           <w:sz w:val="24"/>
         </w:rPr>
       </w:pPr>
-      <w:bookmarkStart w:id="9" w:name="_Toc44610464"/>
+      <w:bookmarkStart w:id="9" w:name="_Toc44624525"/>
       <w:r>
         <w:rPr>
           <w:rFonts w:ascii="黑体" w:hAnsi="黑体" w:hint="eastAsia"/>
@@ -8150,7 +7869,6 @@
         <w:spacing w:before="25" w:after="25" w:line="300" w:lineRule="auto"/>
         <w:jc w:val="center"/>
         <w:rPr>
-          <w:rFonts w:hint="eastAsia"/>
           <w:b/>
           <w:bCs/>
         </w:rPr>
@@ -8445,7 +8163,7 @@
           <w:sz w:val="24"/>
         </w:rPr>
       </w:pPr>
-      <w:bookmarkStart w:id="10" w:name="_Toc44610465"/>
+      <w:bookmarkStart w:id="10" w:name="_Toc44624526"/>
       <w:r>
         <w:rPr>
           <w:rFonts w:ascii="黑体" w:hAnsi="黑体" w:hint="eastAsia"/>
@@ -8626,9 +8344,6 @@
       <w:pPr>
         <w:spacing w:before="25" w:after="25" w:line="300" w:lineRule="auto"/>
         <w:ind w:firstLineChars="200" w:firstLine="420"/>
-        <w:rPr>
-          <w:rFonts w:hint="eastAsia"/>
-        </w:rPr>
       </w:pPr>
       <w:r>
         <w:rPr>
@@ -8756,7 +8471,7 @@
           <w:sz w:val="24"/>
         </w:rPr>
       </w:pPr>
-      <w:bookmarkStart w:id="11" w:name="_Toc44610466"/>
+      <w:bookmarkStart w:id="11" w:name="_Toc44624527"/>
       <w:r>
         <w:rPr>
           <w:rFonts w:ascii="黑体" w:hAnsi="黑体" w:hint="eastAsia"/>
@@ -8813,21 +8528,7 @@
         <w:rPr>
           <w:rFonts w:hint="eastAsia"/>
         </w:rPr>
-        <w:t>为了应对更高的负载和请求，或者是为了重</w:t>
-      </w:r>
-      <w:proofErr w:type="gramStart"/>
-      <w:r>
-        <w:rPr>
-          <w:rFonts w:hint="eastAsia"/>
-        </w:rPr>
-        <w:t>启之前</w:t>
-      </w:r>
-      <w:proofErr w:type="gramEnd"/>
-      <w:r>
-        <w:rPr>
-          <w:rFonts w:hint="eastAsia"/>
-        </w:rPr>
-        <w:t>崩溃的服务器，我们可能需要在系统运行过程中，为某些</w:t>
+        <w:t>为了应对更高的负载和请求，或者是为了重启之前崩溃的服务器，我们可能需要在系统运行过程中，为某些</w:t>
       </w:r>
       <w:r>
         <w:rPr>
@@ -8956,9 +8657,6 @@
       <w:pPr>
         <w:spacing w:beforeLines="25" w:before="78" w:afterLines="25" w:after="78" w:line="300" w:lineRule="auto"/>
         <w:ind w:firstLineChars="200" w:firstLine="420"/>
-        <w:rPr>
-          <w:rFonts w:hint="eastAsia"/>
-        </w:rPr>
       </w:pPr>
       <w:r>
         <w:rPr>
@@ -9079,9 +8777,6 @@
       <w:pPr>
         <w:spacing w:beforeLines="25" w:before="78" w:afterLines="25" w:after="78" w:line="300" w:lineRule="auto"/>
         <w:ind w:firstLineChars="200" w:firstLine="420"/>
-        <w:rPr>
-          <w:rFonts w:hint="eastAsia"/>
-        </w:rPr>
       </w:pPr>
       <w:r>
         <w:rPr>
@@ -9251,21 +8946,7 @@
         <w:rPr>
           <w:rFonts w:hint="eastAsia"/>
         </w:rPr>
-        <w:t>的相应路径注册临时锁节点），</w:t>
-      </w:r>
-      <w:proofErr w:type="gramStart"/>
-      <w:r>
-        <w:rPr>
-          <w:rFonts w:hint="eastAsia"/>
-        </w:rPr>
-        <w:t>成功拿锁后</w:t>
-      </w:r>
-      <w:proofErr w:type="gramEnd"/>
-      <w:r>
-        <w:rPr>
-          <w:rFonts w:hint="eastAsia"/>
-        </w:rPr>
-        <w:t>，</w:t>
+        <w:t>的相应路径注册临时锁节点），成功拿锁后，</w:t>
       </w:r>
       <w:r>
         <w:rPr>
@@ -9396,7 +9077,7 @@
           <w:sz w:val="24"/>
         </w:rPr>
       </w:pPr>
-      <w:bookmarkStart w:id="12" w:name="_Toc44610467"/>
+      <w:bookmarkStart w:id="12" w:name="_Toc44624528"/>
       <w:r>
         <w:rPr>
           <w:rFonts w:ascii="黑体" w:hAnsi="黑体" w:hint="eastAsia"/>
@@ -9695,9 +9376,6 @@
       <w:pPr>
         <w:spacing w:beforeLines="25" w:before="78" w:afterLines="25" w:after="78" w:line="300" w:lineRule="auto"/>
         <w:ind w:firstLineChars="200" w:firstLine="420"/>
-        <w:rPr>
-          <w:rFonts w:hint="eastAsia"/>
-        </w:rPr>
       </w:pPr>
       <w:r>
         <w:rPr>
@@ -9810,21 +9488,7 @@
         <w:rPr>
           <w:rFonts w:hint="eastAsia"/>
         </w:rPr>
-        <w:t>的相应路径注册临时锁节点），</w:t>
-      </w:r>
-      <w:proofErr w:type="gramStart"/>
-      <w:r>
-        <w:rPr>
-          <w:rFonts w:hint="eastAsia"/>
-        </w:rPr>
-        <w:t>成功拿锁后</w:t>
-      </w:r>
-      <w:proofErr w:type="gramEnd"/>
-      <w:r>
-        <w:rPr>
-          <w:rFonts w:hint="eastAsia"/>
-        </w:rPr>
-        <w:t>，</w:t>
+        <w:t>的相应路径注册临时锁节点），成功拿锁后，</w:t>
       </w:r>
       <w:r>
         <w:rPr>
@@ -9832,19 +9496,11 @@
         </w:rPr>
         <w:t>Master</w:t>
       </w:r>
-      <w:proofErr w:type="gramStart"/>
-      <w:r>
-        <w:rPr>
-          <w:rFonts w:hint="eastAsia"/>
-        </w:rPr>
-        <w:t>遍历每</w:t>
-      </w:r>
-      <w:proofErr w:type="gramEnd"/>
-      <w:r>
-        <w:rPr>
-          <w:rFonts w:hint="eastAsia"/>
-        </w:rPr>
-        <w:t>一个</w:t>
+      <w:r>
+        <w:rPr>
+          <w:rFonts w:hint="eastAsia"/>
+        </w:rPr>
+        <w:t>遍历每一个</w:t>
       </w:r>
       <w:r>
         <w:rPr>
@@ -10005,7 +9661,7 @@
           <w:sz w:val="24"/>
         </w:rPr>
       </w:pPr>
-      <w:bookmarkStart w:id="13" w:name="_Toc44610468"/>
+      <w:bookmarkStart w:id="13" w:name="_Toc44624529"/>
       <w:r>
         <w:rPr>
           <w:rFonts w:ascii="黑体" w:hAnsi="黑体" w:hint="eastAsia"/>
@@ -10072,21 +9728,7 @@
         <w:rPr>
           <w:rFonts w:hint="eastAsia"/>
         </w:rPr>
-        <w:t>实现持久化存储（但是引入了</w:t>
-      </w:r>
-      <w:proofErr w:type="gramStart"/>
-      <w:r>
-        <w:rPr>
-          <w:rFonts w:hint="eastAsia"/>
-        </w:rPr>
-        <w:t>全局读</w:t>
-      </w:r>
-      <w:proofErr w:type="gramEnd"/>
-      <w:r>
-        <w:rPr>
-          <w:rFonts w:hint="eastAsia"/>
-        </w:rPr>
-        <w:t>写锁，性能堪忧）</w:t>
+        <w:t>实现持久化存储（但是引入了全局读写锁，性能堪忧）</w:t>
       </w:r>
     </w:p>
     <w:p>
@@ -10269,19 +9911,11 @@
       <w:r>
         <w:t>7</w:t>
       </w:r>
-      <w:proofErr w:type="gramStart"/>
-      <w:r>
-        <w:rPr>
-          <w:rFonts w:hint="eastAsia"/>
-        </w:rPr>
-        <w:t>三个</w:t>
-      </w:r>
-      <w:proofErr w:type="gramEnd"/>
-      <w:r>
-        <w:rPr>
-          <w:rFonts w:hint="eastAsia"/>
-        </w:rPr>
-        <w:t>扩展功能本质上由需要</w:t>
+      <w:r>
+        <w:rPr>
+          <w:rFonts w:hint="eastAsia"/>
+        </w:rPr>
+        <w:t>三个扩展功能本质上由需要</w:t>
       </w:r>
       <w:r>
         <w:rPr>
@@ -10395,7 +10029,6 @@
         <w:spacing w:beforeLines="25" w:before="78" w:afterLines="25" w:after="78" w:line="300" w:lineRule="auto"/>
         <w:jc w:val="center"/>
         <w:rPr>
-          <w:rFonts w:hint="eastAsia"/>
           <w:b/>
           <w:bCs/>
         </w:rPr>
@@ -10484,7 +10117,7 @@
           <w:szCs w:val="28"/>
         </w:rPr>
       </w:pPr>
-      <w:bookmarkStart w:id="14" w:name="_Toc44610469"/>
+      <w:bookmarkStart w:id="14" w:name="_Toc44624530"/>
       <w:r>
         <w:rPr>
           <w:rFonts w:ascii="黑体" w:eastAsia="黑体" w:hAnsi="黑体" w:cs="Times New Roman"/>
@@ -10528,7 +10161,7 @@
         <w:spacing w:beforeLines="25" w:before="78" w:afterLines="25" w:after="78" w:line="300" w:lineRule="auto"/>
         <w:ind w:firstLineChars="200" w:firstLine="420"/>
         <w:rPr>
-          <w:rFonts w:ascii="Times New Roman" w:eastAsia="宋体" w:hAnsi="Times New Roman" w:cs="Times New Roman" w:hint="eastAsia"/>
+          <w:rFonts w:ascii="Times New Roman" w:eastAsia="宋体" w:hAnsi="Times New Roman" w:cs="Times New Roman"/>
           <w:szCs w:val="21"/>
         </w:rPr>
       </w:pPr>
@@ -10805,37 +10438,37 @@
         <w:spacing w:beforeLines="25" w:before="78" w:afterLines="25" w:after="78" w:line="300" w:lineRule="auto"/>
         <w:jc w:val="center"/>
         <w:rPr>
-          <w:rFonts w:ascii="Times New Roman" w:eastAsia="宋体" w:hAnsi="Times New Roman" w:cs="Times New Roman" w:hint="eastAsia"/>
-          <w:b/>
-          <w:bCs/>
-          <w:szCs w:val="21"/>
-        </w:rPr>
-      </w:pPr>
-      <w:r>
-        <w:rPr>
-          <w:rFonts w:ascii="Times New Roman" w:eastAsia="宋体" w:hAnsi="Times New Roman" w:cs="Times New Roman" w:hint="eastAsia"/>
-          <w:b/>
-          <w:bCs/>
-          <w:szCs w:val="21"/>
-        </w:rPr>
-        <w:t>图</w:t>
-      </w:r>
-      <w:r>
-        <w:rPr>
-          <w:rFonts w:ascii="Times New Roman" w:eastAsia="宋体" w:hAnsi="Times New Roman" w:cs="Times New Roman" w:hint="eastAsia"/>
-          <w:b/>
-          <w:bCs/>
-          <w:szCs w:val="21"/>
-        </w:rPr>
-        <w:t>4</w:t>
-      </w:r>
-      <w:r>
-        <w:rPr>
           <w:rFonts w:ascii="Times New Roman" w:eastAsia="宋体" w:hAnsi="Times New Roman" w:cs="Times New Roman"/>
           <w:b/>
           <w:bCs/>
           <w:szCs w:val="21"/>
         </w:rPr>
+      </w:pPr>
+      <w:r>
+        <w:rPr>
+          <w:rFonts w:ascii="Times New Roman" w:eastAsia="宋体" w:hAnsi="Times New Roman" w:cs="Times New Roman" w:hint="eastAsia"/>
+          <w:b/>
+          <w:bCs/>
+          <w:szCs w:val="21"/>
+        </w:rPr>
+        <w:t>图</w:t>
+      </w:r>
+      <w:r>
+        <w:rPr>
+          <w:rFonts w:ascii="Times New Roman" w:eastAsia="宋体" w:hAnsi="Times New Roman" w:cs="Times New Roman" w:hint="eastAsia"/>
+          <w:b/>
+          <w:bCs/>
+          <w:szCs w:val="21"/>
+        </w:rPr>
+        <w:t>4</w:t>
+      </w:r>
+      <w:r>
+        <w:rPr>
+          <w:rFonts w:ascii="Times New Roman" w:eastAsia="宋体" w:hAnsi="Times New Roman" w:cs="Times New Roman"/>
+          <w:b/>
+          <w:bCs/>
+          <w:szCs w:val="21"/>
+        </w:rPr>
         <w:t xml:space="preserve">.1 </w:t>
       </w:r>
       <w:r>
@@ -10846,6 +10479,855 @@
           <w:szCs w:val="21"/>
         </w:rPr>
         <w:t>功能性演示结果截图</w:t>
+      </w:r>
+    </w:p>
+    <w:p>
+      <w:pPr>
+        <w:spacing w:beforeLines="25" w:before="78" w:afterLines="25" w:after="78" w:line="300" w:lineRule="auto"/>
+        <w:ind w:firstLineChars="200" w:firstLine="420"/>
+        <w:rPr>
+          <w:rFonts w:ascii="Times New Roman" w:eastAsia="宋体" w:hAnsi="Times New Roman" w:cs="Times New Roman"/>
+          <w:szCs w:val="21"/>
+        </w:rPr>
+      </w:pPr>
+      <w:r>
+        <w:rPr>
+          <w:rFonts w:ascii="Times New Roman" w:eastAsia="宋体" w:hAnsi="Times New Roman" w:cs="Times New Roman" w:hint="eastAsia"/>
+          <w:szCs w:val="21"/>
+        </w:rPr>
+        <w:t>除了手工演示之外，</w:t>
+      </w:r>
+      <w:r>
+        <w:rPr>
+          <w:rFonts w:ascii="Times New Roman" w:eastAsia="宋体" w:hAnsi="Times New Roman" w:cs="Times New Roman" w:hint="eastAsia"/>
+          <w:szCs w:val="21"/>
+        </w:rPr>
+        <w:t>我还在单机模式下进行了性能测试，并计算出相应的吞吐量。我设计的性能测试场景是，有</w:t>
+      </w:r>
+      <w:r>
+        <w:rPr>
+          <w:rFonts w:ascii="Times New Roman" w:eastAsia="宋体" w:hAnsi="Times New Roman" w:cs="Times New Roman" w:hint="eastAsia"/>
+          <w:szCs w:val="21"/>
+        </w:rPr>
+        <w:t>N</w:t>
+      </w:r>
+      <w:r>
+        <w:rPr>
+          <w:rFonts w:ascii="Times New Roman" w:eastAsia="宋体" w:hAnsi="Times New Roman" w:cs="Times New Roman" w:hint="eastAsia"/>
+          <w:szCs w:val="21"/>
+        </w:rPr>
+        <w:t>个客户端同时进行随机写操作，每个客户端会执行</w:t>
+      </w:r>
+      <w:r>
+        <w:rPr>
+          <w:rFonts w:ascii="Times New Roman" w:eastAsia="宋体" w:hAnsi="Times New Roman" w:cs="Times New Roman" w:hint="eastAsia"/>
+          <w:szCs w:val="21"/>
+        </w:rPr>
+        <w:t>1</w:t>
+      </w:r>
+      <w:r>
+        <w:rPr>
+          <w:rFonts w:ascii="Times New Roman" w:eastAsia="宋体" w:hAnsi="Times New Roman" w:cs="Times New Roman"/>
+          <w:szCs w:val="21"/>
+        </w:rPr>
+        <w:t>0</w:t>
+      </w:r>
+      <w:r>
+        <w:rPr>
+          <w:rFonts w:ascii="Times New Roman" w:eastAsia="宋体" w:hAnsi="Times New Roman" w:cs="Times New Roman" w:hint="eastAsia"/>
+          <w:szCs w:val="21"/>
+        </w:rPr>
+        <w:t>条</w:t>
+      </w:r>
+      <w:r>
+        <w:rPr>
+          <w:rFonts w:ascii="Times New Roman" w:eastAsia="宋体" w:hAnsi="Times New Roman" w:cs="Times New Roman" w:hint="eastAsia"/>
+          <w:szCs w:val="21"/>
+        </w:rPr>
+        <w:t>P</w:t>
+      </w:r>
+      <w:r>
+        <w:rPr>
+          <w:rFonts w:ascii="Times New Roman" w:eastAsia="宋体" w:hAnsi="Times New Roman" w:cs="Times New Roman"/>
+          <w:szCs w:val="21"/>
+        </w:rPr>
+        <w:t>UT</w:t>
+      </w:r>
+      <w:r>
+        <w:rPr>
+          <w:rFonts w:ascii="Times New Roman" w:eastAsia="宋体" w:hAnsi="Times New Roman" w:cs="Times New Roman" w:hint="eastAsia"/>
+          <w:szCs w:val="21"/>
+        </w:rPr>
+        <w:t>指令，我分别</w:t>
+      </w:r>
+      <w:r>
+        <w:rPr>
+          <w:rFonts w:ascii="Times New Roman" w:eastAsia="宋体" w:hAnsi="Times New Roman" w:cs="Times New Roman" w:hint="eastAsia"/>
+          <w:szCs w:val="21"/>
+        </w:rPr>
+        <w:t>取</w:t>
+      </w:r>
+      <w:r>
+        <w:rPr>
+          <w:rFonts w:ascii="Times New Roman" w:eastAsia="宋体" w:hAnsi="Times New Roman" w:cs="Times New Roman" w:hint="eastAsia"/>
+          <w:szCs w:val="21"/>
+        </w:rPr>
+        <w:t>N</w:t>
+      </w:r>
+      <w:r>
+        <w:rPr>
+          <w:rFonts w:ascii="Times New Roman" w:eastAsia="宋体" w:hAnsi="Times New Roman" w:cs="Times New Roman" w:hint="eastAsia"/>
+          <w:szCs w:val="21"/>
+        </w:rPr>
+        <w:t>为</w:t>
+      </w:r>
+      <w:r>
+        <w:rPr>
+          <w:rFonts w:ascii="Times New Roman" w:eastAsia="宋体" w:hAnsi="Times New Roman" w:cs="Times New Roman" w:hint="eastAsia"/>
+          <w:szCs w:val="21"/>
+        </w:rPr>
+        <w:t>1</w:t>
+      </w:r>
+      <w:r>
+        <w:rPr>
+          <w:rFonts w:ascii="Times New Roman" w:eastAsia="宋体" w:hAnsi="Times New Roman" w:cs="Times New Roman" w:hint="eastAsia"/>
+          <w:szCs w:val="21"/>
+        </w:rPr>
+        <w:t>、</w:t>
+      </w:r>
+      <w:r>
+        <w:rPr>
+          <w:rFonts w:ascii="Times New Roman" w:eastAsia="宋体" w:hAnsi="Times New Roman" w:cs="Times New Roman" w:hint="eastAsia"/>
+          <w:szCs w:val="21"/>
+        </w:rPr>
+        <w:t>1</w:t>
+      </w:r>
+      <w:r>
+        <w:rPr>
+          <w:rFonts w:ascii="Times New Roman" w:eastAsia="宋体" w:hAnsi="Times New Roman" w:cs="Times New Roman"/>
+          <w:szCs w:val="21"/>
+        </w:rPr>
+        <w:t>0</w:t>
+      </w:r>
+      <w:r>
+        <w:rPr>
+          <w:rFonts w:ascii="Times New Roman" w:eastAsia="宋体" w:hAnsi="Times New Roman" w:cs="Times New Roman" w:hint="eastAsia"/>
+          <w:szCs w:val="21"/>
+        </w:rPr>
+        <w:t>、</w:t>
+      </w:r>
+      <w:r>
+        <w:rPr>
+          <w:rFonts w:ascii="Times New Roman" w:eastAsia="宋体" w:hAnsi="Times New Roman" w:cs="Times New Roman" w:hint="eastAsia"/>
+          <w:szCs w:val="21"/>
+        </w:rPr>
+        <w:t>5</w:t>
+      </w:r>
+      <w:r>
+        <w:rPr>
+          <w:rFonts w:ascii="Times New Roman" w:eastAsia="宋体" w:hAnsi="Times New Roman" w:cs="Times New Roman"/>
+          <w:szCs w:val="21"/>
+        </w:rPr>
+        <w:t>0</w:t>
+      </w:r>
+      <w:r>
+        <w:rPr>
+          <w:rFonts w:ascii="Times New Roman" w:eastAsia="宋体" w:hAnsi="Times New Roman" w:cs="Times New Roman" w:hint="eastAsia"/>
+          <w:szCs w:val="21"/>
+        </w:rPr>
+        <w:t>、</w:t>
+      </w:r>
+      <w:r>
+        <w:rPr>
+          <w:rFonts w:ascii="Times New Roman" w:eastAsia="宋体" w:hAnsi="Times New Roman" w:cs="Times New Roman" w:hint="eastAsia"/>
+          <w:szCs w:val="21"/>
+        </w:rPr>
+        <w:t>7</w:t>
+      </w:r>
+      <w:r>
+        <w:rPr>
+          <w:rFonts w:ascii="Times New Roman" w:eastAsia="宋体" w:hAnsi="Times New Roman" w:cs="Times New Roman"/>
+          <w:szCs w:val="21"/>
+        </w:rPr>
+        <w:t>5</w:t>
+      </w:r>
+      <w:r>
+        <w:rPr>
+          <w:rFonts w:ascii="Times New Roman" w:eastAsia="宋体" w:hAnsi="Times New Roman" w:cs="Times New Roman" w:hint="eastAsia"/>
+          <w:szCs w:val="21"/>
+        </w:rPr>
+        <w:t>与</w:t>
+      </w:r>
+      <w:r>
+        <w:rPr>
+          <w:rFonts w:ascii="Times New Roman" w:eastAsia="宋体" w:hAnsi="Times New Roman" w:cs="Times New Roman" w:hint="eastAsia"/>
+          <w:szCs w:val="21"/>
+        </w:rPr>
+        <w:t>1</w:t>
+      </w:r>
+      <w:r>
+        <w:rPr>
+          <w:rFonts w:ascii="Times New Roman" w:eastAsia="宋体" w:hAnsi="Times New Roman" w:cs="Times New Roman"/>
+          <w:szCs w:val="21"/>
+        </w:rPr>
+        <w:t>00</w:t>
+      </w:r>
+      <w:r>
+        <w:rPr>
+          <w:rFonts w:ascii="Times New Roman" w:eastAsia="宋体" w:hAnsi="Times New Roman" w:cs="Times New Roman" w:hint="eastAsia"/>
+          <w:szCs w:val="21"/>
+        </w:rPr>
+        <w:t>，测试结果如下表所示：</w:t>
+      </w:r>
+    </w:p>
+    <w:tbl>
+      <w:tblPr>
+        <w:tblStyle w:val="ac"/>
+        <w:tblW w:w="0" w:type="auto"/>
+        <w:tblLook w:val="04A0" w:firstRow="1" w:lastRow="0" w:firstColumn="1" w:lastColumn="0" w:noHBand="0" w:noVBand="1"/>
+      </w:tblPr>
+      <w:tblGrid>
+        <w:gridCol w:w="1668"/>
+        <w:gridCol w:w="1370"/>
+        <w:gridCol w:w="1371"/>
+        <w:gridCol w:w="1371"/>
+        <w:gridCol w:w="1371"/>
+        <w:gridCol w:w="1371"/>
+      </w:tblGrid>
+      <w:tr>
+        <w:trPr>
+          <w:trHeight w:val="391"/>
+        </w:trPr>
+        <w:tc>
+          <w:tcPr>
+            <w:tcW w:w="1668" w:type="dxa"/>
+          </w:tcPr>
+          <w:p>
+            <w:pPr>
+              <w:spacing w:beforeLines="25" w:before="78" w:afterLines="25" w:after="78" w:line="300" w:lineRule="auto"/>
+              <w:jc w:val="center"/>
+              <w:rPr>
+                <w:rFonts w:ascii="Times New Roman" w:eastAsia="宋体" w:hAnsi="Times New Roman" w:cs="Times New Roman"/>
+                <w:szCs w:val="21"/>
+              </w:rPr>
+            </w:pPr>
+            <w:r>
+              <w:rPr>
+                <w:rFonts w:ascii="Times New Roman" w:eastAsia="宋体" w:hAnsi="Times New Roman" w:cs="Times New Roman" w:hint="eastAsia"/>
+                <w:szCs w:val="21"/>
+              </w:rPr>
+              <w:t>客户端并发量</w:t>
+            </w:r>
+          </w:p>
+        </w:tc>
+        <w:tc>
+          <w:tcPr>
+            <w:tcW w:w="1370" w:type="dxa"/>
+          </w:tcPr>
+          <w:p>
+            <w:pPr>
+              <w:spacing w:beforeLines="25" w:before="78" w:afterLines="25" w:after="78" w:line="300" w:lineRule="auto"/>
+              <w:jc w:val="center"/>
+              <w:rPr>
+                <w:rFonts w:ascii="Times New Roman" w:eastAsia="宋体" w:hAnsi="Times New Roman" w:cs="Times New Roman"/>
+                <w:szCs w:val="21"/>
+              </w:rPr>
+            </w:pPr>
+            <w:r>
+              <w:rPr>
+                <w:rFonts w:ascii="Times New Roman" w:eastAsia="宋体" w:hAnsi="Times New Roman" w:cs="Times New Roman" w:hint="eastAsia"/>
+                <w:szCs w:val="21"/>
+              </w:rPr>
+              <w:t>1</w:t>
+            </w:r>
+          </w:p>
+        </w:tc>
+        <w:tc>
+          <w:tcPr>
+            <w:tcW w:w="1371" w:type="dxa"/>
+          </w:tcPr>
+          <w:p>
+            <w:pPr>
+              <w:spacing w:beforeLines="25" w:before="78" w:afterLines="25" w:after="78" w:line="300" w:lineRule="auto"/>
+              <w:jc w:val="center"/>
+              <w:rPr>
+                <w:rFonts w:ascii="Times New Roman" w:eastAsia="宋体" w:hAnsi="Times New Roman" w:cs="Times New Roman"/>
+                <w:szCs w:val="21"/>
+              </w:rPr>
+            </w:pPr>
+            <w:r>
+              <w:rPr>
+                <w:rFonts w:ascii="Times New Roman" w:eastAsia="宋体" w:hAnsi="Times New Roman" w:cs="Times New Roman" w:hint="eastAsia"/>
+                <w:szCs w:val="21"/>
+              </w:rPr>
+              <w:t>1</w:t>
+            </w:r>
+            <w:r>
+              <w:rPr>
+                <w:rFonts w:ascii="Times New Roman" w:eastAsia="宋体" w:hAnsi="Times New Roman" w:cs="Times New Roman"/>
+                <w:szCs w:val="21"/>
+              </w:rPr>
+              <w:t>0</w:t>
+            </w:r>
+          </w:p>
+        </w:tc>
+        <w:tc>
+          <w:tcPr>
+            <w:tcW w:w="1371" w:type="dxa"/>
+          </w:tcPr>
+          <w:p>
+            <w:pPr>
+              <w:spacing w:beforeLines="25" w:before="78" w:afterLines="25" w:after="78" w:line="300" w:lineRule="auto"/>
+              <w:jc w:val="center"/>
+              <w:rPr>
+                <w:rFonts w:ascii="Times New Roman" w:eastAsia="宋体" w:hAnsi="Times New Roman" w:cs="Times New Roman"/>
+                <w:szCs w:val="21"/>
+              </w:rPr>
+            </w:pPr>
+            <w:r>
+              <w:rPr>
+                <w:rFonts w:ascii="Times New Roman" w:eastAsia="宋体" w:hAnsi="Times New Roman" w:cs="Times New Roman" w:hint="eastAsia"/>
+                <w:szCs w:val="21"/>
+              </w:rPr>
+              <w:t>5</w:t>
+            </w:r>
+            <w:r>
+              <w:rPr>
+                <w:rFonts w:ascii="Times New Roman" w:eastAsia="宋体" w:hAnsi="Times New Roman" w:cs="Times New Roman"/>
+                <w:szCs w:val="21"/>
+              </w:rPr>
+              <w:t>0</w:t>
+            </w:r>
+          </w:p>
+        </w:tc>
+        <w:tc>
+          <w:tcPr>
+            <w:tcW w:w="1371" w:type="dxa"/>
+          </w:tcPr>
+          <w:p>
+            <w:pPr>
+              <w:spacing w:beforeLines="25" w:before="78" w:afterLines="25" w:after="78" w:line="300" w:lineRule="auto"/>
+              <w:jc w:val="center"/>
+              <w:rPr>
+                <w:rFonts w:ascii="Times New Roman" w:eastAsia="宋体" w:hAnsi="Times New Roman" w:cs="Times New Roman"/>
+                <w:szCs w:val="21"/>
+              </w:rPr>
+            </w:pPr>
+            <w:r>
+              <w:rPr>
+                <w:rFonts w:ascii="Times New Roman" w:eastAsia="宋体" w:hAnsi="Times New Roman" w:cs="Times New Roman" w:hint="eastAsia"/>
+                <w:szCs w:val="21"/>
+              </w:rPr>
+              <w:t>7</w:t>
+            </w:r>
+            <w:r>
+              <w:rPr>
+                <w:rFonts w:ascii="Times New Roman" w:eastAsia="宋体" w:hAnsi="Times New Roman" w:cs="Times New Roman"/>
+                <w:szCs w:val="21"/>
+              </w:rPr>
+              <w:t>5</w:t>
+            </w:r>
+          </w:p>
+        </w:tc>
+        <w:tc>
+          <w:tcPr>
+            <w:tcW w:w="1371" w:type="dxa"/>
+          </w:tcPr>
+          <w:p>
+            <w:pPr>
+              <w:spacing w:beforeLines="25" w:before="78" w:afterLines="25" w:after="78" w:line="300" w:lineRule="auto"/>
+              <w:jc w:val="center"/>
+              <w:rPr>
+                <w:rFonts w:ascii="Times New Roman" w:eastAsia="宋体" w:hAnsi="Times New Roman" w:cs="Times New Roman"/>
+                <w:szCs w:val="21"/>
+              </w:rPr>
+            </w:pPr>
+            <w:r>
+              <w:rPr>
+                <w:rFonts w:ascii="Times New Roman" w:eastAsia="宋体" w:hAnsi="Times New Roman" w:cs="Times New Roman" w:hint="eastAsia"/>
+                <w:szCs w:val="21"/>
+              </w:rPr>
+              <w:t>1</w:t>
+            </w:r>
+            <w:r>
+              <w:rPr>
+                <w:rFonts w:ascii="Times New Roman" w:eastAsia="宋体" w:hAnsi="Times New Roman" w:cs="Times New Roman"/>
+                <w:szCs w:val="21"/>
+              </w:rPr>
+              <w:t>00</w:t>
+            </w:r>
+          </w:p>
+        </w:tc>
+      </w:tr>
+      <w:tr>
+        <w:tc>
+          <w:tcPr>
+            <w:tcW w:w="1668" w:type="dxa"/>
+          </w:tcPr>
+          <w:p>
+            <w:pPr>
+              <w:spacing w:beforeLines="25" w:before="78" w:afterLines="25" w:after="78" w:line="300" w:lineRule="auto"/>
+              <w:jc w:val="center"/>
+              <w:rPr>
+                <w:rFonts w:ascii="Times New Roman" w:eastAsia="宋体" w:hAnsi="Times New Roman" w:cs="Times New Roman"/>
+                <w:szCs w:val="21"/>
+              </w:rPr>
+            </w:pPr>
+            <w:r>
+              <w:rPr>
+                <w:rFonts w:ascii="Times New Roman" w:eastAsia="宋体" w:hAnsi="Times New Roman" w:cs="Times New Roman" w:hint="eastAsia"/>
+                <w:szCs w:val="21"/>
+              </w:rPr>
+              <w:t>总用时</w:t>
+            </w:r>
+          </w:p>
+        </w:tc>
+        <w:tc>
+          <w:tcPr>
+            <w:tcW w:w="1370" w:type="dxa"/>
+          </w:tcPr>
+          <w:p>
+            <w:pPr>
+              <w:spacing w:beforeLines="25" w:before="78" w:afterLines="25" w:after="78" w:line="300" w:lineRule="auto"/>
+              <w:jc w:val="center"/>
+              <w:rPr>
+                <w:rFonts w:ascii="Times New Roman" w:eastAsia="宋体" w:hAnsi="Times New Roman" w:cs="Times New Roman"/>
+                <w:szCs w:val="21"/>
+              </w:rPr>
+            </w:pPr>
+            <w:r>
+              <w:rPr>
+                <w:rFonts w:ascii="Times New Roman" w:eastAsia="宋体" w:hAnsi="Times New Roman" w:cs="Times New Roman" w:hint="eastAsia"/>
+                <w:szCs w:val="21"/>
+              </w:rPr>
+              <w:t>8</w:t>
+            </w:r>
+            <w:r>
+              <w:rPr>
+                <w:rFonts w:ascii="Times New Roman" w:eastAsia="宋体" w:hAnsi="Times New Roman" w:cs="Times New Roman"/>
+                <w:szCs w:val="21"/>
+              </w:rPr>
+              <w:t xml:space="preserve">9.11 </w:t>
+            </w:r>
+            <w:r>
+              <w:rPr>
+                <w:rFonts w:ascii="Times New Roman" w:eastAsia="宋体" w:hAnsi="Times New Roman" w:cs="Times New Roman" w:hint="eastAsia"/>
+                <w:szCs w:val="21"/>
+              </w:rPr>
+              <w:t>s</w:t>
+            </w:r>
+          </w:p>
+        </w:tc>
+        <w:tc>
+          <w:tcPr>
+            <w:tcW w:w="1371" w:type="dxa"/>
+          </w:tcPr>
+          <w:p>
+            <w:pPr>
+              <w:spacing w:beforeLines="25" w:before="78" w:afterLines="25" w:after="78" w:line="300" w:lineRule="auto"/>
+              <w:jc w:val="center"/>
+              <w:rPr>
+                <w:rFonts w:ascii="Times New Roman" w:eastAsia="宋体" w:hAnsi="Times New Roman" w:cs="Times New Roman"/>
+                <w:szCs w:val="21"/>
+              </w:rPr>
+            </w:pPr>
+            <w:r>
+              <w:rPr>
+                <w:rFonts w:ascii="Times New Roman" w:eastAsia="宋体" w:hAnsi="Times New Roman" w:cs="Times New Roman" w:hint="eastAsia"/>
+                <w:szCs w:val="21"/>
+              </w:rPr>
+              <w:t>9</w:t>
+            </w:r>
+            <w:r>
+              <w:rPr>
+                <w:rFonts w:ascii="Times New Roman" w:eastAsia="宋体" w:hAnsi="Times New Roman" w:cs="Times New Roman"/>
+                <w:szCs w:val="21"/>
+              </w:rPr>
+              <w:t>0.21 s</w:t>
+            </w:r>
+          </w:p>
+        </w:tc>
+        <w:tc>
+          <w:tcPr>
+            <w:tcW w:w="1371" w:type="dxa"/>
+          </w:tcPr>
+          <w:p>
+            <w:pPr>
+              <w:spacing w:beforeLines="25" w:before="78" w:afterLines="25" w:after="78" w:line="300" w:lineRule="auto"/>
+              <w:jc w:val="center"/>
+              <w:rPr>
+                <w:rFonts w:ascii="Times New Roman" w:eastAsia="宋体" w:hAnsi="Times New Roman" w:cs="Times New Roman"/>
+                <w:szCs w:val="21"/>
+              </w:rPr>
+            </w:pPr>
+            <w:r>
+              <w:rPr>
+                <w:rFonts w:ascii="Times New Roman" w:eastAsia="宋体" w:hAnsi="Times New Roman" w:cs="Times New Roman" w:hint="eastAsia"/>
+                <w:szCs w:val="21"/>
+              </w:rPr>
+              <w:t>9</w:t>
+            </w:r>
+            <w:r>
+              <w:rPr>
+                <w:rFonts w:ascii="Times New Roman" w:eastAsia="宋体" w:hAnsi="Times New Roman" w:cs="Times New Roman"/>
+                <w:szCs w:val="21"/>
+              </w:rPr>
+              <w:t>3.91 s</w:t>
+            </w:r>
+          </w:p>
+        </w:tc>
+        <w:tc>
+          <w:tcPr>
+            <w:tcW w:w="1371" w:type="dxa"/>
+          </w:tcPr>
+          <w:p>
+            <w:pPr>
+              <w:spacing w:beforeLines="25" w:before="78" w:afterLines="25" w:after="78" w:line="300" w:lineRule="auto"/>
+              <w:jc w:val="center"/>
+              <w:rPr>
+                <w:rFonts w:ascii="Times New Roman" w:eastAsia="宋体" w:hAnsi="Times New Roman" w:cs="Times New Roman"/>
+                <w:szCs w:val="21"/>
+              </w:rPr>
+            </w:pPr>
+            <w:r>
+              <w:rPr>
+                <w:rFonts w:ascii="Times New Roman" w:eastAsia="宋体" w:hAnsi="Times New Roman" w:cs="Times New Roman" w:hint="eastAsia"/>
+                <w:szCs w:val="21"/>
+              </w:rPr>
+              <w:t>9</w:t>
+            </w:r>
+            <w:r>
+              <w:rPr>
+                <w:rFonts w:ascii="Times New Roman" w:eastAsia="宋体" w:hAnsi="Times New Roman" w:cs="Times New Roman"/>
+                <w:szCs w:val="21"/>
+              </w:rPr>
+              <w:t>6.14 s</w:t>
+            </w:r>
+          </w:p>
+        </w:tc>
+        <w:tc>
+          <w:tcPr>
+            <w:tcW w:w="1371" w:type="dxa"/>
+          </w:tcPr>
+          <w:p>
+            <w:pPr>
+              <w:spacing w:beforeLines="25" w:before="78" w:afterLines="25" w:after="78" w:line="300" w:lineRule="auto"/>
+              <w:jc w:val="center"/>
+              <w:rPr>
+                <w:rFonts w:ascii="Times New Roman" w:eastAsia="宋体" w:hAnsi="Times New Roman" w:cs="Times New Roman"/>
+                <w:szCs w:val="21"/>
+              </w:rPr>
+            </w:pPr>
+            <w:r>
+              <w:rPr>
+                <w:rFonts w:ascii="Times New Roman" w:eastAsia="宋体" w:hAnsi="Times New Roman" w:cs="Times New Roman" w:hint="eastAsia"/>
+                <w:szCs w:val="21"/>
+              </w:rPr>
+              <w:t>1</w:t>
+            </w:r>
+            <w:r>
+              <w:rPr>
+                <w:rFonts w:ascii="Times New Roman" w:eastAsia="宋体" w:hAnsi="Times New Roman" w:cs="Times New Roman"/>
+                <w:szCs w:val="21"/>
+              </w:rPr>
+              <w:t>15.51 s</w:t>
+            </w:r>
+          </w:p>
+        </w:tc>
+      </w:tr>
+      <w:tr>
+        <w:tc>
+          <w:tcPr>
+            <w:tcW w:w="1668" w:type="dxa"/>
+          </w:tcPr>
+          <w:p>
+            <w:pPr>
+              <w:spacing w:beforeLines="25" w:before="78" w:afterLines="25" w:after="78" w:line="300" w:lineRule="auto"/>
+              <w:jc w:val="center"/>
+              <w:rPr>
+                <w:rFonts w:ascii="Times New Roman" w:eastAsia="宋体" w:hAnsi="Times New Roman" w:cs="Times New Roman"/>
+                <w:szCs w:val="21"/>
+              </w:rPr>
+            </w:pPr>
+            <w:r>
+              <w:rPr>
+                <w:rFonts w:ascii="Times New Roman" w:eastAsia="宋体" w:hAnsi="Times New Roman" w:cs="Times New Roman" w:hint="eastAsia"/>
+                <w:szCs w:val="21"/>
+              </w:rPr>
+              <w:t>吞吐量</w:t>
+            </w:r>
+          </w:p>
+        </w:tc>
+        <w:tc>
+          <w:tcPr>
+            <w:tcW w:w="1370" w:type="dxa"/>
+          </w:tcPr>
+          <w:p>
+            <w:pPr>
+              <w:spacing w:beforeLines="25" w:before="78" w:afterLines="25" w:after="78" w:line="300" w:lineRule="auto"/>
+              <w:jc w:val="center"/>
+              <w:rPr>
+                <w:rFonts w:ascii="Times New Roman" w:eastAsia="宋体" w:hAnsi="Times New Roman" w:cs="Times New Roman"/>
+                <w:szCs w:val="21"/>
+              </w:rPr>
+            </w:pPr>
+            <w:r>
+              <w:rPr>
+                <w:rFonts w:ascii="Times New Roman" w:eastAsia="宋体" w:hAnsi="Times New Roman" w:cs="Times New Roman" w:hint="eastAsia"/>
+                <w:szCs w:val="21"/>
+              </w:rPr>
+              <w:t>0</w:t>
+            </w:r>
+            <w:r>
+              <w:rPr>
+                <w:rFonts w:ascii="Times New Roman" w:eastAsia="宋体" w:hAnsi="Times New Roman" w:cs="Times New Roman"/>
+                <w:szCs w:val="21"/>
+              </w:rPr>
+              <w:t>.11 req/s</w:t>
+            </w:r>
+          </w:p>
+        </w:tc>
+        <w:tc>
+          <w:tcPr>
+            <w:tcW w:w="1371" w:type="dxa"/>
+          </w:tcPr>
+          <w:p>
+            <w:pPr>
+              <w:spacing w:beforeLines="25" w:before="78" w:afterLines="25" w:after="78" w:line="300" w:lineRule="auto"/>
+              <w:jc w:val="center"/>
+              <w:rPr>
+                <w:rFonts w:ascii="Times New Roman" w:eastAsia="宋体" w:hAnsi="Times New Roman" w:cs="Times New Roman"/>
+                <w:szCs w:val="21"/>
+              </w:rPr>
+            </w:pPr>
+            <w:r>
+              <w:rPr>
+                <w:rFonts w:ascii="Times New Roman" w:eastAsia="宋体" w:hAnsi="Times New Roman" w:cs="Times New Roman" w:hint="eastAsia"/>
+                <w:szCs w:val="21"/>
+              </w:rPr>
+              <w:t>1</w:t>
+            </w:r>
+            <w:r>
+              <w:rPr>
+                <w:rFonts w:ascii="Times New Roman" w:eastAsia="宋体" w:hAnsi="Times New Roman" w:cs="Times New Roman"/>
+                <w:szCs w:val="21"/>
+              </w:rPr>
+              <w:t>.11 req/s</w:t>
+            </w:r>
+          </w:p>
+        </w:tc>
+        <w:tc>
+          <w:tcPr>
+            <w:tcW w:w="1371" w:type="dxa"/>
+          </w:tcPr>
+          <w:p>
+            <w:pPr>
+              <w:spacing w:beforeLines="25" w:before="78" w:afterLines="25" w:after="78" w:line="300" w:lineRule="auto"/>
+              <w:jc w:val="center"/>
+              <w:rPr>
+                <w:rFonts w:ascii="Times New Roman" w:eastAsia="宋体" w:hAnsi="Times New Roman" w:cs="Times New Roman"/>
+                <w:szCs w:val="21"/>
+              </w:rPr>
+            </w:pPr>
+            <w:r>
+              <w:rPr>
+                <w:rFonts w:ascii="Times New Roman" w:eastAsia="宋体" w:hAnsi="Times New Roman" w:cs="Times New Roman" w:hint="eastAsia"/>
+                <w:szCs w:val="21"/>
+              </w:rPr>
+              <w:t>5</w:t>
+            </w:r>
+            <w:r>
+              <w:rPr>
+                <w:rFonts w:ascii="Times New Roman" w:eastAsia="宋体" w:hAnsi="Times New Roman" w:cs="Times New Roman"/>
+                <w:szCs w:val="21"/>
+              </w:rPr>
+              <w:t>.32 req/s</w:t>
+            </w:r>
+          </w:p>
+        </w:tc>
+        <w:tc>
+          <w:tcPr>
+            <w:tcW w:w="1371" w:type="dxa"/>
+          </w:tcPr>
+          <w:p>
+            <w:pPr>
+              <w:spacing w:beforeLines="25" w:before="78" w:afterLines="25" w:after="78" w:line="300" w:lineRule="auto"/>
+              <w:jc w:val="center"/>
+              <w:rPr>
+                <w:rFonts w:ascii="Times New Roman" w:eastAsia="宋体" w:hAnsi="Times New Roman" w:cs="Times New Roman"/>
+                <w:szCs w:val="21"/>
+              </w:rPr>
+            </w:pPr>
+            <w:r>
+              <w:rPr>
+                <w:rFonts w:ascii="Times New Roman" w:eastAsia="宋体" w:hAnsi="Times New Roman" w:cs="Times New Roman" w:hint="eastAsia"/>
+                <w:szCs w:val="21"/>
+              </w:rPr>
+              <w:t>7</w:t>
+            </w:r>
+            <w:r>
+              <w:rPr>
+                <w:rFonts w:ascii="Times New Roman" w:eastAsia="宋体" w:hAnsi="Times New Roman" w:cs="Times New Roman"/>
+                <w:szCs w:val="21"/>
+              </w:rPr>
+              <w:t>.80 req/s</w:t>
+            </w:r>
+          </w:p>
+        </w:tc>
+        <w:tc>
+          <w:tcPr>
+            <w:tcW w:w="1371" w:type="dxa"/>
+          </w:tcPr>
+          <w:p>
+            <w:pPr>
+              <w:spacing w:beforeLines="25" w:before="78" w:afterLines="25" w:after="78" w:line="300" w:lineRule="auto"/>
+              <w:jc w:val="center"/>
+              <w:rPr>
+                <w:rFonts w:ascii="Times New Roman" w:eastAsia="宋体" w:hAnsi="Times New Roman" w:cs="Times New Roman"/>
+                <w:szCs w:val="21"/>
+              </w:rPr>
+            </w:pPr>
+            <w:r>
+              <w:rPr>
+                <w:rFonts w:ascii="Times New Roman" w:eastAsia="宋体" w:hAnsi="Times New Roman" w:cs="Times New Roman" w:hint="eastAsia"/>
+                <w:szCs w:val="21"/>
+              </w:rPr>
+              <w:t>8</w:t>
+            </w:r>
+            <w:r>
+              <w:rPr>
+                <w:rFonts w:ascii="Times New Roman" w:eastAsia="宋体" w:hAnsi="Times New Roman" w:cs="Times New Roman"/>
+                <w:szCs w:val="21"/>
+              </w:rPr>
+              <w:t>.65 req/s</w:t>
+            </w:r>
+          </w:p>
+        </w:tc>
+      </w:tr>
+    </w:tbl>
+    <w:p>
+      <w:pPr>
+        <w:spacing w:beforeLines="25" w:before="78" w:afterLines="25" w:after="78" w:line="300" w:lineRule="auto"/>
+        <w:ind w:firstLineChars="200" w:firstLine="420"/>
+        <w:rPr>
+          <w:rFonts w:ascii="Times New Roman" w:eastAsia="宋体" w:hAnsi="Times New Roman" w:cs="Times New Roman"/>
+          <w:szCs w:val="21"/>
+        </w:rPr>
+      </w:pPr>
+      <w:r>
+        <w:rPr>
+          <w:rFonts w:ascii="Times New Roman" w:eastAsia="宋体" w:hAnsi="Times New Roman" w:cs="Times New Roman" w:hint="eastAsia"/>
+          <w:szCs w:val="21"/>
+        </w:rPr>
+        <w:t>通过上表我们可以清晰感受到分布式系统在面对并发请求时能够充分提高吞吐量。但是因为实验条件所限，我的部署和测试</w:t>
+      </w:r>
+      <w:r>
+        <w:rPr>
+          <w:rFonts w:ascii="Times New Roman" w:eastAsia="宋体" w:hAnsi="Times New Roman" w:cs="Times New Roman" w:hint="eastAsia"/>
+          <w:szCs w:val="21"/>
+        </w:rPr>
+        <w:t>均</w:t>
+      </w:r>
+      <w:r>
+        <w:rPr>
+          <w:rFonts w:ascii="Times New Roman" w:eastAsia="宋体" w:hAnsi="Times New Roman" w:cs="Times New Roman" w:hint="eastAsia"/>
+          <w:szCs w:val="21"/>
+        </w:rPr>
+        <w:t>只能在单机环境下进行，因此超过</w:t>
+      </w:r>
+      <w:r>
+        <w:rPr>
+          <w:rFonts w:ascii="Times New Roman" w:eastAsia="宋体" w:hAnsi="Times New Roman" w:cs="Times New Roman" w:hint="eastAsia"/>
+          <w:szCs w:val="21"/>
+        </w:rPr>
+        <w:t>1</w:t>
+      </w:r>
+      <w:r>
+        <w:rPr>
+          <w:rFonts w:ascii="Times New Roman" w:eastAsia="宋体" w:hAnsi="Times New Roman" w:cs="Times New Roman"/>
+          <w:szCs w:val="21"/>
+        </w:rPr>
+        <w:t>00</w:t>
+      </w:r>
+      <w:r>
+        <w:rPr>
+          <w:rFonts w:ascii="Times New Roman" w:eastAsia="宋体" w:hAnsi="Times New Roman" w:cs="Times New Roman" w:hint="eastAsia"/>
+          <w:szCs w:val="21"/>
+        </w:rPr>
+        <w:t>的并发量会导致系统不稳、造成部分请求丢失的情况，测试结果不具备可靠性，因此没有列出。</w:t>
+      </w:r>
+    </w:p>
+    <w:p>
+      <w:pPr>
+        <w:spacing w:beforeLines="25" w:before="78" w:afterLines="25" w:after="78" w:line="300" w:lineRule="auto"/>
+        <w:ind w:firstLineChars="200" w:firstLine="420"/>
+        <w:rPr>
+          <w:rFonts w:ascii="Times New Roman" w:eastAsia="宋体" w:hAnsi="Times New Roman" w:cs="Times New Roman"/>
+          <w:szCs w:val="21"/>
+        </w:rPr>
+      </w:pPr>
+      <w:r>
+        <w:rPr>
+          <w:rFonts w:ascii="Times New Roman" w:eastAsia="宋体" w:hAnsi="Times New Roman" w:cs="Times New Roman" w:hint="eastAsia"/>
+          <w:szCs w:val="21"/>
+        </w:rPr>
+        <w:t>可以合理推测，若将本系统部署至多机集群环境，</w:t>
+      </w:r>
+      <w:r>
+        <w:rPr>
+          <w:rFonts w:ascii="Times New Roman" w:eastAsia="宋体" w:hAnsi="Times New Roman" w:cs="Times New Roman" w:hint="eastAsia"/>
+          <w:szCs w:val="21"/>
+        </w:rPr>
+        <w:t>能满足的</w:t>
+      </w:r>
+      <w:r>
+        <w:rPr>
+          <w:rFonts w:ascii="Times New Roman" w:eastAsia="宋体" w:hAnsi="Times New Roman" w:cs="Times New Roman" w:hint="eastAsia"/>
+          <w:szCs w:val="21"/>
+        </w:rPr>
+        <w:t>并发量必然可以进一步上升</w:t>
+      </w:r>
+      <w:r>
+        <w:rPr>
+          <w:rFonts w:ascii="Times New Roman" w:eastAsia="宋体" w:hAnsi="Times New Roman" w:cs="Times New Roman" w:hint="eastAsia"/>
+          <w:szCs w:val="21"/>
+        </w:rPr>
+        <w:t>，然后远程网络通信相比于本地</w:t>
+      </w:r>
+      <w:r>
+        <w:rPr>
+          <w:rFonts w:ascii="Times New Roman" w:eastAsia="宋体" w:hAnsi="Times New Roman" w:cs="Times New Roman" w:hint="eastAsia"/>
+          <w:szCs w:val="21"/>
+        </w:rPr>
+        <w:t>R</w:t>
+      </w:r>
+      <w:r>
+        <w:rPr>
+          <w:rFonts w:ascii="Times New Roman" w:eastAsia="宋体" w:hAnsi="Times New Roman" w:cs="Times New Roman"/>
+          <w:szCs w:val="21"/>
+        </w:rPr>
+        <w:t>PC</w:t>
+      </w:r>
+      <w:r>
+        <w:rPr>
+          <w:rFonts w:ascii="Times New Roman" w:eastAsia="宋体" w:hAnsi="Times New Roman" w:cs="Times New Roman" w:hint="eastAsia"/>
+          <w:szCs w:val="21"/>
+        </w:rPr>
+        <w:t>也会带来更高的时延，这都是我们从单机到多机所需要</w:t>
+      </w:r>
+      <w:r>
+        <w:rPr>
+          <w:rFonts w:ascii="Times New Roman" w:eastAsia="宋体" w:hAnsi="Times New Roman" w:cs="Times New Roman" w:hint="eastAsia"/>
+          <w:szCs w:val="21"/>
+        </w:rPr>
+        <w:t>考虑</w:t>
+      </w:r>
+      <w:r>
+        <w:rPr>
+          <w:rFonts w:ascii="Times New Roman" w:eastAsia="宋体" w:hAnsi="Times New Roman" w:cs="Times New Roman" w:hint="eastAsia"/>
+          <w:szCs w:val="21"/>
+        </w:rPr>
+        <w:t>的问题。</w:t>
       </w:r>
     </w:p>
     <w:p>
@@ -10859,6 +11341,7 @@
           <w:szCs w:val="28"/>
         </w:rPr>
       </w:pPr>
+      <w:bookmarkStart w:id="15" w:name="_Toc44624531"/>
       <w:r>
         <w:rPr>
           <w:rFonts w:ascii="黑体" w:eastAsia="黑体" w:hAnsi="黑体" w:cs="Times New Roman"/>
@@ -10866,33 +11349,25 @@
           <w:sz w:val="28"/>
           <w:szCs w:val="28"/>
         </w:rPr>
-        <w:t>5</w:t>
-      </w:r>
-      <w:r>
-        <w:rPr>
-          <w:rFonts w:ascii="黑体" w:eastAsia="黑体" w:hAnsi="黑体" w:cs="Times New Roman"/>
+        <w:t xml:space="preserve">5. </w:t>
+      </w:r>
+      <w:r>
+        <w:rPr>
+          <w:rFonts w:ascii="黑体" w:eastAsia="黑体" w:hAnsi="黑体" w:cs="Times New Roman" w:hint="eastAsia"/>
           <w:bCs/>
           <w:sz w:val="28"/>
           <w:szCs w:val="28"/>
         </w:rPr>
-        <w:t xml:space="preserve">. </w:t>
-      </w:r>
-      <w:r>
-        <w:rPr>
-          <w:rFonts w:ascii="黑体" w:eastAsia="黑体" w:hAnsi="黑体" w:cs="Times New Roman" w:hint="eastAsia"/>
-          <w:bCs/>
-          <w:sz w:val="28"/>
-          <w:szCs w:val="28"/>
-        </w:rPr>
         <w:t>总结</w:t>
       </w:r>
+      <w:bookmarkEnd w:id="15"/>
     </w:p>
     <w:p>
       <w:pPr>
         <w:spacing w:beforeLines="25" w:before="78" w:afterLines="25" w:after="78" w:line="300" w:lineRule="auto"/>
         <w:ind w:firstLineChars="200" w:firstLine="420"/>
         <w:rPr>
-          <w:rFonts w:ascii="Times New Roman" w:eastAsia="宋体" w:hAnsi="Times New Roman" w:cs="Times New Roman" w:hint="eastAsia"/>
+          <w:rFonts w:ascii="Times New Roman" w:eastAsia="宋体" w:hAnsi="Times New Roman" w:cs="Times New Roman"/>
           <w:szCs w:val="21"/>
         </w:rPr>
       </w:pPr>

</xml_diff>